<commit_message>
Cambios en las observaciones
</commit_message>
<xml_diff>
--- a/Docs/Observaciones-Lab 4.docx
+++ b/Docs/Observaciones-Lab 4.docx
@@ -4,7 +4,7 @@
   <w:body>
     <w:p>
       <w:pPr>
-        <w:pStyle w:val="Title"/>
+        <w:pStyle w:val="Ttulo"/>
         <w:jc w:val="center"/>
         <w:rPr>
           <w:noProof w:val="0"/>
@@ -42,15 +42,13 @@
         </w:rPr>
         <w:t xml:space="preserve">1 Cod </w:t>
       </w:r>
-      <w:proofErr w:type="spellStart"/>
       <w:r>
         <w:rPr>
           <w:noProof w:val="0"/>
           <w:lang w:val="es-419"/>
         </w:rPr>
-        <w:t>XXXX</w:t>
-      </w:r>
-      <w:proofErr w:type="spellEnd"/>
+        <w:t>202020706</w:t>
+      </w:r>
     </w:p>
     <w:p>
       <w:pPr>
@@ -75,15 +73,13 @@
         </w:rPr>
         <w:t xml:space="preserve">2 Cod </w:t>
       </w:r>
-      <w:proofErr w:type="spellStart"/>
       <w:r>
         <w:rPr>
           <w:noProof w:val="0"/>
           <w:lang w:val="es-419"/>
         </w:rPr>
-        <w:t>XXXX</w:t>
-      </w:r>
-      <w:proofErr w:type="spellEnd"/>
+        <w:t>202013610</w:t>
+      </w:r>
     </w:p>
     <w:p>
       <w:pPr>
@@ -97,15 +93,15 @@
     </w:p>
     <w:tbl>
       <w:tblPr>
-        <w:tblStyle w:val="GridTable2"/>
-        <w:tblW w:w="3694" w:type="pct"/>
+        <w:tblStyle w:val="Tabladecuadrcula2"/>
+        <w:tblW w:w="4392" w:type="pct"/>
         <w:jc w:val="center"/>
         <w:tblLook w:val="04A0" w:firstRow="1" w:lastRow="0" w:firstColumn="1" w:lastColumn="0" w:noHBand="0" w:noVBand="1"/>
       </w:tblPr>
       <w:tblGrid>
-        <w:gridCol w:w="2394"/>
-        <w:gridCol w:w="2196"/>
-        <w:gridCol w:w="2325"/>
+        <w:gridCol w:w="2551"/>
+        <w:gridCol w:w="2607"/>
+        <w:gridCol w:w="3064"/>
       </w:tblGrid>
       <w:tr>
         <w:trPr>
@@ -116,7 +112,7 @@
         <w:tc>
           <w:tcPr>
             <w:cnfStyle w:val="001000000000" w:firstRow="0" w:lastRow="0" w:firstColumn="1" w:lastColumn="0" w:oddVBand="0" w:evenVBand="0" w:oddHBand="0" w:evenHBand="0" w:firstRowFirstColumn="0" w:firstRowLastColumn="0" w:lastRowFirstColumn="0" w:lastRowLastColumn="0"/>
-            <w:tcW w:w="1731" w:type="pct"/>
+            <w:tcW w:w="1551" w:type="pct"/>
             <w:tcBorders>
               <w:top w:val="single" w:sz="4" w:space="0" w:color="auto"/>
             </w:tcBorders>
@@ -134,7 +130,7 @@
         </w:tc>
         <w:tc>
           <w:tcPr>
-            <w:tcW w:w="1588" w:type="pct"/>
+            <w:tcW w:w="1585" w:type="pct"/>
             <w:tcBorders>
               <w:top w:val="single" w:sz="4" w:space="0" w:color="auto"/>
             </w:tcBorders>
@@ -161,7 +157,7 @@
         </w:tc>
         <w:tc>
           <w:tcPr>
-            <w:tcW w:w="1681" w:type="pct"/>
+            <w:tcW w:w="1863" w:type="pct"/>
             <w:tcBorders>
               <w:top w:val="single" w:sz="4" w:space="0" w:color="auto"/>
             </w:tcBorders>
@@ -195,7 +191,7 @@
         <w:tc>
           <w:tcPr>
             <w:cnfStyle w:val="001000000000" w:firstRow="0" w:lastRow="0" w:firstColumn="1" w:lastColumn="0" w:oddVBand="0" w:evenVBand="0" w:oddHBand="0" w:evenHBand="0" w:firstRowFirstColumn="0" w:firstRowLastColumn="0" w:lastRowFirstColumn="0" w:lastRowLastColumn="0"/>
-            <w:tcW w:w="1731" w:type="pct"/>
+            <w:tcW w:w="1551" w:type="pct"/>
           </w:tcPr>
           <w:p>
             <w:pPr>
@@ -218,7 +214,7 @@
         </w:tc>
         <w:tc>
           <w:tcPr>
-            <w:tcW w:w="1588" w:type="pct"/>
+            <w:tcW w:w="1585" w:type="pct"/>
           </w:tcPr>
           <w:p>
             <w:pPr>
@@ -227,14 +223,20 @@
               <w:rPr>
                 <w:rFonts w:ascii="Dax-Regular" w:hAnsi="Dax-Regular"/>
                 <w:noProof w:val="0"/>
-                <w:lang w:val="es-419"/>
-              </w:rPr>
-            </w:pPr>
-          </w:p>
-        </w:tc>
-        <w:tc>
-          <w:tcPr>
-            <w:tcW w:w="1681" w:type="pct"/>
+              </w:rPr>
+            </w:pPr>
+            <w:r>
+              <w:rPr>
+                <w:rFonts w:ascii="Dax-Regular" w:hAnsi="Dax-Regular"/>
+                <w:noProof w:val="0"/>
+              </w:rPr>
+              <w:t>Intel(R)Core(TM) i7-8750H CPU @ 2.20GHz   2.20 GHz</w:t>
+            </w:r>
+          </w:p>
+        </w:tc>
+        <w:tc>
+          <w:tcPr>
+            <w:tcW w:w="1863" w:type="pct"/>
           </w:tcPr>
           <w:p>
             <w:pPr>
@@ -243,7 +245,6 @@
               <w:rPr>
                 <w:rFonts w:ascii="Dax-Regular" w:hAnsi="Dax-Regular"/>
                 <w:noProof w:val="0"/>
-                <w:lang w:val="es-419"/>
               </w:rPr>
             </w:pPr>
           </w:p>
@@ -256,7 +257,7 @@
         <w:tc>
           <w:tcPr>
             <w:cnfStyle w:val="001000000000" w:firstRow="0" w:lastRow="0" w:firstColumn="1" w:lastColumn="0" w:oddVBand="0" w:evenVBand="0" w:oddHBand="0" w:evenHBand="0" w:firstRowFirstColumn="0" w:firstRowLastColumn="0" w:lastRowFirstColumn="0" w:lastRowLastColumn="0"/>
-            <w:tcW w:w="1731" w:type="pct"/>
+            <w:tcW w:w="1551" w:type="pct"/>
           </w:tcPr>
           <w:p>
             <w:pPr>
@@ -279,7 +280,7 @@
         </w:tc>
         <w:tc>
           <w:tcPr>
-            <w:tcW w:w="1588" w:type="pct"/>
+            <w:tcW w:w="1585" w:type="pct"/>
           </w:tcPr>
           <w:p>
             <w:pPr>
@@ -291,11 +292,19 @@
                 <w:lang w:val="es-419"/>
               </w:rPr>
             </w:pPr>
-          </w:p>
-        </w:tc>
-        <w:tc>
-          <w:tcPr>
-            <w:tcW w:w="1681" w:type="pct"/>
+            <w:r>
+              <w:rPr>
+                <w:rFonts w:ascii="Dax-Regular" w:hAnsi="Dax-Regular"/>
+                <w:noProof w:val="0"/>
+                <w:lang w:val="es-419"/>
+              </w:rPr>
+              <w:t>16.0 GB 2666 Mhz</w:t>
+            </w:r>
+          </w:p>
+        </w:tc>
+        <w:tc>
+          <w:tcPr>
+            <w:tcW w:w="1863" w:type="pct"/>
           </w:tcPr>
           <w:p>
             <w:pPr>
@@ -318,7 +327,7 @@
         <w:tc>
           <w:tcPr>
             <w:cnfStyle w:val="001000000000" w:firstRow="0" w:lastRow="0" w:firstColumn="1" w:lastColumn="0" w:oddVBand="0" w:evenVBand="0" w:oddHBand="0" w:evenHBand="0" w:firstRowFirstColumn="0" w:firstRowLastColumn="0" w:lastRowFirstColumn="0" w:lastRowLastColumn="0"/>
-            <w:tcW w:w="1731" w:type="pct"/>
+            <w:tcW w:w="1551" w:type="pct"/>
           </w:tcPr>
           <w:p>
             <w:pPr>
@@ -341,7 +350,7 @@
         </w:tc>
         <w:tc>
           <w:tcPr>
-            <w:tcW w:w="1588" w:type="pct"/>
+            <w:tcW w:w="1585" w:type="pct"/>
           </w:tcPr>
           <w:p>
             <w:pPr>
@@ -353,11 +362,19 @@
                 <w:lang w:val="es-419"/>
               </w:rPr>
             </w:pPr>
-          </w:p>
-        </w:tc>
-        <w:tc>
-          <w:tcPr>
-            <w:tcW w:w="1681" w:type="pct"/>
+            <w:r>
+              <w:rPr>
+                <w:rFonts w:ascii="Dax-Regular" w:hAnsi="Dax-Regular"/>
+                <w:noProof w:val="0"/>
+                <w:lang w:val="es-419"/>
+              </w:rPr>
+              <w:t>Windows 10 - 64bits</w:t>
+            </w:r>
+          </w:p>
+        </w:tc>
+        <w:tc>
+          <w:tcPr>
+            <w:tcW w:w="1863" w:type="pct"/>
           </w:tcPr>
           <w:p>
             <w:pPr>
@@ -376,7 +393,7 @@
     </w:tbl>
     <w:p>
       <w:pPr>
-        <w:pStyle w:val="Caption"/>
+        <w:pStyle w:val="Descripcin"/>
         <w:jc w:val="center"/>
         <w:rPr>
           <w:lang w:val="es-419"/>
@@ -429,7 +446,7 @@
     </w:p>
     <w:p>
       <w:pPr>
-        <w:pStyle w:val="Heading1"/>
+        <w:pStyle w:val="Ttulo1"/>
         <w:rPr>
           <w:b/>
           <w:bCs/>
@@ -449,7 +466,7 @@
     </w:p>
     <w:p>
       <w:pPr>
-        <w:pStyle w:val="Heading2"/>
+        <w:pStyle w:val="Ttulo2"/>
         <w:rPr>
           <w:b/>
           <w:bCs/>
@@ -469,7 +486,7 @@
     </w:p>
     <w:tbl>
       <w:tblPr>
-        <w:tblStyle w:val="GridTable2"/>
+        <w:tblStyle w:val="Tabladecuadrcula2"/>
         <w:tblW w:w="5000" w:type="pct"/>
         <w:jc w:val="center"/>
         <w:tblLook w:val="04A0" w:firstRow="1" w:lastRow="0" w:firstColumn="1" w:lastColumn="0" w:noHBand="0" w:noVBand="1"/>
@@ -511,7 +528,6 @@
               </w:rPr>
               <w:t>Tamaño de la muestra (</w:t>
             </w:r>
-            <w:proofErr w:type="spellStart"/>
             <w:r>
               <w:rPr>
                 <w:noProof w:val="0"/>
@@ -519,7 +535,6 @@
               </w:rPr>
               <w:t>ARRAY_LIST</w:t>
             </w:r>
-            <w:proofErr w:type="spellEnd"/>
             <w:r>
               <w:rPr>
                 <w:rFonts w:ascii="Dax-Regular" w:hAnsi="Dax-Regular"/>
@@ -547,41 +562,13 @@
                 <w:lang w:val="es-419"/>
               </w:rPr>
             </w:pPr>
-            <w:proofErr w:type="spellStart"/>
-            <w:r>
-              <w:rPr>
-                <w:rFonts w:ascii="Dax-Regular" w:hAnsi="Dax-Regular"/>
-                <w:noProof w:val="0"/>
-                <w:lang w:val="es-419"/>
-              </w:rPr>
-              <w:t>Insertion</w:t>
-            </w:r>
-            <w:proofErr w:type="spellEnd"/>
-            <w:r>
-              <w:rPr>
-                <w:rFonts w:ascii="Dax-Regular" w:hAnsi="Dax-Regular"/>
-                <w:noProof w:val="0"/>
-                <w:lang w:val="es-419"/>
-              </w:rPr>
-              <w:t xml:space="preserve"> </w:t>
-            </w:r>
-            <w:proofErr w:type="spellStart"/>
-            <w:r>
-              <w:rPr>
-                <w:rFonts w:ascii="Dax-Regular" w:hAnsi="Dax-Regular"/>
-                <w:noProof w:val="0"/>
-                <w:lang w:val="es-419"/>
-              </w:rPr>
-              <w:t>Sort</w:t>
-            </w:r>
-            <w:proofErr w:type="spellEnd"/>
-            <w:r>
-              <w:rPr>
-                <w:rFonts w:ascii="Dax-Regular" w:hAnsi="Dax-Regular"/>
-                <w:noProof w:val="0"/>
-                <w:lang w:val="es-419"/>
-              </w:rPr>
-              <w:t xml:space="preserve"> (ms)</w:t>
+            <w:r>
+              <w:rPr>
+                <w:rFonts w:ascii="Dax-Regular" w:hAnsi="Dax-Regular"/>
+                <w:noProof w:val="0"/>
+                <w:lang w:val="es-419"/>
+              </w:rPr>
+              <w:t>Insertion Sort (ms)</w:t>
             </w:r>
           </w:p>
         </w:tc>
@@ -602,41 +589,13 @@
                 <w:lang w:val="es-419"/>
               </w:rPr>
             </w:pPr>
-            <w:proofErr w:type="spellStart"/>
-            <w:r>
-              <w:rPr>
-                <w:rFonts w:ascii="Dax-Regular" w:hAnsi="Dax-Regular"/>
-                <w:noProof w:val="0"/>
-                <w:lang w:val="es-419"/>
-              </w:rPr>
-              <w:t>Selection</w:t>
-            </w:r>
-            <w:proofErr w:type="spellEnd"/>
-            <w:r>
-              <w:rPr>
-                <w:rFonts w:ascii="Dax-Regular" w:hAnsi="Dax-Regular"/>
-                <w:noProof w:val="0"/>
-                <w:lang w:val="es-419"/>
-              </w:rPr>
-              <w:t xml:space="preserve"> </w:t>
-            </w:r>
-            <w:proofErr w:type="spellStart"/>
-            <w:r>
-              <w:rPr>
-                <w:rFonts w:ascii="Dax-Regular" w:hAnsi="Dax-Regular"/>
-                <w:noProof w:val="0"/>
-                <w:lang w:val="es-419"/>
-              </w:rPr>
-              <w:t>Sort</w:t>
-            </w:r>
-            <w:proofErr w:type="spellEnd"/>
-            <w:r>
-              <w:rPr>
-                <w:rFonts w:ascii="Dax-Regular" w:hAnsi="Dax-Regular"/>
-                <w:noProof w:val="0"/>
-                <w:lang w:val="es-419"/>
-              </w:rPr>
-              <w:t xml:space="preserve"> (ms)</w:t>
+            <w:r>
+              <w:rPr>
+                <w:rFonts w:ascii="Dax-Regular" w:hAnsi="Dax-Regular"/>
+                <w:noProof w:val="0"/>
+                <w:lang w:val="es-419"/>
+              </w:rPr>
+              <w:t>Selection Sort (ms)</w:t>
             </w:r>
           </w:p>
         </w:tc>
@@ -663,25 +622,7 @@
                 <w:noProof w:val="0"/>
                 <w:lang w:val="es-419"/>
               </w:rPr>
-              <w:t xml:space="preserve">Shell </w:t>
-            </w:r>
-            <w:proofErr w:type="spellStart"/>
-            <w:r>
-              <w:rPr>
-                <w:rFonts w:ascii="Dax-Regular" w:hAnsi="Dax-Regular"/>
-                <w:noProof w:val="0"/>
-                <w:lang w:val="es-419"/>
-              </w:rPr>
-              <w:t>Sort</w:t>
-            </w:r>
-            <w:proofErr w:type="spellEnd"/>
-            <w:r>
-              <w:rPr>
-                <w:rFonts w:ascii="Dax-Regular" w:hAnsi="Dax-Regular"/>
-                <w:noProof w:val="0"/>
-                <w:lang w:val="es-419"/>
-              </w:rPr>
-              <w:t xml:space="preserve"> (ms)</w:t>
+              <w:t>Shell Sort (ms)</w:t>
             </w:r>
           </w:p>
         </w:tc>
@@ -1466,7 +1407,7 @@
     </w:tbl>
     <w:p>
       <w:pPr>
-        <w:pStyle w:val="Caption"/>
+        <w:pStyle w:val="Descripcin"/>
         <w:jc w:val="center"/>
         <w:rPr>
           <w:lang w:val="es-419"/>
@@ -1519,7 +1460,7 @@
     </w:p>
     <w:tbl>
       <w:tblPr>
-        <w:tblStyle w:val="GridTable2"/>
+        <w:tblStyle w:val="Tabladecuadrcula2"/>
         <w:tblW w:w="5000" w:type="pct"/>
         <w:jc w:val="center"/>
         <w:tblLook w:val="04A0" w:firstRow="1" w:lastRow="0" w:firstColumn="1" w:lastColumn="0" w:noHBand="0" w:noVBand="1"/>
@@ -1561,7 +1502,6 @@
               </w:rPr>
               <w:t>Tamaño de la muestra (</w:t>
             </w:r>
-            <w:proofErr w:type="spellStart"/>
             <w:r>
               <w:rPr>
                 <w:noProof w:val="0"/>
@@ -1569,7 +1509,6 @@
               </w:rPr>
               <w:t>LINKED_LIST</w:t>
             </w:r>
-            <w:proofErr w:type="spellEnd"/>
             <w:r>
               <w:rPr>
                 <w:rFonts w:ascii="Dax-Regular" w:hAnsi="Dax-Regular"/>
@@ -1597,41 +1536,13 @@
                 <w:lang w:val="es-419"/>
               </w:rPr>
             </w:pPr>
-            <w:proofErr w:type="spellStart"/>
-            <w:r>
-              <w:rPr>
-                <w:rFonts w:ascii="Dax-Regular" w:hAnsi="Dax-Regular"/>
-                <w:noProof w:val="0"/>
-                <w:lang w:val="es-419"/>
-              </w:rPr>
-              <w:t>Insertion</w:t>
-            </w:r>
-            <w:proofErr w:type="spellEnd"/>
-            <w:r>
-              <w:rPr>
-                <w:rFonts w:ascii="Dax-Regular" w:hAnsi="Dax-Regular"/>
-                <w:noProof w:val="0"/>
-                <w:lang w:val="es-419"/>
-              </w:rPr>
-              <w:t xml:space="preserve"> </w:t>
-            </w:r>
-            <w:proofErr w:type="spellStart"/>
-            <w:r>
-              <w:rPr>
-                <w:rFonts w:ascii="Dax-Regular" w:hAnsi="Dax-Regular"/>
-                <w:noProof w:val="0"/>
-                <w:lang w:val="es-419"/>
-              </w:rPr>
-              <w:t>Sort</w:t>
-            </w:r>
-            <w:proofErr w:type="spellEnd"/>
-            <w:r>
-              <w:rPr>
-                <w:rFonts w:ascii="Dax-Regular" w:hAnsi="Dax-Regular"/>
-                <w:noProof w:val="0"/>
-                <w:lang w:val="es-419"/>
-              </w:rPr>
-              <w:t xml:space="preserve"> (ms)</w:t>
+            <w:r>
+              <w:rPr>
+                <w:rFonts w:ascii="Dax-Regular" w:hAnsi="Dax-Regular"/>
+                <w:noProof w:val="0"/>
+                <w:lang w:val="es-419"/>
+              </w:rPr>
+              <w:t>Insertion Sort (ms)</w:t>
             </w:r>
           </w:p>
         </w:tc>
@@ -1652,41 +1563,13 @@
                 <w:lang w:val="es-419"/>
               </w:rPr>
             </w:pPr>
-            <w:proofErr w:type="spellStart"/>
-            <w:r>
-              <w:rPr>
-                <w:rFonts w:ascii="Dax-Regular" w:hAnsi="Dax-Regular"/>
-                <w:noProof w:val="0"/>
-                <w:lang w:val="es-419"/>
-              </w:rPr>
-              <w:t>Selection</w:t>
-            </w:r>
-            <w:proofErr w:type="spellEnd"/>
-            <w:r>
-              <w:rPr>
-                <w:rFonts w:ascii="Dax-Regular" w:hAnsi="Dax-Regular"/>
-                <w:noProof w:val="0"/>
-                <w:lang w:val="es-419"/>
-              </w:rPr>
-              <w:t xml:space="preserve"> </w:t>
-            </w:r>
-            <w:proofErr w:type="spellStart"/>
-            <w:r>
-              <w:rPr>
-                <w:rFonts w:ascii="Dax-Regular" w:hAnsi="Dax-Regular"/>
-                <w:noProof w:val="0"/>
-                <w:lang w:val="es-419"/>
-              </w:rPr>
-              <w:t>Sort</w:t>
-            </w:r>
-            <w:proofErr w:type="spellEnd"/>
-            <w:r>
-              <w:rPr>
-                <w:rFonts w:ascii="Dax-Regular" w:hAnsi="Dax-Regular"/>
-                <w:noProof w:val="0"/>
-                <w:lang w:val="es-419"/>
-              </w:rPr>
-              <w:t xml:space="preserve"> (ms)</w:t>
+            <w:r>
+              <w:rPr>
+                <w:rFonts w:ascii="Dax-Regular" w:hAnsi="Dax-Regular"/>
+                <w:noProof w:val="0"/>
+                <w:lang w:val="es-419"/>
+              </w:rPr>
+              <w:t>Selection Sort (ms)</w:t>
             </w:r>
           </w:p>
         </w:tc>
@@ -1713,25 +1596,7 @@
                 <w:noProof w:val="0"/>
                 <w:lang w:val="es-419"/>
               </w:rPr>
-              <w:t xml:space="preserve">Shell </w:t>
-            </w:r>
-            <w:proofErr w:type="spellStart"/>
-            <w:r>
-              <w:rPr>
-                <w:rFonts w:ascii="Dax-Regular" w:hAnsi="Dax-Regular"/>
-                <w:noProof w:val="0"/>
-                <w:lang w:val="es-419"/>
-              </w:rPr>
-              <w:t>Sort</w:t>
-            </w:r>
-            <w:proofErr w:type="spellEnd"/>
-            <w:r>
-              <w:rPr>
-                <w:rFonts w:ascii="Dax-Regular" w:hAnsi="Dax-Regular"/>
-                <w:noProof w:val="0"/>
-                <w:lang w:val="es-419"/>
-              </w:rPr>
-              <w:t xml:space="preserve"> (ms)</w:t>
+              <w:t>Shell Sort (ms)</w:t>
             </w:r>
           </w:p>
         </w:tc>
@@ -2516,7 +2381,7 @@
     </w:tbl>
     <w:p>
       <w:pPr>
-        <w:pStyle w:val="Caption"/>
+        <w:pStyle w:val="Descripcin"/>
         <w:ind w:left="360"/>
         <w:rPr>
           <w:lang w:val="es-419"/>
@@ -2569,7 +2434,7 @@
     </w:p>
     <w:tbl>
       <w:tblPr>
-        <w:tblStyle w:val="GridTable2-Accent3"/>
+        <w:tblStyle w:val="Tablaconcuadrcula2-nfasis3"/>
         <w:tblW w:w="8790" w:type="dxa"/>
         <w:jc w:val="center"/>
         <w:tblLook w:val="04A0" w:firstRow="1" w:lastRow="0" w:firstColumn="1" w:lastColumn="0" w:noHBand="0" w:noVBand="1"/>
@@ -2628,25 +2493,7 @@
                 <w:noProof w:val="0"/>
                 <w:lang w:val="es-419"/>
               </w:rPr>
-              <w:t>Arreglo (</w:t>
-            </w:r>
-            <w:proofErr w:type="spellStart"/>
-            <w:r>
-              <w:rPr>
-                <w:rFonts w:ascii="Dax-Regular" w:hAnsi="Dax-Regular"/>
-                <w:noProof w:val="0"/>
-                <w:lang w:val="es-419"/>
-              </w:rPr>
-              <w:t>ARRAYLIST</w:t>
-            </w:r>
-            <w:proofErr w:type="spellEnd"/>
-            <w:r>
-              <w:rPr>
-                <w:rFonts w:ascii="Dax-Regular" w:hAnsi="Dax-Regular"/>
-                <w:noProof w:val="0"/>
-                <w:lang w:val="es-419"/>
-              </w:rPr>
-              <w:t>)</w:t>
+              <w:t>Arreglo (ARRAYLIST)</w:t>
             </w:r>
           </w:p>
         </w:tc>
@@ -2670,25 +2517,7 @@
                 <w:noProof w:val="0"/>
                 <w:lang w:val="es-419"/>
               </w:rPr>
-              <w:t>Lista enlazada (</w:t>
-            </w:r>
-            <w:proofErr w:type="spellStart"/>
-            <w:r>
-              <w:rPr>
-                <w:rFonts w:ascii="Dax-Regular" w:hAnsi="Dax-Regular"/>
-                <w:noProof w:val="0"/>
-                <w:lang w:val="es-419"/>
-              </w:rPr>
-              <w:t>LINKED_LIST</w:t>
-            </w:r>
-            <w:proofErr w:type="spellEnd"/>
-            <w:r>
-              <w:rPr>
-                <w:rFonts w:ascii="Dax-Regular" w:hAnsi="Dax-Regular"/>
-                <w:noProof w:val="0"/>
-                <w:lang w:val="es-419"/>
-              </w:rPr>
-              <w:t>)</w:t>
+              <w:t>Lista enlazada (LINKED_LIST)</w:t>
             </w:r>
           </w:p>
         </w:tc>
@@ -2715,34 +2544,14 @@
                 <w:lang w:val="es-419"/>
               </w:rPr>
             </w:pPr>
-            <w:proofErr w:type="spellStart"/>
-            <w:r>
-              <w:rPr>
-                <w:rFonts w:ascii="Dax-Regular" w:hAnsi="Dax-Regular"/>
-                <w:noProof w:val="0"/>
-                <w:lang w:val="es-419"/>
-              </w:rPr>
-              <w:t>Insertion</w:t>
-            </w:r>
-            <w:proofErr w:type="spellEnd"/>
-            <w:r>
-              <w:rPr>
-                <w:rFonts w:ascii="Dax-Regular" w:hAnsi="Dax-Regular"/>
-                <w:noProof w:val="0"/>
-                <w:lang w:val="es-419"/>
-              </w:rPr>
-              <w:t xml:space="preserve"> </w:t>
-            </w:r>
-            <w:proofErr w:type="spellStart"/>
-            <w:r>
-              <w:rPr>
-                <w:rFonts w:ascii="Dax-Regular" w:hAnsi="Dax-Regular"/>
-                <w:noProof w:val="0"/>
-                <w:lang w:val="es-419"/>
-              </w:rPr>
-              <w:t>sort</w:t>
-            </w:r>
-            <w:proofErr w:type="spellEnd"/>
+            <w:r>
+              <w:rPr>
+                <w:rFonts w:ascii="Dax-Regular" w:hAnsi="Dax-Regular"/>
+                <w:noProof w:val="0"/>
+                <w:lang w:val="es-419"/>
+              </w:rPr>
+              <w:t>Insertion sort</w:t>
+            </w:r>
           </w:p>
         </w:tc>
         <w:tc>
@@ -2799,34 +2608,14 @@
                 <w:lang w:val="es-419"/>
               </w:rPr>
             </w:pPr>
-            <w:proofErr w:type="spellStart"/>
-            <w:r>
-              <w:rPr>
-                <w:rFonts w:ascii="Dax-Regular" w:hAnsi="Dax-Regular"/>
-                <w:noProof w:val="0"/>
-                <w:lang w:val="es-419"/>
-              </w:rPr>
-              <w:t>Selection</w:t>
-            </w:r>
-            <w:proofErr w:type="spellEnd"/>
-            <w:r>
-              <w:rPr>
-                <w:rFonts w:ascii="Dax-Regular" w:hAnsi="Dax-Regular"/>
-                <w:noProof w:val="0"/>
-                <w:lang w:val="es-419"/>
-              </w:rPr>
-              <w:t xml:space="preserve"> </w:t>
-            </w:r>
-            <w:proofErr w:type="spellStart"/>
-            <w:r>
-              <w:rPr>
-                <w:rFonts w:ascii="Dax-Regular" w:hAnsi="Dax-Regular"/>
-                <w:noProof w:val="0"/>
-                <w:lang w:val="es-419"/>
-              </w:rPr>
-              <w:t>sort</w:t>
-            </w:r>
-            <w:proofErr w:type="spellEnd"/>
+            <w:r>
+              <w:rPr>
+                <w:rFonts w:ascii="Dax-Regular" w:hAnsi="Dax-Regular"/>
+                <w:noProof w:val="0"/>
+                <w:lang w:val="es-419"/>
+              </w:rPr>
+              <w:t>Selection sort</w:t>
+            </w:r>
             <w:r>
               <w:rPr>
                 <w:noProof w:val="0"/>
@@ -2894,18 +2683,8 @@
                 <w:noProof w:val="0"/>
                 <w:lang w:val="es-419"/>
               </w:rPr>
-              <w:t xml:space="preserve">Shell </w:t>
-            </w:r>
-            <w:proofErr w:type="spellStart"/>
-            <w:r>
-              <w:rPr>
-                <w:rFonts w:ascii="Dax-Regular" w:hAnsi="Dax-Regular"/>
-                <w:noProof w:val="0"/>
-                <w:lang w:val="es-419"/>
-              </w:rPr>
-              <w:t>sort</w:t>
-            </w:r>
-            <w:proofErr w:type="spellEnd"/>
+              <w:t>Shell sort</w:t>
+            </w:r>
           </w:p>
         </w:tc>
         <w:tc>
@@ -2945,7 +2724,7 @@
     </w:tbl>
     <w:p>
       <w:pPr>
-        <w:pStyle w:val="Caption"/>
+        <w:pStyle w:val="Descripcin"/>
         <w:jc w:val="center"/>
         <w:rPr>
           <w:lang w:val="es-419"/>
@@ -2956,6 +2735,7 @@
         <w:rPr>
           <w:lang w:val="es-419"/>
         </w:rPr>
+        <w:lastRenderedPageBreak/>
         <w:t xml:space="preserve">Tabla </w:t>
       </w:r>
       <w:r>
@@ -3006,7 +2786,7 @@
     </w:p>
     <w:p>
       <w:pPr>
-        <w:pStyle w:val="Heading2"/>
+        <w:pStyle w:val="Ttulo2"/>
         <w:rPr>
           <w:b/>
           <w:bCs/>
@@ -3021,13 +2801,12 @@
           <w:noProof w:val="0"/>
           <w:lang w:val="es-419"/>
         </w:rPr>
-        <w:lastRenderedPageBreak/>
         <w:t>Graficas</w:t>
       </w:r>
     </w:p>
     <w:p>
       <w:pPr>
-        <w:pStyle w:val="ListParagraph"/>
+        <w:pStyle w:val="Prrafodelista"/>
         <w:numPr>
           <w:ilvl w:val="0"/>
           <w:numId w:val="5"/>
@@ -3051,14 +2830,7 @@
           <w:rFonts w:ascii="Dax-Regular" w:hAnsi="Dax-Regular"/>
           <w:lang w:val="es-419"/>
         </w:rPr>
-        <w:t>inco gráficas generadas por los resultados de las pruebas de rendimiento</w:t>
-      </w:r>
-      <w:r>
-        <w:rPr>
-          <w:rFonts w:ascii="Dax-Regular" w:hAnsi="Dax-Regular"/>
-          <w:lang w:val="es-419"/>
-        </w:rPr>
-        <w:t xml:space="preserve"> en la </w:t>
+        <w:t xml:space="preserve">inco gráficas generadas por los resultados de las pruebas de rendimiento en la </w:t>
       </w:r>
       <w:r>
         <w:rPr>
@@ -3090,7 +2862,7 @@
     </w:p>
     <w:p>
       <w:pPr>
-        <w:pStyle w:val="ListParagraph"/>
+        <w:pStyle w:val="Prrafodelista"/>
         <w:numPr>
           <w:ilvl w:val="1"/>
           <w:numId w:val="5"/>
@@ -3107,28 +2879,12 @@
           <w:rFonts w:ascii="Dax-Regular" w:hAnsi="Dax-Regular"/>
           <w:lang w:val="es-419"/>
         </w:rPr>
-        <w:t xml:space="preserve">Comparación de rendimiento </w:t>
-      </w:r>
-      <w:proofErr w:type="spellStart"/>
-      <w:r>
-        <w:rPr>
-          <w:rFonts w:ascii="Dax-Regular" w:hAnsi="Dax-Regular"/>
-          <w:lang w:val="es-419"/>
-        </w:rPr>
-        <w:t>ARRAYLIST</w:t>
-      </w:r>
-      <w:proofErr w:type="spellEnd"/>
-      <w:r>
-        <w:rPr>
-          <w:rFonts w:ascii="Dax-Regular" w:hAnsi="Dax-Regular"/>
-          <w:lang w:val="es-419"/>
-        </w:rPr>
-        <w:t>.</w:t>
+        <w:t>Comparación de rendimiento ARRAYLIST.</w:t>
       </w:r>
     </w:p>
     <w:p>
       <w:pPr>
-        <w:pStyle w:val="ListParagraph"/>
+        <w:pStyle w:val="Prrafodelista"/>
         <w:numPr>
           <w:ilvl w:val="1"/>
           <w:numId w:val="5"/>
@@ -3145,28 +2901,12 @@
           <w:rFonts w:ascii="Dax-Regular" w:hAnsi="Dax-Regular"/>
           <w:lang w:val="es-419"/>
         </w:rPr>
-        <w:t xml:space="preserve">Comparación de rendimiento </w:t>
-      </w:r>
-      <w:proofErr w:type="spellStart"/>
-      <w:r>
-        <w:rPr>
-          <w:rFonts w:ascii="Dax-Regular" w:hAnsi="Dax-Regular"/>
-          <w:lang w:val="es-419"/>
-        </w:rPr>
-        <w:t>LINKED_LIST</w:t>
-      </w:r>
-      <w:proofErr w:type="spellEnd"/>
-      <w:r>
-        <w:rPr>
-          <w:rFonts w:ascii="Dax-Regular" w:hAnsi="Dax-Regular"/>
-          <w:lang w:val="es-419"/>
-        </w:rPr>
-        <w:t>.</w:t>
+        <w:t>Comparación de rendimiento LINKED_LIST.</w:t>
       </w:r>
     </w:p>
     <w:p>
       <w:pPr>
-        <w:pStyle w:val="ListParagraph"/>
+        <w:pStyle w:val="Prrafodelista"/>
         <w:numPr>
           <w:ilvl w:val="1"/>
           <w:numId w:val="5"/>
@@ -3183,44 +2923,12 @@
           <w:rFonts w:ascii="Dax-Regular" w:hAnsi="Dax-Regular"/>
           <w:lang w:val="es-419"/>
         </w:rPr>
-        <w:t xml:space="preserve">Comparación de rendimiento para </w:t>
-      </w:r>
-      <w:proofErr w:type="spellStart"/>
-      <w:r>
-        <w:rPr>
-          <w:rFonts w:ascii="Dax-Regular" w:hAnsi="Dax-Regular"/>
-          <w:lang w:val="es-419"/>
-        </w:rPr>
-        <w:t>Insertion</w:t>
-      </w:r>
-      <w:proofErr w:type="spellEnd"/>
-      <w:r>
-        <w:rPr>
-          <w:rFonts w:ascii="Dax-Regular" w:hAnsi="Dax-Regular"/>
-          <w:lang w:val="es-419"/>
-        </w:rPr>
-        <w:t xml:space="preserve"> </w:t>
-      </w:r>
-      <w:proofErr w:type="spellStart"/>
-      <w:r>
-        <w:rPr>
-          <w:rFonts w:ascii="Dax-Regular" w:hAnsi="Dax-Regular"/>
-          <w:lang w:val="es-419"/>
-        </w:rPr>
-        <w:t>Sort</w:t>
-      </w:r>
-      <w:proofErr w:type="spellEnd"/>
-      <w:r>
-        <w:rPr>
-          <w:rFonts w:ascii="Dax-Regular" w:hAnsi="Dax-Regular"/>
-          <w:lang w:val="es-419"/>
-        </w:rPr>
-        <w:t>.</w:t>
+        <w:t>Comparación de rendimiento para Insertion Sort.</w:t>
       </w:r>
     </w:p>
     <w:p>
       <w:pPr>
-        <w:pStyle w:val="ListParagraph"/>
+        <w:pStyle w:val="Prrafodelista"/>
         <w:numPr>
           <w:ilvl w:val="1"/>
           <w:numId w:val="5"/>
@@ -3237,44 +2945,12 @@
           <w:rFonts w:ascii="Dax-Regular" w:hAnsi="Dax-Regular"/>
           <w:lang w:val="es-419"/>
         </w:rPr>
-        <w:t xml:space="preserve">Comparación de rendimiento para </w:t>
-      </w:r>
-      <w:proofErr w:type="spellStart"/>
-      <w:r>
-        <w:rPr>
-          <w:rFonts w:ascii="Dax-Regular" w:hAnsi="Dax-Regular"/>
-          <w:lang w:val="es-419"/>
-        </w:rPr>
-        <w:t>Selection</w:t>
-      </w:r>
-      <w:proofErr w:type="spellEnd"/>
-      <w:r>
-        <w:rPr>
-          <w:rFonts w:ascii="Dax-Regular" w:hAnsi="Dax-Regular"/>
-          <w:lang w:val="es-419"/>
-        </w:rPr>
-        <w:t xml:space="preserve"> </w:t>
-      </w:r>
-      <w:proofErr w:type="spellStart"/>
-      <w:r>
-        <w:rPr>
-          <w:rFonts w:ascii="Dax-Regular" w:hAnsi="Dax-Regular"/>
-          <w:lang w:val="es-419"/>
-        </w:rPr>
-        <w:t>Sort</w:t>
-      </w:r>
-      <w:proofErr w:type="spellEnd"/>
-      <w:r>
-        <w:rPr>
-          <w:rFonts w:ascii="Dax-Regular" w:hAnsi="Dax-Regular"/>
-          <w:lang w:val="es-419"/>
-        </w:rPr>
-        <w:t>.</w:t>
+        <w:t>Comparación de rendimiento para Selection Sort.</w:t>
       </w:r>
     </w:p>
     <w:p>
       <w:pPr>
-        <w:pStyle w:val="ListParagraph"/>
+        <w:pStyle w:val="Prrafodelista"/>
         <w:numPr>
           <w:ilvl w:val="1"/>
           <w:numId w:val="5"/>
@@ -3291,28 +2967,12 @@
           <w:rFonts w:ascii="Dax-Regular" w:hAnsi="Dax-Regular"/>
           <w:lang w:val="es-419"/>
         </w:rPr>
-        <w:t xml:space="preserve">Comparación de rendimiento para Shell </w:t>
-      </w:r>
-      <w:proofErr w:type="spellStart"/>
-      <w:r>
-        <w:rPr>
-          <w:rFonts w:ascii="Dax-Regular" w:hAnsi="Dax-Regular"/>
-          <w:lang w:val="es-419"/>
-        </w:rPr>
-        <w:t>Sort</w:t>
-      </w:r>
-      <w:proofErr w:type="spellEnd"/>
-      <w:r>
-        <w:rPr>
-          <w:rFonts w:ascii="Dax-Regular" w:hAnsi="Dax-Regular"/>
-          <w:lang w:val="es-419"/>
-        </w:rPr>
-        <w:t>.</w:t>
+        <w:t>Comparación de rendimiento para Shell Sort.</w:t>
       </w:r>
     </w:p>
     <w:p>
       <w:pPr>
-        <w:pStyle w:val="Heading1"/>
+        <w:pStyle w:val="Ttulo1"/>
         <w:rPr>
           <w:b/>
           <w:bCs/>
@@ -3327,41 +2987,32 @@
           <w:noProof w:val="0"/>
           <w:lang w:val="es-419"/>
         </w:rPr>
-        <w:t xml:space="preserve">Maquina </w:t>
-      </w:r>
-      <w:r>
+        <w:t>Maquina 2</w:t>
+      </w:r>
+    </w:p>
+    <w:p>
+      <w:pPr>
+        <w:pStyle w:val="Ttulo2"/>
         <w:rPr>
           <w:b/>
           <w:bCs/>
           <w:noProof w:val="0"/>
           <w:lang w:val="es-419"/>
         </w:rPr>
-        <w:t>2</w:t>
-      </w:r>
-    </w:p>
-    <w:p>
-      <w:pPr>
-        <w:pStyle w:val="Heading2"/>
+      </w:pPr>
+      <w:r>
         <w:rPr>
           <w:b/>
           <w:bCs/>
           <w:noProof w:val="0"/>
           <w:lang w:val="es-419"/>
         </w:rPr>
-      </w:pPr>
-      <w:r>
-        <w:rPr>
-          <w:b/>
-          <w:bCs/>
-          <w:noProof w:val="0"/>
-          <w:lang w:val="es-419"/>
-        </w:rPr>
         <w:t>Resultados</w:t>
       </w:r>
     </w:p>
     <w:tbl>
       <w:tblPr>
-        <w:tblStyle w:val="GridTable2"/>
+        <w:tblStyle w:val="Tabladecuadrcula2"/>
         <w:tblW w:w="5000" w:type="pct"/>
         <w:jc w:val="center"/>
         <w:tblLook w:val="04A0" w:firstRow="1" w:lastRow="0" w:firstColumn="1" w:lastColumn="0" w:noHBand="0" w:noVBand="1"/>
@@ -3403,7 +3054,6 @@
               </w:rPr>
               <w:t>Tamaño de la muestra (</w:t>
             </w:r>
-            <w:proofErr w:type="spellStart"/>
             <w:r>
               <w:rPr>
                 <w:noProof w:val="0"/>
@@ -3411,7 +3061,6 @@
               </w:rPr>
               <w:t>ARRAY_LIST</w:t>
             </w:r>
-            <w:proofErr w:type="spellEnd"/>
             <w:r>
               <w:rPr>
                 <w:rFonts w:ascii="Dax-Regular" w:hAnsi="Dax-Regular"/>
@@ -3439,41 +3088,13 @@
                 <w:lang w:val="es-419"/>
               </w:rPr>
             </w:pPr>
-            <w:proofErr w:type="spellStart"/>
-            <w:r>
-              <w:rPr>
-                <w:rFonts w:ascii="Dax-Regular" w:hAnsi="Dax-Regular"/>
-                <w:noProof w:val="0"/>
-                <w:lang w:val="es-419"/>
-              </w:rPr>
-              <w:t>Insertion</w:t>
-            </w:r>
-            <w:proofErr w:type="spellEnd"/>
-            <w:r>
-              <w:rPr>
-                <w:rFonts w:ascii="Dax-Regular" w:hAnsi="Dax-Regular"/>
-                <w:noProof w:val="0"/>
-                <w:lang w:val="es-419"/>
-              </w:rPr>
-              <w:t xml:space="preserve"> </w:t>
-            </w:r>
-            <w:proofErr w:type="spellStart"/>
-            <w:r>
-              <w:rPr>
-                <w:rFonts w:ascii="Dax-Regular" w:hAnsi="Dax-Regular"/>
-                <w:noProof w:val="0"/>
-                <w:lang w:val="es-419"/>
-              </w:rPr>
-              <w:t>Sort</w:t>
-            </w:r>
-            <w:proofErr w:type="spellEnd"/>
-            <w:r>
-              <w:rPr>
-                <w:rFonts w:ascii="Dax-Regular" w:hAnsi="Dax-Regular"/>
-                <w:noProof w:val="0"/>
-                <w:lang w:val="es-419"/>
-              </w:rPr>
-              <w:t xml:space="preserve"> (ms)</w:t>
+            <w:r>
+              <w:rPr>
+                <w:rFonts w:ascii="Dax-Regular" w:hAnsi="Dax-Regular"/>
+                <w:noProof w:val="0"/>
+                <w:lang w:val="es-419"/>
+              </w:rPr>
+              <w:t>Insertion Sort (ms)</w:t>
             </w:r>
           </w:p>
         </w:tc>
@@ -3494,41 +3115,13 @@
                 <w:lang w:val="es-419"/>
               </w:rPr>
             </w:pPr>
-            <w:proofErr w:type="spellStart"/>
-            <w:r>
-              <w:rPr>
-                <w:rFonts w:ascii="Dax-Regular" w:hAnsi="Dax-Regular"/>
-                <w:noProof w:val="0"/>
-                <w:lang w:val="es-419"/>
-              </w:rPr>
-              <w:t>Selection</w:t>
-            </w:r>
-            <w:proofErr w:type="spellEnd"/>
-            <w:r>
-              <w:rPr>
-                <w:rFonts w:ascii="Dax-Regular" w:hAnsi="Dax-Regular"/>
-                <w:noProof w:val="0"/>
-                <w:lang w:val="es-419"/>
-              </w:rPr>
-              <w:t xml:space="preserve"> </w:t>
-            </w:r>
-            <w:proofErr w:type="spellStart"/>
-            <w:r>
-              <w:rPr>
-                <w:rFonts w:ascii="Dax-Regular" w:hAnsi="Dax-Regular"/>
-                <w:noProof w:val="0"/>
-                <w:lang w:val="es-419"/>
-              </w:rPr>
-              <w:t>Sort</w:t>
-            </w:r>
-            <w:proofErr w:type="spellEnd"/>
-            <w:r>
-              <w:rPr>
-                <w:rFonts w:ascii="Dax-Regular" w:hAnsi="Dax-Regular"/>
-                <w:noProof w:val="0"/>
-                <w:lang w:val="es-419"/>
-              </w:rPr>
-              <w:t xml:space="preserve"> (ms)</w:t>
+            <w:r>
+              <w:rPr>
+                <w:rFonts w:ascii="Dax-Regular" w:hAnsi="Dax-Regular"/>
+                <w:noProof w:val="0"/>
+                <w:lang w:val="es-419"/>
+              </w:rPr>
+              <w:t>Selection Sort (ms)</w:t>
             </w:r>
           </w:p>
         </w:tc>
@@ -3555,25 +3148,7 @@
                 <w:noProof w:val="0"/>
                 <w:lang w:val="es-419"/>
               </w:rPr>
-              <w:t xml:space="preserve">Shell </w:t>
-            </w:r>
-            <w:proofErr w:type="spellStart"/>
-            <w:r>
-              <w:rPr>
-                <w:rFonts w:ascii="Dax-Regular" w:hAnsi="Dax-Regular"/>
-                <w:noProof w:val="0"/>
-                <w:lang w:val="es-419"/>
-              </w:rPr>
-              <w:t>Sort</w:t>
-            </w:r>
-            <w:proofErr w:type="spellEnd"/>
-            <w:r>
-              <w:rPr>
-                <w:rFonts w:ascii="Dax-Regular" w:hAnsi="Dax-Regular"/>
-                <w:noProof w:val="0"/>
-                <w:lang w:val="es-419"/>
-              </w:rPr>
-              <w:t xml:space="preserve"> (ms)</w:t>
+              <w:t>Shell Sort (ms)</w:t>
             </w:r>
           </w:p>
         </w:tc>
@@ -4358,7 +3933,7 @@
     </w:tbl>
     <w:p>
       <w:pPr>
-        <w:pStyle w:val="Caption"/>
+        <w:pStyle w:val="Descripcin"/>
         <w:jc w:val="center"/>
         <w:rPr>
           <w:lang w:val="es-419"/>
@@ -4409,7 +3984,7 @@
     </w:p>
     <w:tbl>
       <w:tblPr>
-        <w:tblStyle w:val="GridTable2"/>
+        <w:tblStyle w:val="Tabladecuadrcula2"/>
         <w:tblW w:w="5000" w:type="pct"/>
         <w:jc w:val="center"/>
         <w:tblLook w:val="04A0" w:firstRow="1" w:lastRow="0" w:firstColumn="1" w:lastColumn="0" w:noHBand="0" w:noVBand="1"/>
@@ -4451,7 +4026,6 @@
               </w:rPr>
               <w:t>Tamaño de la muestra (</w:t>
             </w:r>
-            <w:proofErr w:type="spellStart"/>
             <w:r>
               <w:rPr>
                 <w:noProof w:val="0"/>
@@ -4459,7 +4033,6 @@
               </w:rPr>
               <w:t>LINKED_LIST</w:t>
             </w:r>
-            <w:proofErr w:type="spellEnd"/>
             <w:r>
               <w:rPr>
                 <w:rFonts w:ascii="Dax-Regular" w:hAnsi="Dax-Regular"/>
@@ -4487,41 +4060,13 @@
                 <w:lang w:val="es-419"/>
               </w:rPr>
             </w:pPr>
-            <w:proofErr w:type="spellStart"/>
-            <w:r>
-              <w:rPr>
-                <w:rFonts w:ascii="Dax-Regular" w:hAnsi="Dax-Regular"/>
-                <w:noProof w:val="0"/>
-                <w:lang w:val="es-419"/>
-              </w:rPr>
-              <w:t>Insertion</w:t>
-            </w:r>
-            <w:proofErr w:type="spellEnd"/>
-            <w:r>
-              <w:rPr>
-                <w:rFonts w:ascii="Dax-Regular" w:hAnsi="Dax-Regular"/>
-                <w:noProof w:val="0"/>
-                <w:lang w:val="es-419"/>
-              </w:rPr>
-              <w:t xml:space="preserve"> </w:t>
-            </w:r>
-            <w:proofErr w:type="spellStart"/>
-            <w:r>
-              <w:rPr>
-                <w:rFonts w:ascii="Dax-Regular" w:hAnsi="Dax-Regular"/>
-                <w:noProof w:val="0"/>
-                <w:lang w:val="es-419"/>
-              </w:rPr>
-              <w:t>Sort</w:t>
-            </w:r>
-            <w:proofErr w:type="spellEnd"/>
-            <w:r>
-              <w:rPr>
-                <w:rFonts w:ascii="Dax-Regular" w:hAnsi="Dax-Regular"/>
-                <w:noProof w:val="0"/>
-                <w:lang w:val="es-419"/>
-              </w:rPr>
-              <w:t xml:space="preserve"> (ms)</w:t>
+            <w:r>
+              <w:rPr>
+                <w:rFonts w:ascii="Dax-Regular" w:hAnsi="Dax-Regular"/>
+                <w:noProof w:val="0"/>
+                <w:lang w:val="es-419"/>
+              </w:rPr>
+              <w:t>Insertion Sort (ms)</w:t>
             </w:r>
           </w:p>
         </w:tc>
@@ -4542,41 +4087,13 @@
                 <w:lang w:val="es-419"/>
               </w:rPr>
             </w:pPr>
-            <w:proofErr w:type="spellStart"/>
-            <w:r>
-              <w:rPr>
-                <w:rFonts w:ascii="Dax-Regular" w:hAnsi="Dax-Regular"/>
-                <w:noProof w:val="0"/>
-                <w:lang w:val="es-419"/>
-              </w:rPr>
-              <w:t>Selection</w:t>
-            </w:r>
-            <w:proofErr w:type="spellEnd"/>
-            <w:r>
-              <w:rPr>
-                <w:rFonts w:ascii="Dax-Regular" w:hAnsi="Dax-Regular"/>
-                <w:noProof w:val="0"/>
-                <w:lang w:val="es-419"/>
-              </w:rPr>
-              <w:t xml:space="preserve"> </w:t>
-            </w:r>
-            <w:proofErr w:type="spellStart"/>
-            <w:r>
-              <w:rPr>
-                <w:rFonts w:ascii="Dax-Regular" w:hAnsi="Dax-Regular"/>
-                <w:noProof w:val="0"/>
-                <w:lang w:val="es-419"/>
-              </w:rPr>
-              <w:t>Sort</w:t>
-            </w:r>
-            <w:proofErr w:type="spellEnd"/>
-            <w:r>
-              <w:rPr>
-                <w:rFonts w:ascii="Dax-Regular" w:hAnsi="Dax-Regular"/>
-                <w:noProof w:val="0"/>
-                <w:lang w:val="es-419"/>
-              </w:rPr>
-              <w:t xml:space="preserve"> (ms)</w:t>
+            <w:r>
+              <w:rPr>
+                <w:rFonts w:ascii="Dax-Regular" w:hAnsi="Dax-Regular"/>
+                <w:noProof w:val="0"/>
+                <w:lang w:val="es-419"/>
+              </w:rPr>
+              <w:t>Selection Sort (ms)</w:t>
             </w:r>
           </w:p>
         </w:tc>
@@ -4603,25 +4120,7 @@
                 <w:noProof w:val="0"/>
                 <w:lang w:val="es-419"/>
               </w:rPr>
-              <w:t xml:space="preserve">Shell </w:t>
-            </w:r>
-            <w:proofErr w:type="spellStart"/>
-            <w:r>
-              <w:rPr>
-                <w:rFonts w:ascii="Dax-Regular" w:hAnsi="Dax-Regular"/>
-                <w:noProof w:val="0"/>
-                <w:lang w:val="es-419"/>
-              </w:rPr>
-              <w:t>Sort</w:t>
-            </w:r>
-            <w:proofErr w:type="spellEnd"/>
-            <w:r>
-              <w:rPr>
-                <w:rFonts w:ascii="Dax-Regular" w:hAnsi="Dax-Regular"/>
-                <w:noProof w:val="0"/>
-                <w:lang w:val="es-419"/>
-              </w:rPr>
-              <w:t xml:space="preserve"> (ms)</w:t>
+              <w:t>Shell Sort (ms)</w:t>
             </w:r>
           </w:p>
         </w:tc>
@@ -5406,7 +4905,7 @@
     </w:tbl>
     <w:p>
       <w:pPr>
-        <w:pStyle w:val="Caption"/>
+        <w:pStyle w:val="Descripcin"/>
         <w:ind w:left="360"/>
         <w:rPr>
           <w:lang w:val="es-419"/>
@@ -5457,7 +4956,7 @@
     </w:p>
     <w:tbl>
       <w:tblPr>
-        <w:tblStyle w:val="GridTable2-Accent3"/>
+        <w:tblStyle w:val="Tablaconcuadrcula2-nfasis3"/>
         <w:tblW w:w="8790" w:type="dxa"/>
         <w:jc w:val="center"/>
         <w:tblLook w:val="04A0" w:firstRow="1" w:lastRow="0" w:firstColumn="1" w:lastColumn="0" w:noHBand="0" w:noVBand="1"/>
@@ -5516,25 +5015,7 @@
                 <w:noProof w:val="0"/>
                 <w:lang w:val="es-419"/>
               </w:rPr>
-              <w:t>Arreglo (</w:t>
-            </w:r>
-            <w:proofErr w:type="spellStart"/>
-            <w:r>
-              <w:rPr>
-                <w:rFonts w:ascii="Dax-Regular" w:hAnsi="Dax-Regular"/>
-                <w:noProof w:val="0"/>
-                <w:lang w:val="es-419"/>
-              </w:rPr>
-              <w:t>ARRAYLIST</w:t>
-            </w:r>
-            <w:proofErr w:type="spellEnd"/>
-            <w:r>
-              <w:rPr>
-                <w:rFonts w:ascii="Dax-Regular" w:hAnsi="Dax-Regular"/>
-                <w:noProof w:val="0"/>
-                <w:lang w:val="es-419"/>
-              </w:rPr>
-              <w:t>)</w:t>
+              <w:t>Arreglo (ARRAYLIST)</w:t>
             </w:r>
           </w:p>
         </w:tc>
@@ -5558,25 +5039,7 @@
                 <w:noProof w:val="0"/>
                 <w:lang w:val="es-419"/>
               </w:rPr>
-              <w:t>Lista enlazada (</w:t>
-            </w:r>
-            <w:proofErr w:type="spellStart"/>
-            <w:r>
-              <w:rPr>
-                <w:rFonts w:ascii="Dax-Regular" w:hAnsi="Dax-Regular"/>
-                <w:noProof w:val="0"/>
-                <w:lang w:val="es-419"/>
-              </w:rPr>
-              <w:t>LINKED_LIST</w:t>
-            </w:r>
-            <w:proofErr w:type="spellEnd"/>
-            <w:r>
-              <w:rPr>
-                <w:rFonts w:ascii="Dax-Regular" w:hAnsi="Dax-Regular"/>
-                <w:noProof w:val="0"/>
-                <w:lang w:val="es-419"/>
-              </w:rPr>
-              <w:t>)</w:t>
+              <w:t>Lista enlazada (LINKED_LIST)</w:t>
             </w:r>
           </w:p>
         </w:tc>
@@ -5603,34 +5066,14 @@
                 <w:lang w:val="es-419"/>
               </w:rPr>
             </w:pPr>
-            <w:proofErr w:type="spellStart"/>
-            <w:r>
-              <w:rPr>
-                <w:rFonts w:ascii="Dax-Regular" w:hAnsi="Dax-Regular"/>
-                <w:noProof w:val="0"/>
-                <w:lang w:val="es-419"/>
-              </w:rPr>
-              <w:t>Insertion</w:t>
-            </w:r>
-            <w:proofErr w:type="spellEnd"/>
-            <w:r>
-              <w:rPr>
-                <w:rFonts w:ascii="Dax-Regular" w:hAnsi="Dax-Regular"/>
-                <w:noProof w:val="0"/>
-                <w:lang w:val="es-419"/>
-              </w:rPr>
-              <w:t xml:space="preserve"> </w:t>
-            </w:r>
-            <w:proofErr w:type="spellStart"/>
-            <w:r>
-              <w:rPr>
-                <w:rFonts w:ascii="Dax-Regular" w:hAnsi="Dax-Regular"/>
-                <w:noProof w:val="0"/>
-                <w:lang w:val="es-419"/>
-              </w:rPr>
-              <w:t>sort</w:t>
-            </w:r>
-            <w:proofErr w:type="spellEnd"/>
+            <w:r>
+              <w:rPr>
+                <w:rFonts w:ascii="Dax-Regular" w:hAnsi="Dax-Regular"/>
+                <w:noProof w:val="0"/>
+                <w:lang w:val="es-419"/>
+              </w:rPr>
+              <w:t>Insertion sort</w:t>
+            </w:r>
           </w:p>
         </w:tc>
         <w:tc>
@@ -5687,34 +5130,14 @@
                 <w:lang w:val="es-419"/>
               </w:rPr>
             </w:pPr>
-            <w:proofErr w:type="spellStart"/>
-            <w:r>
-              <w:rPr>
-                <w:rFonts w:ascii="Dax-Regular" w:hAnsi="Dax-Regular"/>
-                <w:noProof w:val="0"/>
-                <w:lang w:val="es-419"/>
-              </w:rPr>
-              <w:t>Selection</w:t>
-            </w:r>
-            <w:proofErr w:type="spellEnd"/>
-            <w:r>
-              <w:rPr>
-                <w:rFonts w:ascii="Dax-Regular" w:hAnsi="Dax-Regular"/>
-                <w:noProof w:val="0"/>
-                <w:lang w:val="es-419"/>
-              </w:rPr>
-              <w:t xml:space="preserve"> </w:t>
-            </w:r>
-            <w:proofErr w:type="spellStart"/>
-            <w:r>
-              <w:rPr>
-                <w:rFonts w:ascii="Dax-Regular" w:hAnsi="Dax-Regular"/>
-                <w:noProof w:val="0"/>
-                <w:lang w:val="es-419"/>
-              </w:rPr>
-              <w:t>sort</w:t>
-            </w:r>
-            <w:proofErr w:type="spellEnd"/>
+            <w:r>
+              <w:rPr>
+                <w:rFonts w:ascii="Dax-Regular" w:hAnsi="Dax-Regular"/>
+                <w:noProof w:val="0"/>
+                <w:lang w:val="es-419"/>
+              </w:rPr>
+              <w:t>Selection sort</w:t>
+            </w:r>
             <w:r>
               <w:rPr>
                 <w:noProof w:val="0"/>
@@ -5782,18 +5205,8 @@
                 <w:noProof w:val="0"/>
                 <w:lang w:val="es-419"/>
               </w:rPr>
-              <w:t xml:space="preserve">Shell </w:t>
-            </w:r>
-            <w:proofErr w:type="spellStart"/>
-            <w:r>
-              <w:rPr>
-                <w:rFonts w:ascii="Dax-Regular" w:hAnsi="Dax-Regular"/>
-                <w:noProof w:val="0"/>
-                <w:lang w:val="es-419"/>
-              </w:rPr>
-              <w:t>sort</w:t>
-            </w:r>
-            <w:proofErr w:type="spellEnd"/>
+              <w:t>Shell sort</w:t>
+            </w:r>
           </w:p>
         </w:tc>
         <w:tc>
@@ -5833,7 +5246,7 @@
     </w:tbl>
     <w:p>
       <w:pPr>
-        <w:pStyle w:val="Caption"/>
+        <w:pStyle w:val="Descripcin"/>
         <w:jc w:val="center"/>
         <w:rPr>
           <w:rFonts w:ascii="Dax-Regular" w:hAnsi="Dax-Regular"/>
@@ -5885,7 +5298,7 @@
     </w:p>
     <w:p>
       <w:pPr>
-        <w:pStyle w:val="Heading2"/>
+        <w:pStyle w:val="Ttulo2"/>
         <w:rPr>
           <w:b/>
           <w:bCs/>
@@ -5900,12 +5313,13 @@
           <w:noProof w:val="0"/>
           <w:lang w:val="es-419"/>
         </w:rPr>
+        <w:lastRenderedPageBreak/>
         <w:t>Graficas</w:t>
       </w:r>
     </w:p>
     <w:p>
       <w:pPr>
-        <w:pStyle w:val="ListParagraph"/>
+        <w:pStyle w:val="Prrafodelista"/>
         <w:numPr>
           <w:ilvl w:val="0"/>
           <w:numId w:val="5"/>
@@ -5931,30 +5345,12 @@
           <w:bCs/>
           <w:lang w:val="es-419"/>
         </w:rPr>
-        <w:t xml:space="preserve">Maquina </w:t>
-      </w:r>
-      <w:r>
-        <w:rPr>
-          <w:rFonts w:ascii="Dax-Regular" w:hAnsi="Dax-Regular"/>
-          <w:b/>
-          <w:bCs/>
-          <w:lang w:val="es-419"/>
-        </w:rPr>
-        <w:t>2</w:t>
-      </w:r>
-      <w:r>
-        <w:rPr>
-          <w:rFonts w:ascii="Dax-Regular" w:hAnsi="Dax-Regular"/>
-          <w:b/>
-          <w:bCs/>
-          <w:lang w:val="es-419"/>
-        </w:rPr>
-        <w:t>.</w:t>
+        <w:t>Maquina 2.</w:t>
       </w:r>
     </w:p>
     <w:p>
       <w:pPr>
-        <w:pStyle w:val="ListParagraph"/>
+        <w:pStyle w:val="Prrafodelista"/>
         <w:numPr>
           <w:ilvl w:val="1"/>
           <w:numId w:val="5"/>
@@ -5971,28 +5367,12 @@
           <w:rFonts w:ascii="Dax-Regular" w:hAnsi="Dax-Regular"/>
           <w:lang w:val="es-419"/>
         </w:rPr>
-        <w:t xml:space="preserve">Comparación de rendimiento </w:t>
-      </w:r>
-      <w:proofErr w:type="spellStart"/>
-      <w:r>
-        <w:rPr>
-          <w:rFonts w:ascii="Dax-Regular" w:hAnsi="Dax-Regular"/>
-          <w:lang w:val="es-419"/>
-        </w:rPr>
-        <w:t>ARRAYLIST</w:t>
-      </w:r>
-      <w:proofErr w:type="spellEnd"/>
-      <w:r>
-        <w:rPr>
-          <w:rFonts w:ascii="Dax-Regular" w:hAnsi="Dax-Regular"/>
-          <w:lang w:val="es-419"/>
-        </w:rPr>
-        <w:t>.</w:t>
+        <w:t>Comparación de rendimiento ARRAYLIST.</w:t>
       </w:r>
     </w:p>
     <w:p>
       <w:pPr>
-        <w:pStyle w:val="ListParagraph"/>
+        <w:pStyle w:val="Prrafodelista"/>
         <w:numPr>
           <w:ilvl w:val="1"/>
           <w:numId w:val="5"/>
@@ -6009,28 +5389,12 @@
           <w:rFonts w:ascii="Dax-Regular" w:hAnsi="Dax-Regular"/>
           <w:lang w:val="es-419"/>
         </w:rPr>
-        <w:t xml:space="preserve">Comparación de rendimiento </w:t>
-      </w:r>
-      <w:proofErr w:type="spellStart"/>
-      <w:r>
-        <w:rPr>
-          <w:rFonts w:ascii="Dax-Regular" w:hAnsi="Dax-Regular"/>
-          <w:lang w:val="es-419"/>
-        </w:rPr>
-        <w:t>LINKED_LIST</w:t>
-      </w:r>
-      <w:proofErr w:type="spellEnd"/>
-      <w:r>
-        <w:rPr>
-          <w:rFonts w:ascii="Dax-Regular" w:hAnsi="Dax-Regular"/>
-          <w:lang w:val="es-419"/>
-        </w:rPr>
-        <w:t>.</w:t>
+        <w:t>Comparación de rendimiento LINKED_LIST.</w:t>
       </w:r>
     </w:p>
     <w:p>
       <w:pPr>
-        <w:pStyle w:val="ListParagraph"/>
+        <w:pStyle w:val="Prrafodelista"/>
         <w:numPr>
           <w:ilvl w:val="1"/>
           <w:numId w:val="5"/>
@@ -6047,44 +5411,12 @@
           <w:rFonts w:ascii="Dax-Regular" w:hAnsi="Dax-Regular"/>
           <w:lang w:val="es-419"/>
         </w:rPr>
-        <w:t xml:space="preserve">Comparación de rendimiento para </w:t>
-      </w:r>
-      <w:proofErr w:type="spellStart"/>
-      <w:r>
-        <w:rPr>
-          <w:rFonts w:ascii="Dax-Regular" w:hAnsi="Dax-Regular"/>
-          <w:lang w:val="es-419"/>
-        </w:rPr>
-        <w:t>Insertion</w:t>
-      </w:r>
-      <w:proofErr w:type="spellEnd"/>
-      <w:r>
-        <w:rPr>
-          <w:rFonts w:ascii="Dax-Regular" w:hAnsi="Dax-Regular"/>
-          <w:lang w:val="es-419"/>
-        </w:rPr>
-        <w:t xml:space="preserve"> </w:t>
-      </w:r>
-      <w:proofErr w:type="spellStart"/>
-      <w:r>
-        <w:rPr>
-          <w:rFonts w:ascii="Dax-Regular" w:hAnsi="Dax-Regular"/>
-          <w:lang w:val="es-419"/>
-        </w:rPr>
-        <w:t>Sort</w:t>
-      </w:r>
-      <w:proofErr w:type="spellEnd"/>
-      <w:r>
-        <w:rPr>
-          <w:rFonts w:ascii="Dax-Regular" w:hAnsi="Dax-Regular"/>
-          <w:lang w:val="es-419"/>
-        </w:rPr>
-        <w:t>.</w:t>
+        <w:t>Comparación de rendimiento para Insertion Sort.</w:t>
       </w:r>
     </w:p>
     <w:p>
       <w:pPr>
-        <w:pStyle w:val="ListParagraph"/>
+        <w:pStyle w:val="Prrafodelista"/>
         <w:numPr>
           <w:ilvl w:val="1"/>
           <w:numId w:val="5"/>
@@ -6101,45 +5433,12 @@
           <w:rFonts w:ascii="Dax-Regular" w:hAnsi="Dax-Regular"/>
           <w:lang w:val="es-419"/>
         </w:rPr>
-        <w:lastRenderedPageBreak/>
-        <w:t xml:space="preserve">Comparación de rendimiento para </w:t>
-      </w:r>
-      <w:proofErr w:type="spellStart"/>
-      <w:r>
-        <w:rPr>
-          <w:rFonts w:ascii="Dax-Regular" w:hAnsi="Dax-Regular"/>
-          <w:lang w:val="es-419"/>
-        </w:rPr>
-        <w:t>Selection</w:t>
-      </w:r>
-      <w:proofErr w:type="spellEnd"/>
-      <w:r>
-        <w:rPr>
-          <w:rFonts w:ascii="Dax-Regular" w:hAnsi="Dax-Regular"/>
-          <w:lang w:val="es-419"/>
-        </w:rPr>
-        <w:t xml:space="preserve"> </w:t>
-      </w:r>
-      <w:proofErr w:type="spellStart"/>
-      <w:r>
-        <w:rPr>
-          <w:rFonts w:ascii="Dax-Regular" w:hAnsi="Dax-Regular"/>
-          <w:lang w:val="es-419"/>
-        </w:rPr>
-        <w:t>Sort</w:t>
-      </w:r>
-      <w:proofErr w:type="spellEnd"/>
-      <w:r>
-        <w:rPr>
-          <w:rFonts w:ascii="Dax-Regular" w:hAnsi="Dax-Regular"/>
-          <w:lang w:val="es-419"/>
-        </w:rPr>
-        <w:t>.</w:t>
+        <w:t>Comparación de rendimiento para Selection Sort.</w:t>
       </w:r>
     </w:p>
     <w:p>
       <w:pPr>
-        <w:pStyle w:val="ListParagraph"/>
+        <w:pStyle w:val="Prrafodelista"/>
         <w:numPr>
           <w:ilvl w:val="1"/>
           <w:numId w:val="5"/>
@@ -6156,28 +5455,12 @@
           <w:rFonts w:ascii="Dax-Regular" w:hAnsi="Dax-Regular"/>
           <w:lang w:val="es-419"/>
         </w:rPr>
-        <w:t xml:space="preserve">Comparación de rendimiento para Shell </w:t>
-      </w:r>
-      <w:proofErr w:type="spellStart"/>
-      <w:r>
-        <w:rPr>
-          <w:rFonts w:ascii="Dax-Regular" w:hAnsi="Dax-Regular"/>
-          <w:lang w:val="es-419"/>
-        </w:rPr>
-        <w:t>Sort</w:t>
-      </w:r>
-      <w:proofErr w:type="spellEnd"/>
-      <w:r>
-        <w:rPr>
-          <w:rFonts w:ascii="Dax-Regular" w:hAnsi="Dax-Regular"/>
-          <w:lang w:val="es-419"/>
-        </w:rPr>
-        <w:t>.</w:t>
+        <w:t>Comparación de rendimiento para Shell Sort.</w:t>
       </w:r>
     </w:p>
     <w:p>
       <w:pPr>
-        <w:pStyle w:val="Heading1"/>
+        <w:pStyle w:val="Ttulo1"/>
         <w:rPr>
           <w:b/>
           <w:bCs/>
@@ -6197,7 +5480,7 @@
     </w:p>
     <w:p>
       <w:pPr>
-        <w:pStyle w:val="ListParagraph"/>
+        <w:pStyle w:val="Prrafodelista"/>
         <w:numPr>
           <w:ilvl w:val="0"/>
           <w:numId w:val="6"/>
@@ -6218,7 +5501,7 @@
     </w:p>
     <w:p>
       <w:pPr>
-        <w:pStyle w:val="ListParagraph"/>
+        <w:pStyle w:val="Prrafodelista"/>
         <w:numPr>
           <w:ilvl w:val="0"/>
           <w:numId w:val="6"/>
@@ -6239,7 +5522,7 @@
     </w:p>
     <w:p>
       <w:pPr>
-        <w:pStyle w:val="ListParagraph"/>
+        <w:pStyle w:val="Prrafodelista"/>
         <w:numPr>
           <w:ilvl w:val="0"/>
           <w:numId w:val="6"/>
@@ -6260,7 +5543,7 @@
     </w:p>
     <w:p>
       <w:pPr>
-        <w:pStyle w:val="ListParagraph"/>
+        <w:pStyle w:val="Prrafodelista"/>
         <w:numPr>
           <w:ilvl w:val="0"/>
           <w:numId w:val="6"/>
@@ -7323,11 +6606,11 @@
       <w:noProof/>
     </w:rPr>
   </w:style>
-  <w:style w:type="paragraph" w:styleId="Heading1">
+  <w:style w:type="paragraph" w:styleId="Ttulo1">
     <w:name w:val="heading 1"/>
     <w:basedOn w:val="Normal"/>
     <w:next w:val="Normal"/>
-    <w:link w:val="Heading1Char"/>
+    <w:link w:val="Ttulo1Car"/>
     <w:uiPriority w:val="9"/>
     <w:qFormat/>
     <w:rsid w:val="001826C9"/>
@@ -7344,11 +6627,11 @@
       <w:szCs w:val="32"/>
     </w:rPr>
   </w:style>
-  <w:style w:type="paragraph" w:styleId="Heading2">
+  <w:style w:type="paragraph" w:styleId="Ttulo2">
     <w:name w:val="heading 2"/>
     <w:basedOn w:val="Normal"/>
     <w:next w:val="Normal"/>
-    <w:link w:val="Heading2Char"/>
+    <w:link w:val="Ttulo2Car"/>
     <w:uiPriority w:val="9"/>
     <w:unhideWhenUsed/>
     <w:qFormat/>
@@ -7366,13 +6649,13 @@
       <w:szCs w:val="26"/>
     </w:rPr>
   </w:style>
-  <w:style w:type="character" w:default="1" w:styleId="DefaultParagraphFont">
+  <w:style w:type="character" w:default="1" w:styleId="Fuentedeprrafopredeter">
     <w:name w:val="Default Paragraph Font"/>
     <w:uiPriority w:val="1"/>
     <w:semiHidden/>
     <w:unhideWhenUsed/>
   </w:style>
-  <w:style w:type="table" w:default="1" w:styleId="TableNormal">
+  <w:style w:type="table" w:default="1" w:styleId="Tablanormal">
     <w:name w:val="Normal Table"/>
     <w:uiPriority w:val="99"/>
     <w:semiHidden/>
@@ -7387,17 +6670,17 @@
       </w:tblCellMar>
     </w:tblPr>
   </w:style>
-  <w:style w:type="numbering" w:default="1" w:styleId="NoList">
+  <w:style w:type="numbering" w:default="1" w:styleId="Sinlista">
     <w:name w:val="No List"/>
     <w:uiPriority w:val="99"/>
     <w:semiHidden/>
     <w:unhideWhenUsed/>
   </w:style>
-  <w:style w:type="paragraph" w:styleId="Title">
+  <w:style w:type="paragraph" w:styleId="Ttulo">
     <w:name w:val="Title"/>
     <w:basedOn w:val="Normal"/>
     <w:next w:val="Normal"/>
-    <w:link w:val="TitleChar"/>
+    <w:link w:val="TtuloCar"/>
     <w:uiPriority w:val="10"/>
     <w:qFormat/>
     <w:rsid w:val="00BA3B38"/>
@@ -7413,10 +6696,10 @@
       <w:szCs w:val="56"/>
     </w:rPr>
   </w:style>
-  <w:style w:type="character" w:customStyle="1" w:styleId="TitleChar">
-    <w:name w:val="Title Char"/>
-    <w:basedOn w:val="DefaultParagraphFont"/>
-    <w:link w:val="Title"/>
+  <w:style w:type="character" w:customStyle="1" w:styleId="TtuloCar">
+    <w:name w:val="Título Car"/>
+    <w:basedOn w:val="Fuentedeprrafopredeter"/>
+    <w:link w:val="Ttulo"/>
     <w:uiPriority w:val="10"/>
     <w:rsid w:val="00BA3B38"/>
     <w:rPr>
@@ -7428,7 +6711,7 @@
       <w:szCs w:val="56"/>
     </w:rPr>
   </w:style>
-  <w:style w:type="paragraph" w:styleId="ListParagraph">
+  <w:style w:type="paragraph" w:styleId="Prrafodelista">
     <w:name w:val="List Paragraph"/>
     <w:basedOn w:val="Normal"/>
     <w:uiPriority w:val="34"/>
@@ -7442,7 +6725,7 @@
       <w:noProof w:val="0"/>
     </w:rPr>
   </w:style>
-  <w:style w:type="paragraph" w:styleId="Caption">
+  <w:style w:type="paragraph" w:styleId="Descripcin">
     <w:name w:val="caption"/>
     <w:basedOn w:val="Normal"/>
     <w:next w:val="Normal"/>
@@ -7462,9 +6745,9 @@
       <w:szCs w:val="18"/>
     </w:rPr>
   </w:style>
-  <w:style w:type="table" w:styleId="GridTable2">
+  <w:style w:type="table" w:styleId="Tabladecuadrcula2">
     <w:name w:val="Grid Table 2"/>
-    <w:basedOn w:val="TableNormal"/>
+    <w:basedOn w:val="Tablanormal"/>
     <w:uiPriority w:val="47"/>
     <w:rsid w:val="005C50D1"/>
     <w:pPr>
@@ -7537,9 +6820,9 @@
       </w:tcPr>
     </w:tblStylePr>
   </w:style>
-  <w:style w:type="table" w:styleId="GridTable2-Accent3">
+  <w:style w:type="table" w:styleId="Tablaconcuadrcula2-nfasis3">
     <w:name w:val="Grid Table 2 Accent 3"/>
-    <w:basedOn w:val="TableNormal"/>
+    <w:basedOn w:val="Tablanormal"/>
     <w:uiPriority w:val="47"/>
     <w:rsid w:val="00392066"/>
     <w:pPr>
@@ -7612,10 +6895,10 @@
       </w:tcPr>
     </w:tblStylePr>
   </w:style>
-  <w:style w:type="character" w:customStyle="1" w:styleId="Heading1Char">
-    <w:name w:val="Heading 1 Char"/>
-    <w:basedOn w:val="DefaultParagraphFont"/>
-    <w:link w:val="Heading1"/>
+  <w:style w:type="character" w:customStyle="1" w:styleId="Ttulo1Car">
+    <w:name w:val="Título 1 Car"/>
+    <w:basedOn w:val="Fuentedeprrafopredeter"/>
+    <w:link w:val="Ttulo1"/>
     <w:uiPriority w:val="9"/>
     <w:rsid w:val="001826C9"/>
     <w:rPr>
@@ -7626,10 +6909,10 @@
       <w:szCs w:val="32"/>
     </w:rPr>
   </w:style>
-  <w:style w:type="character" w:customStyle="1" w:styleId="Heading2Char">
-    <w:name w:val="Heading 2 Char"/>
-    <w:basedOn w:val="DefaultParagraphFont"/>
-    <w:link w:val="Heading2"/>
+  <w:style w:type="character" w:customStyle="1" w:styleId="Ttulo2Car">
+    <w:name w:val="Título 2 Car"/>
+    <w:basedOn w:val="Fuentedeprrafopredeter"/>
+    <w:link w:val="Ttulo2"/>
     <w:uiPriority w:val="9"/>
     <w:rsid w:val="001826C9"/>
     <w:rPr>
@@ -7939,12 +7222,9 @@
 </file>
 
 <file path=customXml/item1.xml><?xml version="1.0" encoding="utf-8"?>
-<?mso-contentType ?>
-<FormTemplates xmlns="http://schemas.microsoft.com/sharepoint/v3/contenttype/forms">
-  <Display>DocumentLibraryForm</Display>
-  <Edit>DocumentLibraryForm</Edit>
-  <New>DocumentLibraryForm</New>
-</FormTemplates>
+<p:properties xmlns:p="http://schemas.microsoft.com/office/2006/metadata/properties" xmlns:xsi="http://www.w3.org/2001/XMLSchema-instance" xmlns:pc="http://schemas.microsoft.com/office/infopath/2007/PartnerControls">
+  <documentManagement/>
+</p:properties>
 </file>
 
 <file path=customXml/item2.xml><?xml version="1.0" encoding="utf-8"?>
@@ -8159,28 +7439,46 @@
 </file>
 
 <file path=customXml/item3.xml><?xml version="1.0" encoding="utf-8"?>
-<p:properties xmlns:p="http://schemas.microsoft.com/office/2006/metadata/properties" xmlns:xsi="http://www.w3.org/2001/XMLSchema-instance" xmlns:pc="http://schemas.microsoft.com/office/infopath/2007/PartnerControls">
-  <documentManagement/>
-</p:properties>
+<?mso-contentType ?>
+<FormTemplates xmlns="http://schemas.microsoft.com/sharepoint/v3/contenttype/forms">
+  <Display>DocumentLibraryForm</Display>
+  <Edit>DocumentLibraryForm</Edit>
+  <New>DocumentLibraryForm</New>
+</FormTemplates>
 </file>
 
 <file path=customXml/itemProps1.xml><?xml version="1.0" encoding="utf-8"?>
-<ds:datastoreItem xmlns:ds="http://schemas.openxmlformats.org/officeDocument/2006/customXml" ds:itemID="{7DBE8262-9C92-4A1B-85FF-A533173B85D6}">
-  <ds:schemaRefs>
-    <ds:schemaRef ds:uri="http://schemas.microsoft.com/sharepoint/v3/contenttype/forms"/>
-  </ds:schemaRefs>
-</ds:datastoreItem>
-</file>
-
-<file path=customXml/itemProps2.xml><?xml version="1.0" encoding="utf-8"?>
-<ds:datastoreItem xmlns:ds="http://schemas.openxmlformats.org/officeDocument/2006/customXml" ds:itemID="{CF9FB03D-8BF3-41F7-8309-0F510A005FE9}"/>
-</file>
-
-<file path=customXml/itemProps3.xml><?xml version="1.0" encoding="utf-8"?>
 <ds:datastoreItem xmlns:ds="http://schemas.openxmlformats.org/officeDocument/2006/customXml" ds:itemID="{D8D55360-DA4E-4EE6-A532-0D8BE99E30A4}">
   <ds:schemaRefs>
     <ds:schemaRef ds:uri="http://schemas.microsoft.com/office/2006/metadata/properties"/>
     <ds:schemaRef ds:uri="http://schemas.microsoft.com/office/infopath/2007/PartnerControls"/>
   </ds:schemaRefs>
 </ds:datastoreItem>
+</file>
+
+<file path=customXml/itemProps2.xml><?xml version="1.0" encoding="utf-8"?>
+<ds:datastoreItem xmlns:ds="http://schemas.openxmlformats.org/officeDocument/2006/customXml" ds:itemID="{CF9FB03D-8BF3-41F7-8309-0F510A005FE9}">
+  <ds:schemaRefs>
+    <ds:schemaRef ds:uri="http://schemas.microsoft.com/office/2006/metadata/contentType"/>
+    <ds:schemaRef ds:uri="http://schemas.microsoft.com/office/2006/metadata/properties/metaAttributes"/>
+    <ds:schemaRef ds:uri="http://www.w3.org/2001/XMLSchema"/>
+    <ds:schemaRef ds:uri="http://schemas.microsoft.com/office/2006/metadata/properties"/>
+    <ds:schemaRef ds:uri="164883f8-7691-4ecf-b54a-664c0d0edefe"/>
+    <ds:schemaRef ds:uri="85e30bcc-d76c-4413-8e4d-2dce22fb0743"/>
+    <ds:schemaRef ds:uri="http://schemas.microsoft.com/office/2006/documentManagement/types"/>
+    <ds:schemaRef ds:uri="http://schemas.microsoft.com/office/infopath/2007/PartnerControls"/>
+    <ds:schemaRef ds:uri="http://schemas.openxmlformats.org/package/2006/metadata/core-properties"/>
+    <ds:schemaRef ds:uri="http://purl.org/dc/elements/1.1/"/>
+    <ds:schemaRef ds:uri="http://purl.org/dc/terms/"/>
+    <ds:schemaRef ds:uri="http://schemas.microsoft.com/internal/obd"/>
+  </ds:schemaRefs>
+</ds:datastoreItem>
+</file>
+
+<file path=customXml/itemProps3.xml><?xml version="1.0" encoding="utf-8"?>
+<ds:datastoreItem xmlns:ds="http://schemas.openxmlformats.org/officeDocument/2006/customXml" ds:itemID="{7DBE8262-9C92-4A1B-85FF-A533173B85D6}">
+  <ds:schemaRefs>
+    <ds:schemaRef ds:uri="http://schemas.microsoft.com/sharepoint/v3/contenttype/forms"/>
+  </ds:schemaRefs>
+</ds:datastoreItem>
 </file>
</xml_diff>

<commit_message>
CAMBIOS PORQUE JUAN MARTIN ES MUY VAGO
</commit_message>
<xml_diff>
--- a/Docs/Observaciones-Lab 4.docx
+++ b/Docs/Observaciones-Lab 4.docx
@@ -4,7 +4,7 @@
   <w:body>
     <w:p>
       <w:pPr>
-        <w:pStyle w:val="Ttulo"/>
+        <w:pStyle w:val="Title"/>
         <w:jc w:val="center"/>
         <w:rPr>
           <w:noProof w:val="0"/>
@@ -93,7 +93,7 @@
     </w:p>
     <w:tbl>
       <w:tblPr>
-        <w:tblStyle w:val="Tabladecuadrcula2"/>
+        <w:tblStyle w:val="GridTable2"/>
         <w:tblW w:w="4392" w:type="pct"/>
         <w:jc w:val="center"/>
         <w:tblLook w:val="04A0" w:firstRow="1" w:lastRow="0" w:firstColumn="1" w:lastColumn="0" w:noHBand="0" w:noVBand="1"/>
@@ -247,6 +247,69 @@
                 <w:noProof w:val="0"/>
               </w:rPr>
             </w:pPr>
+            <w:r>
+              <w:rPr>
+                <w:rFonts w:ascii="Dax-Regular" w:hAnsi="Dax-Regular"/>
+                <w:noProof w:val="0"/>
+              </w:rPr>
+              <w:t>Intel(R)Core(TM)</w:t>
+            </w:r>
+            <w:r>
+              <w:rPr>
+                <w:rFonts w:ascii="Dax-Regular" w:hAnsi="Dax-Regular"/>
+                <w:noProof w:val="0"/>
+              </w:rPr>
+              <w:t xml:space="preserve"> </w:t>
+            </w:r>
+            <w:r>
+              <w:rPr>
+                <w:rFonts w:ascii="Dax-Regular" w:hAnsi="Dax-Regular"/>
+                <w:noProof w:val="0"/>
+              </w:rPr>
+              <w:t>i7-</w:t>
+            </w:r>
+            <w:r>
+              <w:rPr>
+                <w:rFonts w:ascii="Dax-Regular" w:hAnsi="Dax-Regular"/>
+                <w:noProof w:val="0"/>
+              </w:rPr>
+              <w:t>1075</w:t>
+            </w:r>
+            <w:r>
+              <w:rPr>
+                <w:rFonts w:ascii="Dax-Regular" w:hAnsi="Dax-Regular"/>
+                <w:noProof w:val="0"/>
+              </w:rPr>
+              <w:t>0H CPU @ 2.</w:t>
+            </w:r>
+            <w:r>
+              <w:rPr>
+                <w:rFonts w:ascii="Dax-Regular" w:hAnsi="Dax-Regular"/>
+                <w:noProof w:val="0"/>
+              </w:rPr>
+              <w:t>6</w:t>
+            </w:r>
+            <w:r>
+              <w:rPr>
+                <w:rFonts w:ascii="Dax-Regular" w:hAnsi="Dax-Regular"/>
+                <w:noProof w:val="0"/>
+              </w:rPr>
+              <w:t>0GHz   2.</w:t>
+            </w:r>
+            <w:r>
+              <w:rPr>
+                <w:rFonts w:ascii="Dax-Regular" w:hAnsi="Dax-Regular"/>
+                <w:noProof w:val="0"/>
+              </w:rPr>
+              <w:t>59</w:t>
+            </w:r>
+            <w:r>
+              <w:rPr>
+                <w:rFonts w:ascii="Dax-Regular" w:hAnsi="Dax-Regular"/>
+                <w:noProof w:val="0"/>
+              </w:rPr>
+              <w:t xml:space="preserve"> GHz</w:t>
+            </w:r>
           </w:p>
         </w:tc>
       </w:tr>
@@ -316,6 +379,14 @@
                 <w:lang w:val="es-419"/>
               </w:rPr>
             </w:pPr>
+            <w:r>
+              <w:rPr>
+                <w:rFonts w:ascii="Dax-Regular" w:hAnsi="Dax-Regular"/>
+                <w:noProof w:val="0"/>
+                <w:lang w:val="es-419"/>
+              </w:rPr>
+              <w:t>16.0 GB 2666 Mhz</w:t>
+            </w:r>
           </w:p>
         </w:tc>
       </w:tr>
@@ -368,7 +439,23 @@
                 <w:noProof w:val="0"/>
                 <w:lang w:val="es-419"/>
               </w:rPr>
-              <w:t>Windows 10 - 64bits</w:t>
+              <w:t xml:space="preserve">Windows 10 </w:t>
+            </w:r>
+            <w:r>
+              <w:rPr>
+                <w:rFonts w:ascii="Dax-Regular" w:hAnsi="Dax-Regular"/>
+                <w:noProof w:val="0"/>
+                <w:lang w:val="es-419"/>
+              </w:rPr>
+              <w:t xml:space="preserve">Home </w:t>
+            </w:r>
+            <w:r>
+              <w:rPr>
+                <w:rFonts w:ascii="Dax-Regular" w:hAnsi="Dax-Regular"/>
+                <w:noProof w:val="0"/>
+                <w:lang w:val="es-419"/>
+              </w:rPr>
+              <w:t>- 64bits</w:t>
             </w:r>
           </w:p>
         </w:tc>
@@ -387,13 +474,37 @@
                 <w:lang w:val="es-419"/>
               </w:rPr>
             </w:pPr>
+            <w:r>
+              <w:rPr>
+                <w:rFonts w:ascii="Dax-Regular" w:hAnsi="Dax-Regular"/>
+                <w:noProof w:val="0"/>
+                <w:lang w:val="es-419"/>
+              </w:rPr>
+              <w:t xml:space="preserve">Windows 10 Home </w:t>
+            </w:r>
+            <w:r>
+              <w:rPr>
+                <w:rFonts w:ascii="Dax-Regular" w:hAnsi="Dax-Regular"/>
+                <w:noProof w:val="0"/>
+                <w:lang w:val="es-419"/>
+              </w:rPr>
+              <w:t>-</w:t>
+            </w:r>
+            <w:r>
+              <w:rPr>
+                <w:rFonts w:ascii="Dax-Regular" w:hAnsi="Dax-Regular"/>
+                <w:noProof w:val="0"/>
+                <w:lang w:val="es-419"/>
+              </w:rPr>
+              <w:t xml:space="preserve"> 64bits</w:t>
+            </w:r>
           </w:p>
         </w:tc>
       </w:tr>
     </w:tbl>
     <w:p>
       <w:pPr>
-        <w:pStyle w:val="Descripcin"/>
+        <w:pStyle w:val="Caption"/>
         <w:jc w:val="center"/>
         <w:rPr>
           <w:lang w:val="es-419"/>
@@ -446,7 +557,7 @@
     </w:p>
     <w:p>
       <w:pPr>
-        <w:pStyle w:val="Ttulo1"/>
+        <w:pStyle w:val="Heading1"/>
         <w:rPr>
           <w:b/>
           <w:bCs/>
@@ -466,7 +577,7 @@
     </w:p>
     <w:p>
       <w:pPr>
-        <w:pStyle w:val="Ttulo2"/>
+        <w:pStyle w:val="Heading2"/>
         <w:rPr>
           <w:b/>
           <w:bCs/>
@@ -486,7 +597,7 @@
     </w:p>
     <w:tbl>
       <w:tblPr>
-        <w:tblStyle w:val="Tabladecuadrcula2"/>
+        <w:tblStyle w:val="GridTable2"/>
         <w:tblW w:w="5000" w:type="pct"/>
         <w:jc w:val="center"/>
         <w:tblLook w:val="04A0" w:firstRow="1" w:lastRow="0" w:firstColumn="1" w:lastColumn="0" w:noHBand="0" w:noVBand="1"/>
@@ -1407,7 +1518,7 @@
     </w:tbl>
     <w:p>
       <w:pPr>
-        <w:pStyle w:val="Descripcin"/>
+        <w:pStyle w:val="Caption"/>
         <w:jc w:val="center"/>
         <w:rPr>
           <w:lang w:val="es-419"/>
@@ -1460,7 +1571,7 @@
     </w:p>
     <w:tbl>
       <w:tblPr>
-        <w:tblStyle w:val="Tabladecuadrcula2"/>
+        <w:tblStyle w:val="GridTable2"/>
         <w:tblW w:w="5000" w:type="pct"/>
         <w:jc w:val="center"/>
         <w:tblLook w:val="04A0" w:firstRow="1" w:lastRow="0" w:firstColumn="1" w:lastColumn="0" w:noHBand="0" w:noVBand="1"/>
@@ -2381,7 +2492,7 @@
     </w:tbl>
     <w:p>
       <w:pPr>
-        <w:pStyle w:val="Descripcin"/>
+        <w:pStyle w:val="Caption"/>
         <w:ind w:left="360"/>
         <w:rPr>
           <w:lang w:val="es-419"/>
@@ -2434,7 +2545,7 @@
     </w:p>
     <w:tbl>
       <w:tblPr>
-        <w:tblStyle w:val="Tablaconcuadrcula2-nfasis3"/>
+        <w:tblStyle w:val="GridTable2-Accent3"/>
         <w:tblW w:w="8790" w:type="dxa"/>
         <w:jc w:val="center"/>
         <w:tblLook w:val="04A0" w:firstRow="1" w:lastRow="0" w:firstColumn="1" w:lastColumn="0" w:noHBand="0" w:noVBand="1"/>
@@ -2724,7 +2835,7 @@
     </w:tbl>
     <w:p>
       <w:pPr>
-        <w:pStyle w:val="Descripcin"/>
+        <w:pStyle w:val="Caption"/>
         <w:jc w:val="center"/>
         <w:rPr>
           <w:lang w:val="es-419"/>
@@ -2786,7 +2897,7 @@
     </w:p>
     <w:p>
       <w:pPr>
-        <w:pStyle w:val="Ttulo2"/>
+        <w:pStyle w:val="Heading2"/>
         <w:rPr>
           <w:b/>
           <w:bCs/>
@@ -2806,7 +2917,7 @@
     </w:p>
     <w:p>
       <w:pPr>
-        <w:pStyle w:val="Prrafodelista"/>
+        <w:pStyle w:val="ListParagraph"/>
         <w:numPr>
           <w:ilvl w:val="0"/>
           <w:numId w:val="5"/>
@@ -2862,7 +2973,7 @@
     </w:p>
     <w:p>
       <w:pPr>
-        <w:pStyle w:val="Prrafodelista"/>
+        <w:pStyle w:val="ListParagraph"/>
         <w:numPr>
           <w:ilvl w:val="1"/>
           <w:numId w:val="5"/>
@@ -2884,7 +2995,7 @@
     </w:p>
     <w:p>
       <w:pPr>
-        <w:pStyle w:val="Prrafodelista"/>
+        <w:pStyle w:val="ListParagraph"/>
         <w:numPr>
           <w:ilvl w:val="1"/>
           <w:numId w:val="5"/>
@@ -2906,7 +3017,7 @@
     </w:p>
     <w:p>
       <w:pPr>
-        <w:pStyle w:val="Prrafodelista"/>
+        <w:pStyle w:val="ListParagraph"/>
         <w:numPr>
           <w:ilvl w:val="1"/>
           <w:numId w:val="5"/>
@@ -2928,7 +3039,7 @@
     </w:p>
     <w:p>
       <w:pPr>
-        <w:pStyle w:val="Prrafodelista"/>
+        <w:pStyle w:val="ListParagraph"/>
         <w:numPr>
           <w:ilvl w:val="1"/>
           <w:numId w:val="5"/>
@@ -2950,7 +3061,7 @@
     </w:p>
     <w:p>
       <w:pPr>
-        <w:pStyle w:val="Prrafodelista"/>
+        <w:pStyle w:val="ListParagraph"/>
         <w:numPr>
           <w:ilvl w:val="1"/>
           <w:numId w:val="5"/>
@@ -2972,7 +3083,7 @@
     </w:p>
     <w:p>
       <w:pPr>
-        <w:pStyle w:val="Ttulo1"/>
+        <w:pStyle w:val="Heading1"/>
         <w:rPr>
           <w:b/>
           <w:bCs/>
@@ -2992,7 +3103,7 @@
     </w:p>
     <w:p>
       <w:pPr>
-        <w:pStyle w:val="Ttulo2"/>
+        <w:pStyle w:val="Heading2"/>
         <w:rPr>
           <w:b/>
           <w:bCs/>
@@ -3012,7 +3123,7 @@
     </w:p>
     <w:tbl>
       <w:tblPr>
-        <w:tblStyle w:val="Tabladecuadrcula2"/>
+        <w:tblStyle w:val="GridTable2"/>
         <w:tblW w:w="5000" w:type="pct"/>
         <w:jc w:val="center"/>
         <w:tblLook w:val="04A0" w:firstRow="1" w:lastRow="0" w:firstColumn="1" w:lastColumn="0" w:noHBand="0" w:noVBand="1"/>
@@ -3933,7 +4044,7 @@
     </w:tbl>
     <w:p>
       <w:pPr>
-        <w:pStyle w:val="Descripcin"/>
+        <w:pStyle w:val="Caption"/>
         <w:jc w:val="center"/>
         <w:rPr>
           <w:lang w:val="es-419"/>
@@ -3984,7 +4095,7 @@
     </w:p>
     <w:tbl>
       <w:tblPr>
-        <w:tblStyle w:val="Tabladecuadrcula2"/>
+        <w:tblStyle w:val="GridTable2"/>
         <w:tblW w:w="5000" w:type="pct"/>
         <w:jc w:val="center"/>
         <w:tblLook w:val="04A0" w:firstRow="1" w:lastRow="0" w:firstColumn="1" w:lastColumn="0" w:noHBand="0" w:noVBand="1"/>
@@ -4905,7 +5016,7 @@
     </w:tbl>
     <w:p>
       <w:pPr>
-        <w:pStyle w:val="Descripcin"/>
+        <w:pStyle w:val="Caption"/>
         <w:ind w:left="360"/>
         <w:rPr>
           <w:lang w:val="es-419"/>
@@ -4956,7 +5067,7 @@
     </w:p>
     <w:tbl>
       <w:tblPr>
-        <w:tblStyle w:val="Tablaconcuadrcula2-nfasis3"/>
+        <w:tblStyle w:val="GridTable2-Accent3"/>
         <w:tblW w:w="8790" w:type="dxa"/>
         <w:jc w:val="center"/>
         <w:tblLook w:val="04A0" w:firstRow="1" w:lastRow="0" w:firstColumn="1" w:lastColumn="0" w:noHBand="0" w:noVBand="1"/>
@@ -5246,7 +5357,7 @@
     </w:tbl>
     <w:p>
       <w:pPr>
-        <w:pStyle w:val="Descripcin"/>
+        <w:pStyle w:val="Caption"/>
         <w:jc w:val="center"/>
         <w:rPr>
           <w:rFonts w:ascii="Dax-Regular" w:hAnsi="Dax-Regular"/>
@@ -5298,7 +5409,7 @@
     </w:p>
     <w:p>
       <w:pPr>
-        <w:pStyle w:val="Ttulo2"/>
+        <w:pStyle w:val="Heading2"/>
         <w:rPr>
           <w:b/>
           <w:bCs/>
@@ -5319,7 +5430,7 @@
     </w:p>
     <w:p>
       <w:pPr>
-        <w:pStyle w:val="Prrafodelista"/>
+        <w:pStyle w:val="ListParagraph"/>
         <w:numPr>
           <w:ilvl w:val="0"/>
           <w:numId w:val="5"/>
@@ -5350,7 +5461,7 @@
     </w:p>
     <w:p>
       <w:pPr>
-        <w:pStyle w:val="Prrafodelista"/>
+        <w:pStyle w:val="ListParagraph"/>
         <w:numPr>
           <w:ilvl w:val="1"/>
           <w:numId w:val="5"/>
@@ -5372,7 +5483,7 @@
     </w:p>
     <w:p>
       <w:pPr>
-        <w:pStyle w:val="Prrafodelista"/>
+        <w:pStyle w:val="ListParagraph"/>
         <w:numPr>
           <w:ilvl w:val="1"/>
           <w:numId w:val="5"/>
@@ -5394,7 +5505,7 @@
     </w:p>
     <w:p>
       <w:pPr>
-        <w:pStyle w:val="Prrafodelista"/>
+        <w:pStyle w:val="ListParagraph"/>
         <w:numPr>
           <w:ilvl w:val="1"/>
           <w:numId w:val="5"/>
@@ -5416,7 +5527,7 @@
     </w:p>
     <w:p>
       <w:pPr>
-        <w:pStyle w:val="Prrafodelista"/>
+        <w:pStyle w:val="ListParagraph"/>
         <w:numPr>
           <w:ilvl w:val="1"/>
           <w:numId w:val="5"/>
@@ -5438,7 +5549,7 @@
     </w:p>
     <w:p>
       <w:pPr>
-        <w:pStyle w:val="Prrafodelista"/>
+        <w:pStyle w:val="ListParagraph"/>
         <w:numPr>
           <w:ilvl w:val="1"/>
           <w:numId w:val="5"/>
@@ -5460,7 +5571,7 @@
     </w:p>
     <w:p>
       <w:pPr>
-        <w:pStyle w:val="Ttulo1"/>
+        <w:pStyle w:val="Heading1"/>
         <w:rPr>
           <w:b/>
           <w:bCs/>
@@ -5480,7 +5591,7 @@
     </w:p>
     <w:p>
       <w:pPr>
-        <w:pStyle w:val="Prrafodelista"/>
+        <w:pStyle w:val="ListParagraph"/>
         <w:numPr>
           <w:ilvl w:val="0"/>
           <w:numId w:val="6"/>
@@ -5501,7 +5612,7 @@
     </w:p>
     <w:p>
       <w:pPr>
-        <w:pStyle w:val="Prrafodelista"/>
+        <w:pStyle w:val="ListParagraph"/>
         <w:numPr>
           <w:ilvl w:val="0"/>
           <w:numId w:val="6"/>
@@ -5522,7 +5633,7 @@
     </w:p>
     <w:p>
       <w:pPr>
-        <w:pStyle w:val="Prrafodelista"/>
+        <w:pStyle w:val="ListParagraph"/>
         <w:numPr>
           <w:ilvl w:val="0"/>
           <w:numId w:val="6"/>
@@ -5543,7 +5654,7 @@
     </w:p>
     <w:p>
       <w:pPr>
-        <w:pStyle w:val="Prrafodelista"/>
+        <w:pStyle w:val="ListParagraph"/>
         <w:numPr>
           <w:ilvl w:val="0"/>
           <w:numId w:val="6"/>
@@ -6606,11 +6717,11 @@
       <w:noProof/>
     </w:rPr>
   </w:style>
-  <w:style w:type="paragraph" w:styleId="Ttulo1">
+  <w:style w:type="paragraph" w:styleId="Heading1">
     <w:name w:val="heading 1"/>
     <w:basedOn w:val="Normal"/>
     <w:next w:val="Normal"/>
-    <w:link w:val="Ttulo1Car"/>
+    <w:link w:val="Heading1Char"/>
     <w:uiPriority w:val="9"/>
     <w:qFormat/>
     <w:rsid w:val="001826C9"/>
@@ -6627,11 +6738,11 @@
       <w:szCs w:val="32"/>
     </w:rPr>
   </w:style>
-  <w:style w:type="paragraph" w:styleId="Ttulo2">
+  <w:style w:type="paragraph" w:styleId="Heading2">
     <w:name w:val="heading 2"/>
     <w:basedOn w:val="Normal"/>
     <w:next w:val="Normal"/>
-    <w:link w:val="Ttulo2Car"/>
+    <w:link w:val="Heading2Char"/>
     <w:uiPriority w:val="9"/>
     <w:unhideWhenUsed/>
     <w:qFormat/>
@@ -6649,13 +6760,13 @@
       <w:szCs w:val="26"/>
     </w:rPr>
   </w:style>
-  <w:style w:type="character" w:default="1" w:styleId="Fuentedeprrafopredeter">
+  <w:style w:type="character" w:default="1" w:styleId="DefaultParagraphFont">
     <w:name w:val="Default Paragraph Font"/>
     <w:uiPriority w:val="1"/>
     <w:semiHidden/>
     <w:unhideWhenUsed/>
   </w:style>
-  <w:style w:type="table" w:default="1" w:styleId="Tablanormal">
+  <w:style w:type="table" w:default="1" w:styleId="TableNormal">
     <w:name w:val="Normal Table"/>
     <w:uiPriority w:val="99"/>
     <w:semiHidden/>
@@ -6670,17 +6781,17 @@
       </w:tblCellMar>
     </w:tblPr>
   </w:style>
-  <w:style w:type="numbering" w:default="1" w:styleId="Sinlista">
+  <w:style w:type="numbering" w:default="1" w:styleId="NoList">
     <w:name w:val="No List"/>
     <w:uiPriority w:val="99"/>
     <w:semiHidden/>
     <w:unhideWhenUsed/>
   </w:style>
-  <w:style w:type="paragraph" w:styleId="Ttulo">
+  <w:style w:type="paragraph" w:styleId="Title">
     <w:name w:val="Title"/>
     <w:basedOn w:val="Normal"/>
     <w:next w:val="Normal"/>
-    <w:link w:val="TtuloCar"/>
+    <w:link w:val="TitleChar"/>
     <w:uiPriority w:val="10"/>
     <w:qFormat/>
     <w:rsid w:val="00BA3B38"/>
@@ -6696,10 +6807,10 @@
       <w:szCs w:val="56"/>
     </w:rPr>
   </w:style>
-  <w:style w:type="character" w:customStyle="1" w:styleId="TtuloCar">
-    <w:name w:val="Título Car"/>
-    <w:basedOn w:val="Fuentedeprrafopredeter"/>
-    <w:link w:val="Ttulo"/>
+  <w:style w:type="character" w:customStyle="1" w:styleId="TitleChar">
+    <w:name w:val="Title Char"/>
+    <w:basedOn w:val="DefaultParagraphFont"/>
+    <w:link w:val="Title"/>
     <w:uiPriority w:val="10"/>
     <w:rsid w:val="00BA3B38"/>
     <w:rPr>
@@ -6711,7 +6822,7 @@
       <w:szCs w:val="56"/>
     </w:rPr>
   </w:style>
-  <w:style w:type="paragraph" w:styleId="Prrafodelista">
+  <w:style w:type="paragraph" w:styleId="ListParagraph">
     <w:name w:val="List Paragraph"/>
     <w:basedOn w:val="Normal"/>
     <w:uiPriority w:val="34"/>
@@ -6725,7 +6836,7 @@
       <w:noProof w:val="0"/>
     </w:rPr>
   </w:style>
-  <w:style w:type="paragraph" w:styleId="Descripcin">
+  <w:style w:type="paragraph" w:styleId="Caption">
     <w:name w:val="caption"/>
     <w:basedOn w:val="Normal"/>
     <w:next w:val="Normal"/>
@@ -6745,9 +6856,9 @@
       <w:szCs w:val="18"/>
     </w:rPr>
   </w:style>
-  <w:style w:type="table" w:styleId="Tabladecuadrcula2">
+  <w:style w:type="table" w:styleId="GridTable2">
     <w:name w:val="Grid Table 2"/>
-    <w:basedOn w:val="Tablanormal"/>
+    <w:basedOn w:val="TableNormal"/>
     <w:uiPriority w:val="47"/>
     <w:rsid w:val="005C50D1"/>
     <w:pPr>
@@ -6820,9 +6931,9 @@
       </w:tcPr>
     </w:tblStylePr>
   </w:style>
-  <w:style w:type="table" w:styleId="Tablaconcuadrcula2-nfasis3">
+  <w:style w:type="table" w:styleId="GridTable2-Accent3">
     <w:name w:val="Grid Table 2 Accent 3"/>
-    <w:basedOn w:val="Tablanormal"/>
+    <w:basedOn w:val="TableNormal"/>
     <w:uiPriority w:val="47"/>
     <w:rsid w:val="00392066"/>
     <w:pPr>
@@ -6895,10 +7006,10 @@
       </w:tcPr>
     </w:tblStylePr>
   </w:style>
-  <w:style w:type="character" w:customStyle="1" w:styleId="Ttulo1Car">
-    <w:name w:val="Título 1 Car"/>
-    <w:basedOn w:val="Fuentedeprrafopredeter"/>
-    <w:link w:val="Ttulo1"/>
+  <w:style w:type="character" w:customStyle="1" w:styleId="Heading1Char">
+    <w:name w:val="Heading 1 Char"/>
+    <w:basedOn w:val="DefaultParagraphFont"/>
+    <w:link w:val="Heading1"/>
     <w:uiPriority w:val="9"/>
     <w:rsid w:val="001826C9"/>
     <w:rPr>
@@ -6909,10 +7020,10 @@
       <w:szCs w:val="32"/>
     </w:rPr>
   </w:style>
-  <w:style w:type="character" w:customStyle="1" w:styleId="Ttulo2Car">
-    <w:name w:val="Título 2 Car"/>
-    <w:basedOn w:val="Fuentedeprrafopredeter"/>
-    <w:link w:val="Ttulo2"/>
+  <w:style w:type="character" w:customStyle="1" w:styleId="Heading2Char">
+    <w:name w:val="Heading 2 Char"/>
+    <w:basedOn w:val="DefaultParagraphFont"/>
+    <w:link w:val="Heading2"/>
     <w:uiPriority w:val="9"/>
     <w:rsid w:val="001826C9"/>
     <w:rPr>
@@ -7222,9 +7333,12 @@
 </file>
 
 <file path=customXml/item1.xml><?xml version="1.0" encoding="utf-8"?>
-<p:properties xmlns:p="http://schemas.microsoft.com/office/2006/metadata/properties" xmlns:xsi="http://www.w3.org/2001/XMLSchema-instance" xmlns:pc="http://schemas.microsoft.com/office/infopath/2007/PartnerControls">
-  <documentManagement/>
-</p:properties>
+<?mso-contentType ?>
+<FormTemplates xmlns="http://schemas.microsoft.com/sharepoint/v3/contenttype/forms">
+  <Display>DocumentLibraryForm</Display>
+  <Edit>DocumentLibraryForm</Edit>
+  <New>DocumentLibraryForm</New>
+</FormTemplates>
 </file>
 
 <file path=customXml/item2.xml><?xml version="1.0" encoding="utf-8"?>
@@ -7439,19 +7553,15 @@
 </file>
 
 <file path=customXml/item3.xml><?xml version="1.0" encoding="utf-8"?>
-<?mso-contentType ?>
-<FormTemplates xmlns="http://schemas.microsoft.com/sharepoint/v3/contenttype/forms">
-  <Display>DocumentLibraryForm</Display>
-  <Edit>DocumentLibraryForm</Edit>
-  <New>DocumentLibraryForm</New>
-</FormTemplates>
+<p:properties xmlns:p="http://schemas.microsoft.com/office/2006/metadata/properties" xmlns:xsi="http://www.w3.org/2001/XMLSchema-instance" xmlns:pc="http://schemas.microsoft.com/office/infopath/2007/PartnerControls">
+  <documentManagement/>
+</p:properties>
 </file>
 
 <file path=customXml/itemProps1.xml><?xml version="1.0" encoding="utf-8"?>
-<ds:datastoreItem xmlns:ds="http://schemas.openxmlformats.org/officeDocument/2006/customXml" ds:itemID="{D8D55360-DA4E-4EE6-A532-0D8BE99E30A4}">
+<ds:datastoreItem xmlns:ds="http://schemas.openxmlformats.org/officeDocument/2006/customXml" ds:itemID="{7DBE8262-9C92-4A1B-85FF-A533173B85D6}">
   <ds:schemaRefs>
-    <ds:schemaRef ds:uri="http://schemas.microsoft.com/office/2006/metadata/properties"/>
-    <ds:schemaRef ds:uri="http://schemas.microsoft.com/office/infopath/2007/PartnerControls"/>
+    <ds:schemaRef ds:uri="http://schemas.microsoft.com/sharepoint/v3/contenttype/forms"/>
   </ds:schemaRefs>
 </ds:datastoreItem>
 </file>
@@ -7476,9 +7586,10 @@
 </file>
 
 <file path=customXml/itemProps3.xml><?xml version="1.0" encoding="utf-8"?>
-<ds:datastoreItem xmlns:ds="http://schemas.openxmlformats.org/officeDocument/2006/customXml" ds:itemID="{7DBE8262-9C92-4A1B-85FF-A533173B85D6}">
+<ds:datastoreItem xmlns:ds="http://schemas.openxmlformats.org/officeDocument/2006/customXml" ds:itemID="{D8D55360-DA4E-4EE6-A532-0D8BE99E30A4}">
   <ds:schemaRefs>
-    <ds:schemaRef ds:uri="http://schemas.microsoft.com/sharepoint/v3/contenttype/forms"/>
+    <ds:schemaRef ds:uri="http://schemas.microsoft.com/office/2006/metadata/properties"/>
+    <ds:schemaRef ds:uri="http://schemas.microsoft.com/office/infopath/2007/PartnerControls"/>
   </ds:schemaRefs>
 </ds:datastoreItem>
 </file>
</xml_diff>

<commit_message>
Pruebas con ARRAY LIST y todos los metodos de ordenamiento
</commit_message>
<xml_diff>
--- a/Docs/Observaciones-Lab 4.docx
+++ b/Docs/Observaciones-Lab 4.docx
@@ -4,7 +4,7 @@
   <w:body>
     <w:p>
       <w:pPr>
-        <w:pStyle w:val="Title"/>
+        <w:pStyle w:val="Ttulo"/>
         <w:jc w:val="center"/>
         <w:rPr>
           <w:noProof w:val="0"/>
@@ -93,7 +93,7 @@
     </w:p>
     <w:tbl>
       <w:tblPr>
-        <w:tblStyle w:val="GridTable2"/>
+        <w:tblStyle w:val="Tabladecuadrcula2"/>
         <w:tblW w:w="4392" w:type="pct"/>
         <w:jc w:val="center"/>
         <w:tblLook w:val="04A0" w:firstRow="1" w:lastRow="0" w:firstColumn="1" w:lastColumn="0" w:noHBand="0" w:noVBand="1"/>
@@ -504,7 +504,7 @@
     </w:tbl>
     <w:p>
       <w:pPr>
-        <w:pStyle w:val="Caption"/>
+        <w:pStyle w:val="Descripcin"/>
         <w:jc w:val="center"/>
         <w:rPr>
           <w:lang w:val="es-419"/>
@@ -557,7 +557,7 @@
     </w:p>
     <w:p>
       <w:pPr>
-        <w:pStyle w:val="Heading1"/>
+        <w:pStyle w:val="Ttulo1"/>
         <w:rPr>
           <w:b/>
           <w:bCs/>
@@ -577,7 +577,7 @@
     </w:p>
     <w:p>
       <w:pPr>
-        <w:pStyle w:val="Heading2"/>
+        <w:pStyle w:val="Ttulo2"/>
         <w:rPr>
           <w:b/>
           <w:bCs/>
@@ -597,7 +597,7 @@
     </w:p>
     <w:tbl>
       <w:tblPr>
-        <w:tblStyle w:val="GridTable2"/>
+        <w:tblStyle w:val="Tabladecuadrcula2"/>
         <w:tblW w:w="5000" w:type="pct"/>
         <w:jc w:val="center"/>
         <w:tblLook w:val="04A0" w:firstRow="1" w:lastRow="0" w:firstColumn="1" w:lastColumn="0" w:noHBand="0" w:noVBand="1"/>
@@ -773,7 +773,7 @@
           </w:tcPr>
           <w:p>
             <w:pPr>
-              <w:jc w:val="both"/>
+              <w:jc w:val="center"/>
               <w:cnfStyle w:val="000000100000" w:firstRow="0" w:lastRow="0" w:firstColumn="0" w:lastColumn="0" w:oddVBand="0" w:evenVBand="0" w:oddHBand="1" w:evenHBand="0" w:firstRowFirstColumn="0" w:firstRowLastColumn="0" w:lastRowFirstColumn="0" w:lastRowLastColumn="0"/>
               <w:rPr>
                 <w:rFonts w:ascii="Dax-Regular" w:hAnsi="Dax-Regular"/>
@@ -781,6 +781,14 @@
                 <w:lang w:val="es-419"/>
               </w:rPr>
             </w:pPr>
+            <w:r>
+              <w:rPr>
+                <w:rFonts w:ascii="Dax-Regular" w:hAnsi="Dax-Regular"/>
+                <w:noProof w:val="0"/>
+                <w:lang w:val="es-419"/>
+              </w:rPr>
+              <w:t>562,5</w:t>
+            </w:r>
           </w:p>
         </w:tc>
         <w:tc>
@@ -789,7 +797,7 @@
           </w:tcPr>
           <w:p>
             <w:pPr>
-              <w:jc w:val="both"/>
+              <w:jc w:val="center"/>
               <w:cnfStyle w:val="000000100000" w:firstRow="0" w:lastRow="0" w:firstColumn="0" w:lastColumn="0" w:oddVBand="0" w:evenVBand="0" w:oddHBand="1" w:evenHBand="0" w:firstRowFirstColumn="0" w:firstRowLastColumn="0" w:lastRowFirstColumn="0" w:lastRowLastColumn="0"/>
               <w:rPr>
                 <w:rFonts w:ascii="Dax-Regular" w:hAnsi="Dax-Regular"/>
@@ -797,6 +805,14 @@
                 <w:lang w:val="es-419"/>
               </w:rPr>
             </w:pPr>
+            <w:r>
+              <w:rPr>
+                <w:rFonts w:ascii="Dax-Regular" w:hAnsi="Dax-Regular"/>
+                <w:noProof w:val="0"/>
+                <w:lang w:val="es-419"/>
+              </w:rPr>
+              <w:t>625</w:t>
+            </w:r>
           </w:p>
         </w:tc>
         <w:tc>
@@ -805,7 +821,7 @@
           </w:tcPr>
           <w:p>
             <w:pPr>
-              <w:jc w:val="both"/>
+              <w:jc w:val="center"/>
               <w:cnfStyle w:val="000000100000" w:firstRow="0" w:lastRow="0" w:firstColumn="0" w:lastColumn="0" w:oddVBand="0" w:evenVBand="0" w:oddHBand="1" w:evenHBand="0" w:firstRowFirstColumn="0" w:firstRowLastColumn="0" w:lastRowFirstColumn="0" w:lastRowLastColumn="0"/>
               <w:rPr>
                 <w:rFonts w:ascii="Dax-Regular" w:hAnsi="Dax-Regular"/>
@@ -813,6 +829,14 @@
                 <w:lang w:val="es-419"/>
               </w:rPr>
             </w:pPr>
+            <w:r>
+              <w:rPr>
+                <w:rFonts w:ascii="Dax-Regular" w:hAnsi="Dax-Regular"/>
+                <w:noProof w:val="0"/>
+                <w:lang w:val="es-419"/>
+              </w:rPr>
+              <w:t>46,875</w:t>
+            </w:r>
           </w:p>
         </w:tc>
       </w:tr>
@@ -850,7 +874,7 @@
           </w:tcPr>
           <w:p>
             <w:pPr>
-              <w:jc w:val="both"/>
+              <w:jc w:val="center"/>
               <w:cnfStyle w:val="000000000000" w:firstRow="0" w:lastRow="0" w:firstColumn="0" w:lastColumn="0" w:oddVBand="0" w:evenVBand="0" w:oddHBand="0" w:evenHBand="0" w:firstRowFirstColumn="0" w:firstRowLastColumn="0" w:lastRowFirstColumn="0" w:lastRowLastColumn="0"/>
               <w:rPr>
                 <w:rFonts w:ascii="Dax-Regular" w:hAnsi="Dax-Regular"/>
@@ -858,6 +882,14 @@
                 <w:lang w:val="es-419"/>
               </w:rPr>
             </w:pPr>
+            <w:r>
+              <w:rPr>
+                <w:rFonts w:ascii="Dax-Regular" w:hAnsi="Dax-Regular"/>
+                <w:noProof w:val="0"/>
+                <w:lang w:val="es-419"/>
+              </w:rPr>
+              <w:t>2343,75</w:t>
+            </w:r>
           </w:p>
         </w:tc>
         <w:tc>
@@ -866,7 +898,7 @@
           </w:tcPr>
           <w:p>
             <w:pPr>
-              <w:jc w:val="both"/>
+              <w:jc w:val="center"/>
               <w:cnfStyle w:val="000000000000" w:firstRow="0" w:lastRow="0" w:firstColumn="0" w:lastColumn="0" w:oddVBand="0" w:evenVBand="0" w:oddHBand="0" w:evenHBand="0" w:firstRowFirstColumn="0" w:firstRowLastColumn="0" w:lastRowFirstColumn="0" w:lastRowLastColumn="0"/>
               <w:rPr>
                 <w:rFonts w:ascii="Dax-Regular" w:hAnsi="Dax-Regular"/>
@@ -874,6 +906,14 @@
                 <w:lang w:val="es-419"/>
               </w:rPr>
             </w:pPr>
+            <w:r>
+              <w:rPr>
+                <w:rFonts w:ascii="Dax-Regular" w:hAnsi="Dax-Regular"/>
+                <w:noProof w:val="0"/>
+                <w:lang w:val="es-419"/>
+              </w:rPr>
+              <w:t>2609,375</w:t>
+            </w:r>
           </w:p>
         </w:tc>
         <w:tc>
@@ -882,7 +922,7 @@
           </w:tcPr>
           <w:p>
             <w:pPr>
-              <w:jc w:val="both"/>
+              <w:jc w:val="center"/>
               <w:cnfStyle w:val="000000000000" w:firstRow="0" w:lastRow="0" w:firstColumn="0" w:lastColumn="0" w:oddVBand="0" w:evenVBand="0" w:oddHBand="0" w:evenHBand="0" w:firstRowFirstColumn="0" w:firstRowLastColumn="0" w:lastRowFirstColumn="0" w:lastRowLastColumn="0"/>
               <w:rPr>
                 <w:rFonts w:ascii="Dax-Regular" w:hAnsi="Dax-Regular"/>
@@ -890,6 +930,14 @@
                 <w:lang w:val="es-419"/>
               </w:rPr>
             </w:pPr>
+            <w:r>
+              <w:rPr>
+                <w:rFonts w:ascii="Dax-Regular" w:hAnsi="Dax-Regular"/>
+                <w:noProof w:val="0"/>
+                <w:lang w:val="es-419"/>
+              </w:rPr>
+              <w:t>78,125</w:t>
+            </w:r>
           </w:p>
         </w:tc>
       </w:tr>
@@ -928,7 +976,7 @@
           </w:tcPr>
           <w:p>
             <w:pPr>
-              <w:jc w:val="both"/>
+              <w:jc w:val="center"/>
               <w:cnfStyle w:val="000000100000" w:firstRow="0" w:lastRow="0" w:firstColumn="0" w:lastColumn="0" w:oddVBand="0" w:evenVBand="0" w:oddHBand="1" w:evenHBand="0" w:firstRowFirstColumn="0" w:firstRowLastColumn="0" w:lastRowFirstColumn="0" w:lastRowLastColumn="0"/>
               <w:rPr>
                 <w:rFonts w:ascii="Dax-Regular" w:hAnsi="Dax-Regular"/>
@@ -936,6 +984,14 @@
                 <w:lang w:val="es-419"/>
               </w:rPr>
             </w:pPr>
+            <w:r>
+              <w:rPr>
+                <w:rFonts w:ascii="Dax-Regular" w:hAnsi="Dax-Regular"/>
+                <w:noProof w:val="0"/>
+                <w:lang w:val="es-419"/>
+              </w:rPr>
+              <w:t>8875</w:t>
+            </w:r>
           </w:p>
         </w:tc>
         <w:tc>
@@ -944,7 +1000,7 @@
           </w:tcPr>
           <w:p>
             <w:pPr>
-              <w:jc w:val="both"/>
+              <w:jc w:val="center"/>
               <w:cnfStyle w:val="000000100000" w:firstRow="0" w:lastRow="0" w:firstColumn="0" w:lastColumn="0" w:oddVBand="0" w:evenVBand="0" w:oddHBand="1" w:evenHBand="0" w:firstRowFirstColumn="0" w:firstRowLastColumn="0" w:lastRowFirstColumn="0" w:lastRowLastColumn="0"/>
               <w:rPr>
                 <w:rFonts w:ascii="Dax-Regular" w:hAnsi="Dax-Regular"/>
@@ -952,6 +1008,14 @@
                 <w:lang w:val="es-419"/>
               </w:rPr>
             </w:pPr>
+            <w:r>
+              <w:rPr>
+                <w:rFonts w:ascii="Dax-Regular" w:hAnsi="Dax-Regular"/>
+                <w:noProof w:val="0"/>
+                <w:lang w:val="es-419"/>
+              </w:rPr>
+              <w:t>10656,25</w:t>
+            </w:r>
           </w:p>
         </w:tc>
         <w:tc>
@@ -960,7 +1024,7 @@
           </w:tcPr>
           <w:p>
             <w:pPr>
-              <w:jc w:val="both"/>
+              <w:jc w:val="center"/>
               <w:cnfStyle w:val="000000100000" w:firstRow="0" w:lastRow="0" w:firstColumn="0" w:lastColumn="0" w:oddVBand="0" w:evenVBand="0" w:oddHBand="1" w:evenHBand="0" w:firstRowFirstColumn="0" w:firstRowLastColumn="0" w:lastRowFirstColumn="0" w:lastRowLastColumn="0"/>
               <w:rPr>
                 <w:rFonts w:ascii="Dax-Regular" w:hAnsi="Dax-Regular"/>
@@ -968,6 +1032,14 @@
                 <w:lang w:val="es-419"/>
               </w:rPr>
             </w:pPr>
+            <w:r>
+              <w:rPr>
+                <w:rFonts w:ascii="Dax-Regular" w:hAnsi="Dax-Regular"/>
+                <w:noProof w:val="0"/>
+                <w:lang w:val="es-419"/>
+              </w:rPr>
+              <w:t>156,25</w:t>
+            </w:r>
           </w:p>
         </w:tc>
       </w:tr>
@@ -1005,7 +1077,7 @@
           </w:tcPr>
           <w:p>
             <w:pPr>
-              <w:jc w:val="both"/>
+              <w:jc w:val="center"/>
               <w:cnfStyle w:val="000000000000" w:firstRow="0" w:lastRow="0" w:firstColumn="0" w:lastColumn="0" w:oddVBand="0" w:evenVBand="0" w:oddHBand="0" w:evenHBand="0" w:firstRowFirstColumn="0" w:firstRowLastColumn="0" w:lastRowFirstColumn="0" w:lastRowLastColumn="0"/>
               <w:rPr>
                 <w:rFonts w:ascii="Dax-Regular" w:hAnsi="Dax-Regular"/>
@@ -1013,6 +1085,14 @@
                 <w:lang w:val="es-419"/>
               </w:rPr>
             </w:pPr>
+            <w:r>
+              <w:rPr>
+                <w:rFonts w:ascii="Dax-Regular" w:hAnsi="Dax-Regular"/>
+                <w:noProof w:val="0"/>
+                <w:lang w:val="es-419"/>
+              </w:rPr>
+              <w:t>37125</w:t>
+            </w:r>
           </w:p>
         </w:tc>
         <w:tc>
@@ -1021,7 +1101,7 @@
           </w:tcPr>
           <w:p>
             <w:pPr>
-              <w:jc w:val="both"/>
+              <w:jc w:val="center"/>
               <w:cnfStyle w:val="000000000000" w:firstRow="0" w:lastRow="0" w:firstColumn="0" w:lastColumn="0" w:oddVBand="0" w:evenVBand="0" w:oddHBand="0" w:evenHBand="0" w:firstRowFirstColumn="0" w:firstRowLastColumn="0" w:lastRowFirstColumn="0" w:lastRowLastColumn="0"/>
               <w:rPr>
                 <w:rFonts w:ascii="Dax-Regular" w:hAnsi="Dax-Regular"/>
@@ -1029,6 +1109,14 @@
                 <w:lang w:val="es-419"/>
               </w:rPr>
             </w:pPr>
+            <w:r>
+              <w:rPr>
+                <w:rFonts w:ascii="Dax-Regular" w:hAnsi="Dax-Regular"/>
+                <w:noProof w:val="0"/>
+                <w:lang w:val="es-419"/>
+              </w:rPr>
+              <w:t>43203,125</w:t>
+            </w:r>
           </w:p>
         </w:tc>
         <w:tc>
@@ -1037,7 +1125,7 @@
           </w:tcPr>
           <w:p>
             <w:pPr>
-              <w:jc w:val="both"/>
+              <w:jc w:val="center"/>
               <w:cnfStyle w:val="000000000000" w:firstRow="0" w:lastRow="0" w:firstColumn="0" w:lastColumn="0" w:oddVBand="0" w:evenVBand="0" w:oddHBand="0" w:evenHBand="0" w:firstRowFirstColumn="0" w:firstRowLastColumn="0" w:lastRowFirstColumn="0" w:lastRowLastColumn="0"/>
               <w:rPr>
                 <w:rFonts w:ascii="Dax-Regular" w:hAnsi="Dax-Regular"/>
@@ -1045,6 +1133,14 @@
                 <w:lang w:val="es-419"/>
               </w:rPr>
             </w:pPr>
+            <w:r>
+              <w:rPr>
+                <w:rFonts w:ascii="Dax-Regular" w:hAnsi="Dax-Regular"/>
+                <w:noProof w:val="0"/>
+                <w:lang w:val="es-419"/>
+              </w:rPr>
+              <w:t>390,625</w:t>
+            </w:r>
           </w:p>
         </w:tc>
       </w:tr>
@@ -1083,7 +1179,7 @@
           </w:tcPr>
           <w:p>
             <w:pPr>
-              <w:jc w:val="both"/>
+              <w:jc w:val="center"/>
               <w:cnfStyle w:val="000000100000" w:firstRow="0" w:lastRow="0" w:firstColumn="0" w:lastColumn="0" w:oddVBand="0" w:evenVBand="0" w:oddHBand="1" w:evenHBand="0" w:firstRowFirstColumn="0" w:firstRowLastColumn="0" w:lastRowFirstColumn="0" w:lastRowLastColumn="0"/>
               <w:rPr>
                 <w:rFonts w:ascii="Dax-Regular" w:hAnsi="Dax-Regular"/>
@@ -1091,6 +1187,14 @@
                 <w:lang w:val="es-419"/>
               </w:rPr>
             </w:pPr>
+            <w:r>
+              <w:rPr>
+                <w:rFonts w:ascii="Dax-Regular" w:hAnsi="Dax-Regular"/>
+                <w:noProof w:val="0"/>
+                <w:lang w:val="es-419"/>
+              </w:rPr>
+              <w:t>146906,5</w:t>
+            </w:r>
           </w:p>
         </w:tc>
         <w:tc>
@@ -1099,7 +1203,7 @@
           </w:tcPr>
           <w:p>
             <w:pPr>
-              <w:jc w:val="both"/>
+              <w:jc w:val="center"/>
               <w:cnfStyle w:val="000000100000" w:firstRow="0" w:lastRow="0" w:firstColumn="0" w:lastColumn="0" w:oddVBand="0" w:evenVBand="0" w:oddHBand="1" w:evenHBand="0" w:firstRowFirstColumn="0" w:firstRowLastColumn="0" w:lastRowFirstColumn="0" w:lastRowLastColumn="0"/>
               <w:rPr>
                 <w:rFonts w:ascii="Dax-Regular" w:hAnsi="Dax-Regular"/>
@@ -1107,6 +1211,14 @@
                 <w:lang w:val="es-419"/>
               </w:rPr>
             </w:pPr>
+            <w:r>
+              <w:rPr>
+                <w:rFonts w:ascii="Dax-Regular" w:hAnsi="Dax-Regular"/>
+                <w:noProof w:val="0"/>
+                <w:lang w:val="es-419"/>
+              </w:rPr>
+              <w:t>182875</w:t>
+            </w:r>
           </w:p>
         </w:tc>
         <w:tc>
@@ -1115,7 +1227,7 @@
           </w:tcPr>
           <w:p>
             <w:pPr>
-              <w:jc w:val="both"/>
+              <w:jc w:val="center"/>
               <w:cnfStyle w:val="000000100000" w:firstRow="0" w:lastRow="0" w:firstColumn="0" w:lastColumn="0" w:oddVBand="0" w:evenVBand="0" w:oddHBand="1" w:evenHBand="0" w:firstRowFirstColumn="0" w:firstRowLastColumn="0" w:lastRowFirstColumn="0" w:lastRowLastColumn="0"/>
               <w:rPr>
                 <w:rFonts w:ascii="Dax-Regular" w:hAnsi="Dax-Regular"/>
@@ -1123,6 +1235,14 @@
                 <w:lang w:val="es-419"/>
               </w:rPr>
             </w:pPr>
+            <w:r>
+              <w:rPr>
+                <w:rFonts w:ascii="Dax-Regular" w:hAnsi="Dax-Regular"/>
+                <w:noProof w:val="0"/>
+                <w:lang w:val="es-419"/>
+              </w:rPr>
+              <w:t>968,75</w:t>
+            </w:r>
           </w:p>
         </w:tc>
       </w:tr>
@@ -1160,7 +1280,7 @@
           </w:tcPr>
           <w:p>
             <w:pPr>
-              <w:jc w:val="both"/>
+              <w:jc w:val="center"/>
               <w:cnfStyle w:val="000000000000" w:firstRow="0" w:lastRow="0" w:firstColumn="0" w:lastColumn="0" w:oddVBand="0" w:evenVBand="0" w:oddHBand="0" w:evenHBand="0" w:firstRowFirstColumn="0" w:firstRowLastColumn="0" w:lastRowFirstColumn="0" w:lastRowLastColumn="0"/>
               <w:rPr>
                 <w:rFonts w:ascii="Dax-Regular" w:hAnsi="Dax-Regular"/>
@@ -1168,6 +1288,14 @@
                 <w:lang w:val="es-419"/>
               </w:rPr>
             </w:pPr>
+            <w:r>
+              <w:rPr>
+                <w:rFonts w:ascii="Dax-Regular" w:hAnsi="Dax-Regular"/>
+                <w:noProof w:val="0"/>
+                <w:lang w:val="es-419"/>
+              </w:rPr>
+              <w:t>620171,875</w:t>
+            </w:r>
           </w:p>
         </w:tc>
         <w:tc>
@@ -1176,7 +1304,7 @@
           </w:tcPr>
           <w:p>
             <w:pPr>
-              <w:jc w:val="both"/>
+              <w:jc w:val="center"/>
               <w:cnfStyle w:val="000000000000" w:firstRow="0" w:lastRow="0" w:firstColumn="0" w:lastColumn="0" w:oddVBand="0" w:evenVBand="0" w:oddHBand="0" w:evenHBand="0" w:firstRowFirstColumn="0" w:firstRowLastColumn="0" w:lastRowFirstColumn="0" w:lastRowLastColumn="0"/>
               <w:rPr>
                 <w:rFonts w:ascii="Dax-Regular" w:hAnsi="Dax-Regular"/>
@@ -1184,6 +1312,14 @@
                 <w:lang w:val="es-419"/>
               </w:rPr>
             </w:pPr>
+            <w:r>
+              <w:rPr>
+                <w:rFonts w:ascii="Dax-Regular" w:hAnsi="Dax-Regular"/>
+                <w:noProof w:val="0"/>
+                <w:lang w:val="es-419"/>
+              </w:rPr>
+              <w:t>756250</w:t>
+            </w:r>
           </w:p>
         </w:tc>
         <w:tc>
@@ -1192,7 +1328,7 @@
           </w:tcPr>
           <w:p>
             <w:pPr>
-              <w:jc w:val="both"/>
+              <w:jc w:val="center"/>
               <w:cnfStyle w:val="000000000000" w:firstRow="0" w:lastRow="0" w:firstColumn="0" w:lastColumn="0" w:oddVBand="0" w:evenVBand="0" w:oddHBand="0" w:evenHBand="0" w:firstRowFirstColumn="0" w:firstRowLastColumn="0" w:lastRowFirstColumn="0" w:lastRowLastColumn="0"/>
               <w:rPr>
                 <w:rFonts w:ascii="Dax-Regular" w:hAnsi="Dax-Regular"/>
@@ -1200,6 +1336,14 @@
                 <w:lang w:val="es-419"/>
               </w:rPr>
             </w:pPr>
+            <w:r>
+              <w:rPr>
+                <w:rFonts w:ascii="Dax-Regular" w:hAnsi="Dax-Regular"/>
+                <w:noProof w:val="0"/>
+                <w:lang w:val="es-419"/>
+              </w:rPr>
+              <w:t>2109,375</w:t>
+            </w:r>
           </w:p>
         </w:tc>
       </w:tr>
@@ -1238,7 +1382,7 @@
           </w:tcPr>
           <w:p>
             <w:pPr>
-              <w:jc w:val="both"/>
+              <w:jc w:val="center"/>
               <w:cnfStyle w:val="000000100000" w:firstRow="0" w:lastRow="0" w:firstColumn="0" w:lastColumn="0" w:oddVBand="0" w:evenVBand="0" w:oddHBand="1" w:evenHBand="0" w:firstRowFirstColumn="0" w:firstRowLastColumn="0" w:lastRowFirstColumn="0" w:lastRowLastColumn="0"/>
               <w:rPr>
                 <w:rFonts w:ascii="Dax-Regular" w:hAnsi="Dax-Regular"/>
@@ -1254,7 +1398,7 @@
           </w:tcPr>
           <w:p>
             <w:pPr>
-              <w:jc w:val="both"/>
+              <w:jc w:val="center"/>
               <w:cnfStyle w:val="000000100000" w:firstRow="0" w:lastRow="0" w:firstColumn="0" w:lastColumn="0" w:oddVBand="0" w:evenVBand="0" w:oddHBand="1" w:evenHBand="0" w:firstRowFirstColumn="0" w:firstRowLastColumn="0" w:lastRowFirstColumn="0" w:lastRowLastColumn="0"/>
               <w:rPr>
                 <w:rFonts w:ascii="Dax-Regular" w:hAnsi="Dax-Regular"/>
@@ -1270,7 +1414,7 @@
           </w:tcPr>
           <w:p>
             <w:pPr>
-              <w:jc w:val="both"/>
+              <w:jc w:val="center"/>
               <w:cnfStyle w:val="000000100000" w:firstRow="0" w:lastRow="0" w:firstColumn="0" w:lastColumn="0" w:oddVBand="0" w:evenVBand="0" w:oddHBand="1" w:evenHBand="0" w:firstRowFirstColumn="0" w:firstRowLastColumn="0" w:lastRowFirstColumn="0" w:lastRowLastColumn="0"/>
               <w:rPr>
                 <w:rFonts w:ascii="Dax-Regular" w:hAnsi="Dax-Regular"/>
@@ -1278,6 +1422,14 @@
                 <w:lang w:val="es-419"/>
               </w:rPr>
             </w:pPr>
+            <w:r>
+              <w:rPr>
+                <w:rFonts w:ascii="Dax-Regular" w:hAnsi="Dax-Regular"/>
+                <w:noProof w:val="0"/>
+                <w:lang w:val="es-419"/>
+              </w:rPr>
+              <w:t>5125</w:t>
+            </w:r>
           </w:p>
         </w:tc>
       </w:tr>
@@ -1315,7 +1467,7 @@
           </w:tcPr>
           <w:p>
             <w:pPr>
-              <w:jc w:val="both"/>
+              <w:jc w:val="center"/>
               <w:cnfStyle w:val="000000000000" w:firstRow="0" w:lastRow="0" w:firstColumn="0" w:lastColumn="0" w:oddVBand="0" w:evenVBand="0" w:oddHBand="0" w:evenHBand="0" w:firstRowFirstColumn="0" w:firstRowLastColumn="0" w:lastRowFirstColumn="0" w:lastRowLastColumn="0"/>
               <w:rPr>
                 <w:rFonts w:ascii="Dax-Regular" w:hAnsi="Dax-Regular"/>
@@ -1331,7 +1483,7 @@
           </w:tcPr>
           <w:p>
             <w:pPr>
-              <w:jc w:val="both"/>
+              <w:jc w:val="center"/>
               <w:cnfStyle w:val="000000000000" w:firstRow="0" w:lastRow="0" w:firstColumn="0" w:lastColumn="0" w:oddVBand="0" w:evenVBand="0" w:oddHBand="0" w:evenHBand="0" w:firstRowFirstColumn="0" w:firstRowLastColumn="0" w:lastRowFirstColumn="0" w:lastRowLastColumn="0"/>
               <w:rPr>
                 <w:rFonts w:ascii="Dax-Regular" w:hAnsi="Dax-Regular"/>
@@ -1347,7 +1499,7 @@
           </w:tcPr>
           <w:p>
             <w:pPr>
-              <w:jc w:val="both"/>
+              <w:jc w:val="center"/>
               <w:cnfStyle w:val="000000000000" w:firstRow="0" w:lastRow="0" w:firstColumn="0" w:lastColumn="0" w:oddVBand="0" w:evenVBand="0" w:oddHBand="0" w:evenHBand="0" w:firstRowFirstColumn="0" w:firstRowLastColumn="0" w:lastRowFirstColumn="0" w:lastRowLastColumn="0"/>
               <w:rPr>
                 <w:rFonts w:ascii="Dax-Regular" w:hAnsi="Dax-Regular"/>
@@ -1355,6 +1507,14 @@
                 <w:lang w:val="es-419"/>
               </w:rPr>
             </w:pPr>
+            <w:r>
+              <w:rPr>
+                <w:rFonts w:ascii="Dax-Regular" w:hAnsi="Dax-Regular"/>
+                <w:noProof w:val="0"/>
+                <w:lang w:val="es-419"/>
+              </w:rPr>
+              <w:t>12218,75</w:t>
+            </w:r>
           </w:p>
         </w:tc>
       </w:tr>
@@ -1393,7 +1553,7 @@
           </w:tcPr>
           <w:p>
             <w:pPr>
-              <w:jc w:val="both"/>
+              <w:jc w:val="center"/>
               <w:cnfStyle w:val="000000100000" w:firstRow="0" w:lastRow="0" w:firstColumn="0" w:lastColumn="0" w:oddVBand="0" w:evenVBand="0" w:oddHBand="1" w:evenHBand="0" w:firstRowFirstColumn="0" w:firstRowLastColumn="0" w:lastRowFirstColumn="0" w:lastRowLastColumn="0"/>
               <w:rPr>
                 <w:rFonts w:ascii="Dax-Regular" w:hAnsi="Dax-Regular"/>
@@ -1409,7 +1569,7 @@
           </w:tcPr>
           <w:p>
             <w:pPr>
-              <w:jc w:val="both"/>
+              <w:jc w:val="center"/>
               <w:cnfStyle w:val="000000100000" w:firstRow="0" w:lastRow="0" w:firstColumn="0" w:lastColumn="0" w:oddVBand="0" w:evenVBand="0" w:oddHBand="1" w:evenHBand="0" w:firstRowFirstColumn="0" w:firstRowLastColumn="0" w:lastRowFirstColumn="0" w:lastRowLastColumn="0"/>
               <w:rPr>
                 <w:rFonts w:ascii="Dax-Regular" w:hAnsi="Dax-Regular"/>
@@ -1425,7 +1585,7 @@
           </w:tcPr>
           <w:p>
             <w:pPr>
-              <w:jc w:val="both"/>
+              <w:jc w:val="center"/>
               <w:cnfStyle w:val="000000100000" w:firstRow="0" w:lastRow="0" w:firstColumn="0" w:lastColumn="0" w:oddVBand="0" w:evenVBand="0" w:oddHBand="1" w:evenHBand="0" w:firstRowFirstColumn="0" w:firstRowLastColumn="0" w:lastRowFirstColumn="0" w:lastRowLastColumn="0"/>
               <w:rPr>
                 <w:rFonts w:ascii="Dax-Regular" w:hAnsi="Dax-Regular"/>
@@ -1433,6 +1593,14 @@
                 <w:lang w:val="es-419"/>
               </w:rPr>
             </w:pPr>
+            <w:r>
+              <w:rPr>
+                <w:rFonts w:ascii="Dax-Regular" w:hAnsi="Dax-Regular"/>
+                <w:noProof w:val="0"/>
+                <w:lang w:val="es-419"/>
+              </w:rPr>
+              <w:t>30062</w:t>
+            </w:r>
           </w:p>
         </w:tc>
       </w:tr>
@@ -1471,7 +1639,7 @@
           </w:tcPr>
           <w:p>
             <w:pPr>
-              <w:jc w:val="both"/>
+              <w:jc w:val="center"/>
               <w:cnfStyle w:val="000000000000" w:firstRow="0" w:lastRow="0" w:firstColumn="0" w:lastColumn="0" w:oddVBand="0" w:evenVBand="0" w:oddHBand="0" w:evenHBand="0" w:firstRowFirstColumn="0" w:firstRowLastColumn="0" w:lastRowFirstColumn="0" w:lastRowLastColumn="0"/>
               <w:rPr>
                 <w:rFonts w:ascii="Dax-Regular" w:hAnsi="Dax-Regular"/>
@@ -1487,7 +1655,7 @@
           </w:tcPr>
           <w:p>
             <w:pPr>
-              <w:jc w:val="both"/>
+              <w:jc w:val="center"/>
               <w:cnfStyle w:val="000000000000" w:firstRow="0" w:lastRow="0" w:firstColumn="0" w:lastColumn="0" w:oddVBand="0" w:evenVBand="0" w:oddHBand="0" w:evenHBand="0" w:firstRowFirstColumn="0" w:firstRowLastColumn="0" w:lastRowFirstColumn="0" w:lastRowLastColumn="0"/>
               <w:rPr>
                 <w:rFonts w:ascii="Dax-Regular" w:hAnsi="Dax-Regular"/>
@@ -1504,7 +1672,7 @@
           <w:p>
             <w:pPr>
               <w:keepNext/>
-              <w:jc w:val="both"/>
+              <w:jc w:val="center"/>
               <w:cnfStyle w:val="000000000000" w:firstRow="0" w:lastRow="0" w:firstColumn="0" w:lastColumn="0" w:oddVBand="0" w:evenVBand="0" w:oddHBand="0" w:evenHBand="0" w:firstRowFirstColumn="0" w:firstRowLastColumn="0" w:lastRowFirstColumn="0" w:lastRowLastColumn="0"/>
               <w:rPr>
                 <w:rFonts w:ascii="Dax-Regular" w:hAnsi="Dax-Regular"/>
@@ -1518,7 +1686,7 @@
     </w:tbl>
     <w:p>
       <w:pPr>
-        <w:pStyle w:val="Caption"/>
+        <w:pStyle w:val="Descripcin"/>
         <w:jc w:val="center"/>
         <w:rPr>
           <w:lang w:val="es-419"/>
@@ -1571,7 +1739,7 @@
     </w:p>
     <w:tbl>
       <w:tblPr>
-        <w:tblStyle w:val="GridTable2"/>
+        <w:tblStyle w:val="Tabladecuadrcula2"/>
         <w:tblW w:w="5000" w:type="pct"/>
         <w:jc w:val="center"/>
         <w:tblLook w:val="04A0" w:firstRow="1" w:lastRow="0" w:firstColumn="1" w:lastColumn="0" w:noHBand="0" w:noVBand="1"/>
@@ -2492,7 +2660,7 @@
     </w:tbl>
     <w:p>
       <w:pPr>
-        <w:pStyle w:val="Caption"/>
+        <w:pStyle w:val="Descripcin"/>
         <w:ind w:left="360"/>
         <w:rPr>
           <w:lang w:val="es-419"/>
@@ -2545,7 +2713,7 @@
     </w:p>
     <w:tbl>
       <w:tblPr>
-        <w:tblStyle w:val="GridTable2-Accent3"/>
+        <w:tblStyle w:val="Tablaconcuadrcula2-nfasis3"/>
         <w:tblW w:w="8790" w:type="dxa"/>
         <w:jc w:val="center"/>
         <w:tblLook w:val="04A0" w:firstRow="1" w:lastRow="0" w:firstColumn="1" w:lastColumn="0" w:noHBand="0" w:noVBand="1"/>
@@ -2835,7 +3003,7 @@
     </w:tbl>
     <w:p>
       <w:pPr>
-        <w:pStyle w:val="Caption"/>
+        <w:pStyle w:val="Descripcin"/>
         <w:jc w:val="center"/>
         <w:rPr>
           <w:lang w:val="es-419"/>
@@ -2897,7 +3065,7 @@
     </w:p>
     <w:p>
       <w:pPr>
-        <w:pStyle w:val="Heading2"/>
+        <w:pStyle w:val="Ttulo2"/>
         <w:rPr>
           <w:b/>
           <w:bCs/>
@@ -2917,7 +3085,7 @@
     </w:p>
     <w:p>
       <w:pPr>
-        <w:pStyle w:val="ListParagraph"/>
+        <w:pStyle w:val="Prrafodelista"/>
         <w:numPr>
           <w:ilvl w:val="0"/>
           <w:numId w:val="5"/>
@@ -2973,7 +3141,7 @@
     </w:p>
     <w:p>
       <w:pPr>
-        <w:pStyle w:val="ListParagraph"/>
+        <w:pStyle w:val="Prrafodelista"/>
         <w:numPr>
           <w:ilvl w:val="1"/>
           <w:numId w:val="5"/>
@@ -2995,7 +3163,7 @@
     </w:p>
     <w:p>
       <w:pPr>
-        <w:pStyle w:val="ListParagraph"/>
+        <w:pStyle w:val="Prrafodelista"/>
         <w:numPr>
           <w:ilvl w:val="1"/>
           <w:numId w:val="5"/>
@@ -3017,7 +3185,7 @@
     </w:p>
     <w:p>
       <w:pPr>
-        <w:pStyle w:val="ListParagraph"/>
+        <w:pStyle w:val="Prrafodelista"/>
         <w:numPr>
           <w:ilvl w:val="1"/>
           <w:numId w:val="5"/>
@@ -3039,7 +3207,7 @@
     </w:p>
     <w:p>
       <w:pPr>
-        <w:pStyle w:val="ListParagraph"/>
+        <w:pStyle w:val="Prrafodelista"/>
         <w:numPr>
           <w:ilvl w:val="1"/>
           <w:numId w:val="5"/>
@@ -3061,7 +3229,7 @@
     </w:p>
     <w:p>
       <w:pPr>
-        <w:pStyle w:val="ListParagraph"/>
+        <w:pStyle w:val="Prrafodelista"/>
         <w:numPr>
           <w:ilvl w:val="1"/>
           <w:numId w:val="5"/>
@@ -3083,7 +3251,7 @@
     </w:p>
     <w:p>
       <w:pPr>
-        <w:pStyle w:val="Heading1"/>
+        <w:pStyle w:val="Ttulo1"/>
         <w:rPr>
           <w:b/>
           <w:bCs/>
@@ -3103,7 +3271,7 @@
     </w:p>
     <w:p>
       <w:pPr>
-        <w:pStyle w:val="Heading2"/>
+        <w:pStyle w:val="Ttulo2"/>
         <w:rPr>
           <w:b/>
           <w:bCs/>
@@ -3123,7 +3291,7 @@
     </w:p>
     <w:tbl>
       <w:tblPr>
-        <w:tblStyle w:val="GridTable2"/>
+        <w:tblStyle w:val="Tabladecuadrcula2"/>
         <w:tblW w:w="5000" w:type="pct"/>
         <w:jc w:val="center"/>
         <w:tblLook w:val="04A0" w:firstRow="1" w:lastRow="0" w:firstColumn="1" w:lastColumn="0" w:noHBand="0" w:noVBand="1"/>
@@ -4044,7 +4212,7 @@
     </w:tbl>
     <w:p>
       <w:pPr>
-        <w:pStyle w:val="Caption"/>
+        <w:pStyle w:val="Descripcin"/>
         <w:jc w:val="center"/>
         <w:rPr>
           <w:lang w:val="es-419"/>
@@ -4095,7 +4263,7 @@
     </w:p>
     <w:tbl>
       <w:tblPr>
-        <w:tblStyle w:val="GridTable2"/>
+        <w:tblStyle w:val="Tabladecuadrcula2"/>
         <w:tblW w:w="5000" w:type="pct"/>
         <w:jc w:val="center"/>
         <w:tblLook w:val="04A0" w:firstRow="1" w:lastRow="0" w:firstColumn="1" w:lastColumn="0" w:noHBand="0" w:noVBand="1"/>
@@ -5016,7 +5184,7 @@
     </w:tbl>
     <w:p>
       <w:pPr>
-        <w:pStyle w:val="Caption"/>
+        <w:pStyle w:val="Descripcin"/>
         <w:ind w:left="360"/>
         <w:rPr>
           <w:lang w:val="es-419"/>
@@ -5067,7 +5235,7 @@
     </w:p>
     <w:tbl>
       <w:tblPr>
-        <w:tblStyle w:val="GridTable2-Accent3"/>
+        <w:tblStyle w:val="Tablaconcuadrcula2-nfasis3"/>
         <w:tblW w:w="8790" w:type="dxa"/>
         <w:jc w:val="center"/>
         <w:tblLook w:val="04A0" w:firstRow="1" w:lastRow="0" w:firstColumn="1" w:lastColumn="0" w:noHBand="0" w:noVBand="1"/>
@@ -5357,7 +5525,7 @@
     </w:tbl>
     <w:p>
       <w:pPr>
-        <w:pStyle w:val="Caption"/>
+        <w:pStyle w:val="Descripcin"/>
         <w:jc w:val="center"/>
         <w:rPr>
           <w:rFonts w:ascii="Dax-Regular" w:hAnsi="Dax-Regular"/>
@@ -5409,7 +5577,7 @@
     </w:p>
     <w:p>
       <w:pPr>
-        <w:pStyle w:val="Heading2"/>
+        <w:pStyle w:val="Ttulo2"/>
         <w:rPr>
           <w:b/>
           <w:bCs/>
@@ -5430,7 +5598,7 @@
     </w:p>
     <w:p>
       <w:pPr>
-        <w:pStyle w:val="ListParagraph"/>
+        <w:pStyle w:val="Prrafodelista"/>
         <w:numPr>
           <w:ilvl w:val="0"/>
           <w:numId w:val="5"/>
@@ -5461,7 +5629,7 @@
     </w:p>
     <w:p>
       <w:pPr>
-        <w:pStyle w:val="ListParagraph"/>
+        <w:pStyle w:val="Prrafodelista"/>
         <w:numPr>
           <w:ilvl w:val="1"/>
           <w:numId w:val="5"/>
@@ -5483,7 +5651,7 @@
     </w:p>
     <w:p>
       <w:pPr>
-        <w:pStyle w:val="ListParagraph"/>
+        <w:pStyle w:val="Prrafodelista"/>
         <w:numPr>
           <w:ilvl w:val="1"/>
           <w:numId w:val="5"/>
@@ -5505,7 +5673,7 @@
     </w:p>
     <w:p>
       <w:pPr>
-        <w:pStyle w:val="ListParagraph"/>
+        <w:pStyle w:val="Prrafodelista"/>
         <w:numPr>
           <w:ilvl w:val="1"/>
           <w:numId w:val="5"/>
@@ -5527,7 +5695,7 @@
     </w:p>
     <w:p>
       <w:pPr>
-        <w:pStyle w:val="ListParagraph"/>
+        <w:pStyle w:val="Prrafodelista"/>
         <w:numPr>
           <w:ilvl w:val="1"/>
           <w:numId w:val="5"/>
@@ -5549,7 +5717,7 @@
     </w:p>
     <w:p>
       <w:pPr>
-        <w:pStyle w:val="ListParagraph"/>
+        <w:pStyle w:val="Prrafodelista"/>
         <w:numPr>
           <w:ilvl w:val="1"/>
           <w:numId w:val="5"/>
@@ -5571,7 +5739,7 @@
     </w:p>
     <w:p>
       <w:pPr>
-        <w:pStyle w:val="Heading1"/>
+        <w:pStyle w:val="Ttulo1"/>
         <w:rPr>
           <w:b/>
           <w:bCs/>
@@ -5591,7 +5759,7 @@
     </w:p>
     <w:p>
       <w:pPr>
-        <w:pStyle w:val="ListParagraph"/>
+        <w:pStyle w:val="Prrafodelista"/>
         <w:numPr>
           <w:ilvl w:val="0"/>
           <w:numId w:val="6"/>
@@ -5612,7 +5780,7 @@
     </w:p>
     <w:p>
       <w:pPr>
-        <w:pStyle w:val="ListParagraph"/>
+        <w:pStyle w:val="Prrafodelista"/>
         <w:numPr>
           <w:ilvl w:val="0"/>
           <w:numId w:val="6"/>
@@ -5633,7 +5801,7 @@
     </w:p>
     <w:p>
       <w:pPr>
-        <w:pStyle w:val="ListParagraph"/>
+        <w:pStyle w:val="Prrafodelista"/>
         <w:numPr>
           <w:ilvl w:val="0"/>
           <w:numId w:val="6"/>
@@ -5654,7 +5822,7 @@
     </w:p>
     <w:p>
       <w:pPr>
-        <w:pStyle w:val="ListParagraph"/>
+        <w:pStyle w:val="Prrafodelista"/>
         <w:numPr>
           <w:ilvl w:val="0"/>
           <w:numId w:val="6"/>
@@ -6717,11 +6885,11 @@
       <w:noProof/>
     </w:rPr>
   </w:style>
-  <w:style w:type="paragraph" w:styleId="Heading1">
+  <w:style w:type="paragraph" w:styleId="Ttulo1">
     <w:name w:val="heading 1"/>
     <w:basedOn w:val="Normal"/>
     <w:next w:val="Normal"/>
-    <w:link w:val="Heading1Char"/>
+    <w:link w:val="Ttulo1Car"/>
     <w:uiPriority w:val="9"/>
     <w:qFormat/>
     <w:rsid w:val="001826C9"/>
@@ -6738,11 +6906,11 @@
       <w:szCs w:val="32"/>
     </w:rPr>
   </w:style>
-  <w:style w:type="paragraph" w:styleId="Heading2">
+  <w:style w:type="paragraph" w:styleId="Ttulo2">
     <w:name w:val="heading 2"/>
     <w:basedOn w:val="Normal"/>
     <w:next w:val="Normal"/>
-    <w:link w:val="Heading2Char"/>
+    <w:link w:val="Ttulo2Car"/>
     <w:uiPriority w:val="9"/>
     <w:unhideWhenUsed/>
     <w:qFormat/>
@@ -6760,13 +6928,13 @@
       <w:szCs w:val="26"/>
     </w:rPr>
   </w:style>
-  <w:style w:type="character" w:default="1" w:styleId="DefaultParagraphFont">
+  <w:style w:type="character" w:default="1" w:styleId="Fuentedeprrafopredeter">
     <w:name w:val="Default Paragraph Font"/>
     <w:uiPriority w:val="1"/>
     <w:semiHidden/>
     <w:unhideWhenUsed/>
   </w:style>
-  <w:style w:type="table" w:default="1" w:styleId="TableNormal">
+  <w:style w:type="table" w:default="1" w:styleId="Tablanormal">
     <w:name w:val="Normal Table"/>
     <w:uiPriority w:val="99"/>
     <w:semiHidden/>
@@ -6781,17 +6949,17 @@
       </w:tblCellMar>
     </w:tblPr>
   </w:style>
-  <w:style w:type="numbering" w:default="1" w:styleId="NoList">
+  <w:style w:type="numbering" w:default="1" w:styleId="Sinlista">
     <w:name w:val="No List"/>
     <w:uiPriority w:val="99"/>
     <w:semiHidden/>
     <w:unhideWhenUsed/>
   </w:style>
-  <w:style w:type="paragraph" w:styleId="Title">
+  <w:style w:type="paragraph" w:styleId="Ttulo">
     <w:name w:val="Title"/>
     <w:basedOn w:val="Normal"/>
     <w:next w:val="Normal"/>
-    <w:link w:val="TitleChar"/>
+    <w:link w:val="TtuloCar"/>
     <w:uiPriority w:val="10"/>
     <w:qFormat/>
     <w:rsid w:val="00BA3B38"/>
@@ -6807,10 +6975,10 @@
       <w:szCs w:val="56"/>
     </w:rPr>
   </w:style>
-  <w:style w:type="character" w:customStyle="1" w:styleId="TitleChar">
-    <w:name w:val="Title Char"/>
-    <w:basedOn w:val="DefaultParagraphFont"/>
-    <w:link w:val="Title"/>
+  <w:style w:type="character" w:customStyle="1" w:styleId="TtuloCar">
+    <w:name w:val="Título Car"/>
+    <w:basedOn w:val="Fuentedeprrafopredeter"/>
+    <w:link w:val="Ttulo"/>
     <w:uiPriority w:val="10"/>
     <w:rsid w:val="00BA3B38"/>
     <w:rPr>
@@ -6822,7 +6990,7 @@
       <w:szCs w:val="56"/>
     </w:rPr>
   </w:style>
-  <w:style w:type="paragraph" w:styleId="ListParagraph">
+  <w:style w:type="paragraph" w:styleId="Prrafodelista">
     <w:name w:val="List Paragraph"/>
     <w:basedOn w:val="Normal"/>
     <w:uiPriority w:val="34"/>
@@ -6836,7 +7004,7 @@
       <w:noProof w:val="0"/>
     </w:rPr>
   </w:style>
-  <w:style w:type="paragraph" w:styleId="Caption">
+  <w:style w:type="paragraph" w:styleId="Descripcin">
     <w:name w:val="caption"/>
     <w:basedOn w:val="Normal"/>
     <w:next w:val="Normal"/>
@@ -6856,9 +7024,9 @@
       <w:szCs w:val="18"/>
     </w:rPr>
   </w:style>
-  <w:style w:type="table" w:styleId="GridTable2">
+  <w:style w:type="table" w:styleId="Tabladecuadrcula2">
     <w:name w:val="Grid Table 2"/>
-    <w:basedOn w:val="TableNormal"/>
+    <w:basedOn w:val="Tablanormal"/>
     <w:uiPriority w:val="47"/>
     <w:rsid w:val="005C50D1"/>
     <w:pPr>
@@ -6931,9 +7099,9 @@
       </w:tcPr>
     </w:tblStylePr>
   </w:style>
-  <w:style w:type="table" w:styleId="GridTable2-Accent3">
+  <w:style w:type="table" w:styleId="Tablaconcuadrcula2-nfasis3">
     <w:name w:val="Grid Table 2 Accent 3"/>
-    <w:basedOn w:val="TableNormal"/>
+    <w:basedOn w:val="Tablanormal"/>
     <w:uiPriority w:val="47"/>
     <w:rsid w:val="00392066"/>
     <w:pPr>
@@ -7006,10 +7174,10 @@
       </w:tcPr>
     </w:tblStylePr>
   </w:style>
-  <w:style w:type="character" w:customStyle="1" w:styleId="Heading1Char">
-    <w:name w:val="Heading 1 Char"/>
-    <w:basedOn w:val="DefaultParagraphFont"/>
-    <w:link w:val="Heading1"/>
+  <w:style w:type="character" w:customStyle="1" w:styleId="Ttulo1Car">
+    <w:name w:val="Título 1 Car"/>
+    <w:basedOn w:val="Fuentedeprrafopredeter"/>
+    <w:link w:val="Ttulo1"/>
     <w:uiPriority w:val="9"/>
     <w:rsid w:val="001826C9"/>
     <w:rPr>
@@ -7020,10 +7188,10 @@
       <w:szCs w:val="32"/>
     </w:rPr>
   </w:style>
-  <w:style w:type="character" w:customStyle="1" w:styleId="Heading2Char">
-    <w:name w:val="Heading 2 Char"/>
-    <w:basedOn w:val="DefaultParagraphFont"/>
-    <w:link w:val="Heading2"/>
+  <w:style w:type="character" w:customStyle="1" w:styleId="Ttulo2Car">
+    <w:name w:val="Título 2 Car"/>
+    <w:basedOn w:val="Fuentedeprrafopredeter"/>
+    <w:link w:val="Ttulo2"/>
     <w:uiPriority w:val="9"/>
     <w:rsid w:val="001826C9"/>
     <w:rPr>
@@ -7333,12 +7501,9 @@
 </file>
 
 <file path=customXml/item1.xml><?xml version="1.0" encoding="utf-8"?>
-<?mso-contentType ?>
-<FormTemplates xmlns="http://schemas.microsoft.com/sharepoint/v3/contenttype/forms">
-  <Display>DocumentLibraryForm</Display>
-  <Edit>DocumentLibraryForm</Edit>
-  <New>DocumentLibraryForm</New>
-</FormTemplates>
+<p:properties xmlns:p="http://schemas.microsoft.com/office/2006/metadata/properties" xmlns:xsi="http://www.w3.org/2001/XMLSchema-instance" xmlns:pc="http://schemas.microsoft.com/office/infopath/2007/PartnerControls">
+  <documentManagement/>
+</p:properties>
 </file>
 
 <file path=customXml/item2.xml><?xml version="1.0" encoding="utf-8"?>
@@ -7553,15 +7718,19 @@
 </file>
 
 <file path=customXml/item3.xml><?xml version="1.0" encoding="utf-8"?>
-<p:properties xmlns:p="http://schemas.microsoft.com/office/2006/metadata/properties" xmlns:xsi="http://www.w3.org/2001/XMLSchema-instance" xmlns:pc="http://schemas.microsoft.com/office/infopath/2007/PartnerControls">
-  <documentManagement/>
-</p:properties>
+<?mso-contentType ?>
+<FormTemplates xmlns="http://schemas.microsoft.com/sharepoint/v3/contenttype/forms">
+  <Display>DocumentLibraryForm</Display>
+  <Edit>DocumentLibraryForm</Edit>
+  <New>DocumentLibraryForm</New>
+</FormTemplates>
 </file>
 
 <file path=customXml/itemProps1.xml><?xml version="1.0" encoding="utf-8"?>
-<ds:datastoreItem xmlns:ds="http://schemas.openxmlformats.org/officeDocument/2006/customXml" ds:itemID="{7DBE8262-9C92-4A1B-85FF-A533173B85D6}">
+<ds:datastoreItem xmlns:ds="http://schemas.openxmlformats.org/officeDocument/2006/customXml" ds:itemID="{D8D55360-DA4E-4EE6-A532-0D8BE99E30A4}">
   <ds:schemaRefs>
-    <ds:schemaRef ds:uri="http://schemas.microsoft.com/sharepoint/v3/contenttype/forms"/>
+    <ds:schemaRef ds:uri="http://schemas.microsoft.com/office/2006/metadata/properties"/>
+    <ds:schemaRef ds:uri="http://schemas.microsoft.com/office/infopath/2007/PartnerControls"/>
   </ds:schemaRefs>
 </ds:datastoreItem>
 </file>
@@ -7586,10 +7755,9 @@
 </file>
 
 <file path=customXml/itemProps3.xml><?xml version="1.0" encoding="utf-8"?>
-<ds:datastoreItem xmlns:ds="http://schemas.openxmlformats.org/officeDocument/2006/customXml" ds:itemID="{D8D55360-DA4E-4EE6-A532-0D8BE99E30A4}">
+<ds:datastoreItem xmlns:ds="http://schemas.openxmlformats.org/officeDocument/2006/customXml" ds:itemID="{7DBE8262-9C92-4A1B-85FF-A533173B85D6}">
   <ds:schemaRefs>
-    <ds:schemaRef ds:uri="http://schemas.microsoft.com/office/2006/metadata/properties"/>
-    <ds:schemaRef ds:uri="http://schemas.microsoft.com/office/infopath/2007/PartnerControls"/>
+    <ds:schemaRef ds:uri="http://schemas.microsoft.com/sharepoint/v3/contenttype/forms"/>
   </ds:schemaRefs>
 </ds:datastoreItem>
 </file>
</xml_diff>

<commit_message>
PRUEBAS CON TODO, FALTA LO DE JUAN MARTIIIIIIIIIIN
</commit_message>
<xml_diff>
--- a/Docs/Observaciones-Lab 4.docx
+++ b/Docs/Observaciones-Lab 4.docx
@@ -4,7 +4,7 @@
   <w:body>
     <w:p>
       <w:pPr>
-        <w:pStyle w:val="Ttulo"/>
+        <w:pStyle w:val="Title"/>
         <w:jc w:val="center"/>
         <w:rPr>
           <w:noProof w:val="0"/>
@@ -93,7 +93,7 @@
     </w:p>
     <w:tbl>
       <w:tblPr>
-        <w:tblStyle w:val="Tabladecuadrcula2"/>
+        <w:tblStyle w:val="GridTable2"/>
         <w:tblW w:w="4392" w:type="pct"/>
         <w:jc w:val="center"/>
         <w:tblLook w:val="04A0" w:firstRow="1" w:lastRow="0" w:firstColumn="1" w:lastColumn="0" w:noHBand="0" w:noVBand="1"/>
@@ -361,8 +361,18 @@
                 <w:noProof w:val="0"/>
                 <w:lang w:val="es-419"/>
               </w:rPr>
-              <w:t>16.0 GB 2666 Mhz</w:t>
-            </w:r>
+              <w:t xml:space="preserve">16.0 GB 2666 </w:t>
+            </w:r>
+            <w:proofErr w:type="spellStart"/>
+            <w:r>
+              <w:rPr>
+                <w:rFonts w:ascii="Dax-Regular" w:hAnsi="Dax-Regular"/>
+                <w:noProof w:val="0"/>
+                <w:lang w:val="es-419"/>
+              </w:rPr>
+              <w:t>Mhz</w:t>
+            </w:r>
+            <w:proofErr w:type="spellEnd"/>
           </w:p>
         </w:tc>
         <w:tc>
@@ -385,8 +395,18 @@
                 <w:noProof w:val="0"/>
                 <w:lang w:val="es-419"/>
               </w:rPr>
-              <w:t>16.0 GB 2666 Mhz</w:t>
-            </w:r>
+              <w:t xml:space="preserve">16.0 GB 2666 </w:t>
+            </w:r>
+            <w:proofErr w:type="spellStart"/>
+            <w:r>
+              <w:rPr>
+                <w:rFonts w:ascii="Dax-Regular" w:hAnsi="Dax-Regular"/>
+                <w:noProof w:val="0"/>
+                <w:lang w:val="es-419"/>
+              </w:rPr>
+              <w:t>Mhz</w:t>
+            </w:r>
+            <w:proofErr w:type="spellEnd"/>
           </w:p>
         </w:tc>
       </w:tr>
@@ -504,7 +524,7 @@
     </w:tbl>
     <w:p>
       <w:pPr>
-        <w:pStyle w:val="Descripcin"/>
+        <w:pStyle w:val="Caption"/>
         <w:jc w:val="center"/>
         <w:rPr>
           <w:lang w:val="es-419"/>
@@ -557,7 +577,7 @@
     </w:p>
     <w:p>
       <w:pPr>
-        <w:pStyle w:val="Ttulo1"/>
+        <w:pStyle w:val="Heading1"/>
         <w:rPr>
           <w:b/>
           <w:bCs/>
@@ -577,7 +597,7 @@
     </w:p>
     <w:p>
       <w:pPr>
-        <w:pStyle w:val="Ttulo2"/>
+        <w:pStyle w:val="Heading2"/>
         <w:rPr>
           <w:b/>
           <w:bCs/>
@@ -597,7 +617,7 @@
     </w:p>
     <w:tbl>
       <w:tblPr>
-        <w:tblStyle w:val="Tabladecuadrcula2"/>
+        <w:tblStyle w:val="GridTable2"/>
         <w:tblW w:w="5000" w:type="pct"/>
         <w:jc w:val="center"/>
         <w:tblLook w:val="04A0" w:firstRow="1" w:lastRow="0" w:firstColumn="1" w:lastColumn="0" w:noHBand="0" w:noVBand="1"/>
@@ -673,13 +693,41 @@
                 <w:lang w:val="es-419"/>
               </w:rPr>
             </w:pPr>
-            <w:r>
-              <w:rPr>
-                <w:rFonts w:ascii="Dax-Regular" w:hAnsi="Dax-Regular"/>
-                <w:noProof w:val="0"/>
-                <w:lang w:val="es-419"/>
-              </w:rPr>
-              <w:t>Insertion Sort (ms)</w:t>
+            <w:proofErr w:type="spellStart"/>
+            <w:r>
+              <w:rPr>
+                <w:rFonts w:ascii="Dax-Regular" w:hAnsi="Dax-Regular"/>
+                <w:noProof w:val="0"/>
+                <w:lang w:val="es-419"/>
+              </w:rPr>
+              <w:t>Insertion</w:t>
+            </w:r>
+            <w:proofErr w:type="spellEnd"/>
+            <w:r>
+              <w:rPr>
+                <w:rFonts w:ascii="Dax-Regular" w:hAnsi="Dax-Regular"/>
+                <w:noProof w:val="0"/>
+                <w:lang w:val="es-419"/>
+              </w:rPr>
+              <w:t xml:space="preserve"> </w:t>
+            </w:r>
+            <w:proofErr w:type="spellStart"/>
+            <w:r>
+              <w:rPr>
+                <w:rFonts w:ascii="Dax-Regular" w:hAnsi="Dax-Regular"/>
+                <w:noProof w:val="0"/>
+                <w:lang w:val="es-419"/>
+              </w:rPr>
+              <w:t>Sort</w:t>
+            </w:r>
+            <w:proofErr w:type="spellEnd"/>
+            <w:r>
+              <w:rPr>
+                <w:rFonts w:ascii="Dax-Regular" w:hAnsi="Dax-Regular"/>
+                <w:noProof w:val="0"/>
+                <w:lang w:val="es-419"/>
+              </w:rPr>
+              <w:t xml:space="preserve"> (ms)</w:t>
             </w:r>
           </w:p>
         </w:tc>
@@ -700,13 +748,41 @@
                 <w:lang w:val="es-419"/>
               </w:rPr>
             </w:pPr>
-            <w:r>
-              <w:rPr>
-                <w:rFonts w:ascii="Dax-Regular" w:hAnsi="Dax-Regular"/>
-                <w:noProof w:val="0"/>
-                <w:lang w:val="es-419"/>
-              </w:rPr>
-              <w:t>Selection Sort (ms)</w:t>
+            <w:proofErr w:type="spellStart"/>
+            <w:r>
+              <w:rPr>
+                <w:rFonts w:ascii="Dax-Regular" w:hAnsi="Dax-Regular"/>
+                <w:noProof w:val="0"/>
+                <w:lang w:val="es-419"/>
+              </w:rPr>
+              <w:t>Selection</w:t>
+            </w:r>
+            <w:proofErr w:type="spellEnd"/>
+            <w:r>
+              <w:rPr>
+                <w:rFonts w:ascii="Dax-Regular" w:hAnsi="Dax-Regular"/>
+                <w:noProof w:val="0"/>
+                <w:lang w:val="es-419"/>
+              </w:rPr>
+              <w:t xml:space="preserve"> </w:t>
+            </w:r>
+            <w:proofErr w:type="spellStart"/>
+            <w:r>
+              <w:rPr>
+                <w:rFonts w:ascii="Dax-Regular" w:hAnsi="Dax-Regular"/>
+                <w:noProof w:val="0"/>
+                <w:lang w:val="es-419"/>
+              </w:rPr>
+              <w:t>Sort</w:t>
+            </w:r>
+            <w:proofErr w:type="spellEnd"/>
+            <w:r>
+              <w:rPr>
+                <w:rFonts w:ascii="Dax-Regular" w:hAnsi="Dax-Regular"/>
+                <w:noProof w:val="0"/>
+                <w:lang w:val="es-419"/>
+              </w:rPr>
+              <w:t xml:space="preserve"> (ms)</w:t>
             </w:r>
           </w:p>
         </w:tc>
@@ -733,7 +809,25 @@
                 <w:noProof w:val="0"/>
                 <w:lang w:val="es-419"/>
               </w:rPr>
-              <w:t>Shell Sort (ms)</w:t>
+              <w:t xml:space="preserve">Shell </w:t>
+            </w:r>
+            <w:proofErr w:type="spellStart"/>
+            <w:r>
+              <w:rPr>
+                <w:rFonts w:ascii="Dax-Regular" w:hAnsi="Dax-Regular"/>
+                <w:noProof w:val="0"/>
+                <w:lang w:val="es-419"/>
+              </w:rPr>
+              <w:t>Sort</w:t>
+            </w:r>
+            <w:proofErr w:type="spellEnd"/>
+            <w:r>
+              <w:rPr>
+                <w:rFonts w:ascii="Dax-Regular" w:hAnsi="Dax-Regular"/>
+                <w:noProof w:val="0"/>
+                <w:lang w:val="es-419"/>
+              </w:rPr>
+              <w:t xml:space="preserve"> (ms)</w:t>
             </w:r>
           </w:p>
         </w:tc>
@@ -1686,7 +1780,7 @@
     </w:tbl>
     <w:p>
       <w:pPr>
-        <w:pStyle w:val="Descripcin"/>
+        <w:pStyle w:val="Caption"/>
         <w:jc w:val="center"/>
         <w:rPr>
           <w:lang w:val="es-419"/>
@@ -1739,7 +1833,7 @@
     </w:p>
     <w:tbl>
       <w:tblPr>
-        <w:tblStyle w:val="Tabladecuadrcula2"/>
+        <w:tblStyle w:val="GridTable2"/>
         <w:tblW w:w="5000" w:type="pct"/>
         <w:jc w:val="center"/>
         <w:tblLook w:val="04A0" w:firstRow="1" w:lastRow="0" w:firstColumn="1" w:lastColumn="0" w:noHBand="0" w:noVBand="1"/>
@@ -1815,13 +1909,41 @@
                 <w:lang w:val="es-419"/>
               </w:rPr>
             </w:pPr>
-            <w:r>
-              <w:rPr>
-                <w:rFonts w:ascii="Dax-Regular" w:hAnsi="Dax-Regular"/>
-                <w:noProof w:val="0"/>
-                <w:lang w:val="es-419"/>
-              </w:rPr>
-              <w:t>Insertion Sort (ms)</w:t>
+            <w:proofErr w:type="spellStart"/>
+            <w:r>
+              <w:rPr>
+                <w:rFonts w:ascii="Dax-Regular" w:hAnsi="Dax-Regular"/>
+                <w:noProof w:val="0"/>
+                <w:lang w:val="es-419"/>
+              </w:rPr>
+              <w:t>Insertion</w:t>
+            </w:r>
+            <w:proofErr w:type="spellEnd"/>
+            <w:r>
+              <w:rPr>
+                <w:rFonts w:ascii="Dax-Regular" w:hAnsi="Dax-Regular"/>
+                <w:noProof w:val="0"/>
+                <w:lang w:val="es-419"/>
+              </w:rPr>
+              <w:t xml:space="preserve"> </w:t>
+            </w:r>
+            <w:proofErr w:type="spellStart"/>
+            <w:r>
+              <w:rPr>
+                <w:rFonts w:ascii="Dax-Regular" w:hAnsi="Dax-Regular"/>
+                <w:noProof w:val="0"/>
+                <w:lang w:val="es-419"/>
+              </w:rPr>
+              <w:t>Sort</w:t>
+            </w:r>
+            <w:proofErr w:type="spellEnd"/>
+            <w:r>
+              <w:rPr>
+                <w:rFonts w:ascii="Dax-Regular" w:hAnsi="Dax-Regular"/>
+                <w:noProof w:val="0"/>
+                <w:lang w:val="es-419"/>
+              </w:rPr>
+              <w:t xml:space="preserve"> (ms)</w:t>
             </w:r>
           </w:p>
         </w:tc>
@@ -1842,13 +1964,41 @@
                 <w:lang w:val="es-419"/>
               </w:rPr>
             </w:pPr>
-            <w:r>
-              <w:rPr>
-                <w:rFonts w:ascii="Dax-Regular" w:hAnsi="Dax-Regular"/>
-                <w:noProof w:val="0"/>
-                <w:lang w:val="es-419"/>
-              </w:rPr>
-              <w:t>Selection Sort (ms)</w:t>
+            <w:proofErr w:type="spellStart"/>
+            <w:r>
+              <w:rPr>
+                <w:rFonts w:ascii="Dax-Regular" w:hAnsi="Dax-Regular"/>
+                <w:noProof w:val="0"/>
+                <w:lang w:val="es-419"/>
+              </w:rPr>
+              <w:t>Selection</w:t>
+            </w:r>
+            <w:proofErr w:type="spellEnd"/>
+            <w:r>
+              <w:rPr>
+                <w:rFonts w:ascii="Dax-Regular" w:hAnsi="Dax-Regular"/>
+                <w:noProof w:val="0"/>
+                <w:lang w:val="es-419"/>
+              </w:rPr>
+              <w:t xml:space="preserve"> </w:t>
+            </w:r>
+            <w:proofErr w:type="spellStart"/>
+            <w:r>
+              <w:rPr>
+                <w:rFonts w:ascii="Dax-Regular" w:hAnsi="Dax-Regular"/>
+                <w:noProof w:val="0"/>
+                <w:lang w:val="es-419"/>
+              </w:rPr>
+              <w:t>Sort</w:t>
+            </w:r>
+            <w:proofErr w:type="spellEnd"/>
+            <w:r>
+              <w:rPr>
+                <w:rFonts w:ascii="Dax-Regular" w:hAnsi="Dax-Regular"/>
+                <w:noProof w:val="0"/>
+                <w:lang w:val="es-419"/>
+              </w:rPr>
+              <w:t xml:space="preserve"> (ms)</w:t>
             </w:r>
           </w:p>
         </w:tc>
@@ -1875,7 +2025,25 @@
                 <w:noProof w:val="0"/>
                 <w:lang w:val="es-419"/>
               </w:rPr>
-              <w:t>Shell Sort (ms)</w:t>
+              <w:t xml:space="preserve">Shell </w:t>
+            </w:r>
+            <w:proofErr w:type="spellStart"/>
+            <w:r>
+              <w:rPr>
+                <w:rFonts w:ascii="Dax-Regular" w:hAnsi="Dax-Regular"/>
+                <w:noProof w:val="0"/>
+                <w:lang w:val="es-419"/>
+              </w:rPr>
+              <w:t>Sort</w:t>
+            </w:r>
+            <w:proofErr w:type="spellEnd"/>
+            <w:r>
+              <w:rPr>
+                <w:rFonts w:ascii="Dax-Regular" w:hAnsi="Dax-Regular"/>
+                <w:noProof w:val="0"/>
+                <w:lang w:val="es-419"/>
+              </w:rPr>
+              <w:t xml:space="preserve"> (ms)</w:t>
             </w:r>
           </w:p>
         </w:tc>
@@ -2660,7 +2828,7 @@
     </w:tbl>
     <w:p>
       <w:pPr>
-        <w:pStyle w:val="Descripcin"/>
+        <w:pStyle w:val="Caption"/>
         <w:ind w:left="360"/>
         <w:rPr>
           <w:lang w:val="es-419"/>
@@ -2713,7 +2881,7 @@
     </w:p>
     <w:tbl>
       <w:tblPr>
-        <w:tblStyle w:val="Tablaconcuadrcula2-nfasis3"/>
+        <w:tblStyle w:val="GridTable2-Accent3"/>
         <w:tblW w:w="8790" w:type="dxa"/>
         <w:jc w:val="center"/>
         <w:tblLook w:val="04A0" w:firstRow="1" w:lastRow="0" w:firstColumn="1" w:lastColumn="0" w:noHBand="0" w:noVBand="1"/>
@@ -2823,14 +2991,34 @@
                 <w:lang w:val="es-419"/>
               </w:rPr>
             </w:pPr>
-            <w:r>
-              <w:rPr>
-                <w:rFonts w:ascii="Dax-Regular" w:hAnsi="Dax-Regular"/>
-                <w:noProof w:val="0"/>
-                <w:lang w:val="es-419"/>
-              </w:rPr>
-              <w:t>Insertion sort</w:t>
-            </w:r>
+            <w:proofErr w:type="spellStart"/>
+            <w:r>
+              <w:rPr>
+                <w:rFonts w:ascii="Dax-Regular" w:hAnsi="Dax-Regular"/>
+                <w:noProof w:val="0"/>
+                <w:lang w:val="es-419"/>
+              </w:rPr>
+              <w:t>Insertion</w:t>
+            </w:r>
+            <w:proofErr w:type="spellEnd"/>
+            <w:r>
+              <w:rPr>
+                <w:rFonts w:ascii="Dax-Regular" w:hAnsi="Dax-Regular"/>
+                <w:noProof w:val="0"/>
+                <w:lang w:val="es-419"/>
+              </w:rPr>
+              <w:t xml:space="preserve"> </w:t>
+            </w:r>
+            <w:proofErr w:type="spellStart"/>
+            <w:r>
+              <w:rPr>
+                <w:rFonts w:ascii="Dax-Regular" w:hAnsi="Dax-Regular"/>
+                <w:noProof w:val="0"/>
+                <w:lang w:val="es-419"/>
+              </w:rPr>
+              <w:t>sort</w:t>
+            </w:r>
+            <w:proofErr w:type="spellEnd"/>
           </w:p>
         </w:tc>
         <w:tc>
@@ -2887,14 +3075,34 @@
                 <w:lang w:val="es-419"/>
               </w:rPr>
             </w:pPr>
-            <w:r>
-              <w:rPr>
-                <w:rFonts w:ascii="Dax-Regular" w:hAnsi="Dax-Regular"/>
-                <w:noProof w:val="0"/>
-                <w:lang w:val="es-419"/>
-              </w:rPr>
-              <w:t>Selection sort</w:t>
-            </w:r>
+            <w:proofErr w:type="spellStart"/>
+            <w:r>
+              <w:rPr>
+                <w:rFonts w:ascii="Dax-Regular" w:hAnsi="Dax-Regular"/>
+                <w:noProof w:val="0"/>
+                <w:lang w:val="es-419"/>
+              </w:rPr>
+              <w:t>Selection</w:t>
+            </w:r>
+            <w:proofErr w:type="spellEnd"/>
+            <w:r>
+              <w:rPr>
+                <w:rFonts w:ascii="Dax-Regular" w:hAnsi="Dax-Regular"/>
+                <w:noProof w:val="0"/>
+                <w:lang w:val="es-419"/>
+              </w:rPr>
+              <w:t xml:space="preserve"> </w:t>
+            </w:r>
+            <w:proofErr w:type="spellStart"/>
+            <w:r>
+              <w:rPr>
+                <w:rFonts w:ascii="Dax-Regular" w:hAnsi="Dax-Regular"/>
+                <w:noProof w:val="0"/>
+                <w:lang w:val="es-419"/>
+              </w:rPr>
+              <w:t>sort</w:t>
+            </w:r>
+            <w:proofErr w:type="spellEnd"/>
             <w:r>
               <w:rPr>
                 <w:noProof w:val="0"/>
@@ -2962,8 +3170,18 @@
                 <w:noProof w:val="0"/>
                 <w:lang w:val="es-419"/>
               </w:rPr>
-              <w:t>Shell sort</w:t>
-            </w:r>
+              <w:t xml:space="preserve">Shell </w:t>
+            </w:r>
+            <w:proofErr w:type="spellStart"/>
+            <w:r>
+              <w:rPr>
+                <w:rFonts w:ascii="Dax-Regular" w:hAnsi="Dax-Regular"/>
+                <w:noProof w:val="0"/>
+                <w:lang w:val="es-419"/>
+              </w:rPr>
+              <w:t>sort</w:t>
+            </w:r>
+            <w:proofErr w:type="spellEnd"/>
           </w:p>
         </w:tc>
         <w:tc>
@@ -3003,7 +3221,7 @@
     </w:tbl>
     <w:p>
       <w:pPr>
-        <w:pStyle w:val="Descripcin"/>
+        <w:pStyle w:val="Caption"/>
         <w:jc w:val="center"/>
         <w:rPr>
           <w:lang w:val="es-419"/>
@@ -3065,7 +3283,7 @@
     </w:p>
     <w:p>
       <w:pPr>
-        <w:pStyle w:val="Ttulo2"/>
+        <w:pStyle w:val="Heading2"/>
         <w:rPr>
           <w:b/>
           <w:bCs/>
@@ -3085,7 +3303,7 @@
     </w:p>
     <w:p>
       <w:pPr>
-        <w:pStyle w:val="Prrafodelista"/>
+        <w:pStyle w:val="ListParagraph"/>
         <w:numPr>
           <w:ilvl w:val="0"/>
           <w:numId w:val="5"/>
@@ -3141,7 +3359,7 @@
     </w:p>
     <w:p>
       <w:pPr>
-        <w:pStyle w:val="Prrafodelista"/>
+        <w:pStyle w:val="ListParagraph"/>
         <w:numPr>
           <w:ilvl w:val="1"/>
           <w:numId w:val="5"/>
@@ -3163,7 +3381,7 @@
     </w:p>
     <w:p>
       <w:pPr>
-        <w:pStyle w:val="Prrafodelista"/>
+        <w:pStyle w:val="ListParagraph"/>
         <w:numPr>
           <w:ilvl w:val="1"/>
           <w:numId w:val="5"/>
@@ -3185,7 +3403,7 @@
     </w:p>
     <w:p>
       <w:pPr>
-        <w:pStyle w:val="Prrafodelista"/>
+        <w:pStyle w:val="ListParagraph"/>
         <w:numPr>
           <w:ilvl w:val="1"/>
           <w:numId w:val="5"/>
@@ -3202,12 +3420,44 @@
           <w:rFonts w:ascii="Dax-Regular" w:hAnsi="Dax-Regular"/>
           <w:lang w:val="es-419"/>
         </w:rPr>
-        <w:t>Comparación de rendimiento para Insertion Sort.</w:t>
+        <w:t xml:space="preserve">Comparación de rendimiento para </w:t>
+      </w:r>
+      <w:proofErr w:type="spellStart"/>
+      <w:r>
+        <w:rPr>
+          <w:rFonts w:ascii="Dax-Regular" w:hAnsi="Dax-Regular"/>
+          <w:lang w:val="es-419"/>
+        </w:rPr>
+        <w:t>Insertion</w:t>
+      </w:r>
+      <w:proofErr w:type="spellEnd"/>
+      <w:r>
+        <w:rPr>
+          <w:rFonts w:ascii="Dax-Regular" w:hAnsi="Dax-Regular"/>
+          <w:lang w:val="es-419"/>
+        </w:rPr>
+        <w:t xml:space="preserve"> </w:t>
+      </w:r>
+      <w:proofErr w:type="spellStart"/>
+      <w:r>
+        <w:rPr>
+          <w:rFonts w:ascii="Dax-Regular" w:hAnsi="Dax-Regular"/>
+          <w:lang w:val="es-419"/>
+        </w:rPr>
+        <w:t>Sort</w:t>
+      </w:r>
+      <w:proofErr w:type="spellEnd"/>
+      <w:r>
+        <w:rPr>
+          <w:rFonts w:ascii="Dax-Regular" w:hAnsi="Dax-Regular"/>
+          <w:lang w:val="es-419"/>
+        </w:rPr>
+        <w:t>.</w:t>
       </w:r>
     </w:p>
     <w:p>
       <w:pPr>
-        <w:pStyle w:val="Prrafodelista"/>
+        <w:pStyle w:val="ListParagraph"/>
         <w:numPr>
           <w:ilvl w:val="1"/>
           <w:numId w:val="5"/>
@@ -3224,12 +3474,44 @@
           <w:rFonts w:ascii="Dax-Regular" w:hAnsi="Dax-Regular"/>
           <w:lang w:val="es-419"/>
         </w:rPr>
-        <w:t>Comparación de rendimiento para Selection Sort.</w:t>
+        <w:t xml:space="preserve">Comparación de rendimiento para </w:t>
+      </w:r>
+      <w:proofErr w:type="spellStart"/>
+      <w:r>
+        <w:rPr>
+          <w:rFonts w:ascii="Dax-Regular" w:hAnsi="Dax-Regular"/>
+          <w:lang w:val="es-419"/>
+        </w:rPr>
+        <w:t>Selection</w:t>
+      </w:r>
+      <w:proofErr w:type="spellEnd"/>
+      <w:r>
+        <w:rPr>
+          <w:rFonts w:ascii="Dax-Regular" w:hAnsi="Dax-Regular"/>
+          <w:lang w:val="es-419"/>
+        </w:rPr>
+        <w:t xml:space="preserve"> </w:t>
+      </w:r>
+      <w:proofErr w:type="spellStart"/>
+      <w:r>
+        <w:rPr>
+          <w:rFonts w:ascii="Dax-Regular" w:hAnsi="Dax-Regular"/>
+          <w:lang w:val="es-419"/>
+        </w:rPr>
+        <w:t>Sort</w:t>
+      </w:r>
+      <w:proofErr w:type="spellEnd"/>
+      <w:r>
+        <w:rPr>
+          <w:rFonts w:ascii="Dax-Regular" w:hAnsi="Dax-Regular"/>
+          <w:lang w:val="es-419"/>
+        </w:rPr>
+        <w:t>.</w:t>
       </w:r>
     </w:p>
     <w:p>
       <w:pPr>
-        <w:pStyle w:val="Prrafodelista"/>
+        <w:pStyle w:val="ListParagraph"/>
         <w:numPr>
           <w:ilvl w:val="1"/>
           <w:numId w:val="5"/>
@@ -3246,12 +3528,28 @@
           <w:rFonts w:ascii="Dax-Regular" w:hAnsi="Dax-Regular"/>
           <w:lang w:val="es-419"/>
         </w:rPr>
-        <w:t>Comparación de rendimiento para Shell Sort.</w:t>
+        <w:t xml:space="preserve">Comparación de rendimiento para Shell </w:t>
+      </w:r>
+      <w:proofErr w:type="spellStart"/>
+      <w:r>
+        <w:rPr>
+          <w:rFonts w:ascii="Dax-Regular" w:hAnsi="Dax-Regular"/>
+          <w:lang w:val="es-419"/>
+        </w:rPr>
+        <w:t>Sort</w:t>
+      </w:r>
+      <w:proofErr w:type="spellEnd"/>
+      <w:r>
+        <w:rPr>
+          <w:rFonts w:ascii="Dax-Regular" w:hAnsi="Dax-Regular"/>
+          <w:lang w:val="es-419"/>
+        </w:rPr>
+        <w:t>.</w:t>
       </w:r>
     </w:p>
     <w:p>
       <w:pPr>
-        <w:pStyle w:val="Ttulo1"/>
+        <w:pStyle w:val="Heading1"/>
         <w:rPr>
           <w:b/>
           <w:bCs/>
@@ -3271,7 +3569,7 @@
     </w:p>
     <w:p>
       <w:pPr>
-        <w:pStyle w:val="Ttulo2"/>
+        <w:pStyle w:val="Heading2"/>
         <w:rPr>
           <w:b/>
           <w:bCs/>
@@ -3291,7 +3589,7 @@
     </w:p>
     <w:tbl>
       <w:tblPr>
-        <w:tblStyle w:val="Tabladecuadrcula2"/>
+        <w:tblStyle w:val="GridTable2"/>
         <w:tblW w:w="5000" w:type="pct"/>
         <w:jc w:val="center"/>
         <w:tblLook w:val="04A0" w:firstRow="1" w:lastRow="0" w:firstColumn="1" w:lastColumn="0" w:noHBand="0" w:noVBand="1"/>
@@ -3367,13 +3665,41 @@
                 <w:lang w:val="es-419"/>
               </w:rPr>
             </w:pPr>
-            <w:r>
-              <w:rPr>
-                <w:rFonts w:ascii="Dax-Regular" w:hAnsi="Dax-Regular"/>
-                <w:noProof w:val="0"/>
-                <w:lang w:val="es-419"/>
-              </w:rPr>
-              <w:t>Insertion Sort (ms)</w:t>
+            <w:proofErr w:type="spellStart"/>
+            <w:r>
+              <w:rPr>
+                <w:rFonts w:ascii="Dax-Regular" w:hAnsi="Dax-Regular"/>
+                <w:noProof w:val="0"/>
+                <w:lang w:val="es-419"/>
+              </w:rPr>
+              <w:t>Insertion</w:t>
+            </w:r>
+            <w:proofErr w:type="spellEnd"/>
+            <w:r>
+              <w:rPr>
+                <w:rFonts w:ascii="Dax-Regular" w:hAnsi="Dax-Regular"/>
+                <w:noProof w:val="0"/>
+                <w:lang w:val="es-419"/>
+              </w:rPr>
+              <w:t xml:space="preserve"> </w:t>
+            </w:r>
+            <w:proofErr w:type="spellStart"/>
+            <w:r>
+              <w:rPr>
+                <w:rFonts w:ascii="Dax-Regular" w:hAnsi="Dax-Regular"/>
+                <w:noProof w:val="0"/>
+                <w:lang w:val="es-419"/>
+              </w:rPr>
+              <w:t>Sort</w:t>
+            </w:r>
+            <w:proofErr w:type="spellEnd"/>
+            <w:r>
+              <w:rPr>
+                <w:rFonts w:ascii="Dax-Regular" w:hAnsi="Dax-Regular"/>
+                <w:noProof w:val="0"/>
+                <w:lang w:val="es-419"/>
+              </w:rPr>
+              <w:t xml:space="preserve"> (ms)</w:t>
             </w:r>
           </w:p>
         </w:tc>
@@ -3394,13 +3720,41 @@
                 <w:lang w:val="es-419"/>
               </w:rPr>
             </w:pPr>
-            <w:r>
-              <w:rPr>
-                <w:rFonts w:ascii="Dax-Regular" w:hAnsi="Dax-Regular"/>
-                <w:noProof w:val="0"/>
-                <w:lang w:val="es-419"/>
-              </w:rPr>
-              <w:t>Selection Sort (ms)</w:t>
+            <w:proofErr w:type="spellStart"/>
+            <w:r>
+              <w:rPr>
+                <w:rFonts w:ascii="Dax-Regular" w:hAnsi="Dax-Regular"/>
+                <w:noProof w:val="0"/>
+                <w:lang w:val="es-419"/>
+              </w:rPr>
+              <w:t>Selection</w:t>
+            </w:r>
+            <w:proofErr w:type="spellEnd"/>
+            <w:r>
+              <w:rPr>
+                <w:rFonts w:ascii="Dax-Regular" w:hAnsi="Dax-Regular"/>
+                <w:noProof w:val="0"/>
+                <w:lang w:val="es-419"/>
+              </w:rPr>
+              <w:t xml:space="preserve"> </w:t>
+            </w:r>
+            <w:proofErr w:type="spellStart"/>
+            <w:r>
+              <w:rPr>
+                <w:rFonts w:ascii="Dax-Regular" w:hAnsi="Dax-Regular"/>
+                <w:noProof w:val="0"/>
+                <w:lang w:val="es-419"/>
+              </w:rPr>
+              <w:t>Sort</w:t>
+            </w:r>
+            <w:proofErr w:type="spellEnd"/>
+            <w:r>
+              <w:rPr>
+                <w:rFonts w:ascii="Dax-Regular" w:hAnsi="Dax-Regular"/>
+                <w:noProof w:val="0"/>
+                <w:lang w:val="es-419"/>
+              </w:rPr>
+              <w:t xml:space="preserve"> (ms)</w:t>
             </w:r>
           </w:p>
         </w:tc>
@@ -3427,7 +3781,25 @@
                 <w:noProof w:val="0"/>
                 <w:lang w:val="es-419"/>
               </w:rPr>
-              <w:t>Shell Sort (ms)</w:t>
+              <w:t xml:space="preserve">Shell </w:t>
+            </w:r>
+            <w:proofErr w:type="spellStart"/>
+            <w:r>
+              <w:rPr>
+                <w:rFonts w:ascii="Dax-Regular" w:hAnsi="Dax-Regular"/>
+                <w:noProof w:val="0"/>
+                <w:lang w:val="es-419"/>
+              </w:rPr>
+              <w:t>Sort</w:t>
+            </w:r>
+            <w:proofErr w:type="spellEnd"/>
+            <w:r>
+              <w:rPr>
+                <w:rFonts w:ascii="Dax-Regular" w:hAnsi="Dax-Regular"/>
+                <w:noProof w:val="0"/>
+                <w:lang w:val="es-419"/>
+              </w:rPr>
+              <w:t xml:space="preserve"> (ms)</w:t>
             </w:r>
           </w:p>
         </w:tc>
@@ -3467,7 +3839,7 @@
           </w:tcPr>
           <w:p>
             <w:pPr>
-              <w:jc w:val="both"/>
+              <w:jc w:val="center"/>
               <w:cnfStyle w:val="000000100000" w:firstRow="0" w:lastRow="0" w:firstColumn="0" w:lastColumn="0" w:oddVBand="0" w:evenVBand="0" w:oddHBand="1" w:evenHBand="0" w:firstRowFirstColumn="0" w:firstRowLastColumn="0" w:lastRowFirstColumn="0" w:lastRowLastColumn="0"/>
               <w:rPr>
                 <w:rFonts w:ascii="Dax-Regular" w:hAnsi="Dax-Regular"/>
@@ -3475,6 +3847,14 @@
                 <w:lang w:val="es-419"/>
               </w:rPr>
             </w:pPr>
+            <w:r>
+              <w:rPr>
+                <w:rFonts w:ascii="Dax-Regular" w:hAnsi="Dax-Regular"/>
+                <w:noProof w:val="0"/>
+                <w:lang w:val="es-419"/>
+              </w:rPr>
+              <w:t>484.375</w:t>
+            </w:r>
           </w:p>
         </w:tc>
         <w:tc>
@@ -3483,7 +3863,7 @@
           </w:tcPr>
           <w:p>
             <w:pPr>
-              <w:jc w:val="both"/>
+              <w:jc w:val="center"/>
               <w:cnfStyle w:val="000000100000" w:firstRow="0" w:lastRow="0" w:firstColumn="0" w:lastColumn="0" w:oddVBand="0" w:evenVBand="0" w:oddHBand="1" w:evenHBand="0" w:firstRowFirstColumn="0" w:firstRowLastColumn="0" w:lastRowFirstColumn="0" w:lastRowLastColumn="0"/>
               <w:rPr>
                 <w:rFonts w:ascii="Dax-Regular" w:hAnsi="Dax-Regular"/>
@@ -3491,6 +3871,14 @@
                 <w:lang w:val="es-419"/>
               </w:rPr>
             </w:pPr>
+            <w:r>
+              <w:rPr>
+                <w:rFonts w:ascii="Dax-Regular" w:hAnsi="Dax-Regular"/>
+                <w:noProof w:val="0"/>
+                <w:lang w:val="es-419"/>
+              </w:rPr>
+              <w:t>578.125</w:t>
+            </w:r>
           </w:p>
         </w:tc>
         <w:tc>
@@ -3499,7 +3887,7 @@
           </w:tcPr>
           <w:p>
             <w:pPr>
-              <w:jc w:val="both"/>
+              <w:jc w:val="center"/>
               <w:cnfStyle w:val="000000100000" w:firstRow="0" w:lastRow="0" w:firstColumn="0" w:lastColumn="0" w:oddVBand="0" w:evenVBand="0" w:oddHBand="1" w:evenHBand="0" w:firstRowFirstColumn="0" w:firstRowLastColumn="0" w:lastRowFirstColumn="0" w:lastRowLastColumn="0"/>
               <w:rPr>
                 <w:rFonts w:ascii="Dax-Regular" w:hAnsi="Dax-Regular"/>
@@ -3507,6 +3895,14 @@
                 <w:lang w:val="es-419"/>
               </w:rPr>
             </w:pPr>
+            <w:r>
+              <w:rPr>
+                <w:rFonts w:ascii="Dax-Regular" w:hAnsi="Dax-Regular"/>
+                <w:noProof w:val="0"/>
+                <w:lang w:val="es-419"/>
+              </w:rPr>
+              <w:t>31.25</w:t>
+            </w:r>
           </w:p>
         </w:tc>
       </w:tr>
@@ -3544,7 +3940,7 @@
           </w:tcPr>
           <w:p>
             <w:pPr>
-              <w:jc w:val="both"/>
+              <w:jc w:val="center"/>
               <w:cnfStyle w:val="000000000000" w:firstRow="0" w:lastRow="0" w:firstColumn="0" w:lastColumn="0" w:oddVBand="0" w:evenVBand="0" w:oddHBand="0" w:evenHBand="0" w:firstRowFirstColumn="0" w:firstRowLastColumn="0" w:lastRowFirstColumn="0" w:lastRowLastColumn="0"/>
               <w:rPr>
                 <w:rFonts w:ascii="Dax-Regular" w:hAnsi="Dax-Regular"/>
@@ -3552,6 +3948,14 @@
                 <w:lang w:val="es-419"/>
               </w:rPr>
             </w:pPr>
+            <w:r>
+              <w:rPr>
+                <w:rFonts w:ascii="Dax-Regular" w:hAnsi="Dax-Regular"/>
+                <w:noProof w:val="0"/>
+                <w:lang w:val="es-419"/>
+              </w:rPr>
+              <w:t>1984.375</w:t>
+            </w:r>
           </w:p>
         </w:tc>
         <w:tc>
@@ -3560,7 +3964,7 @@
           </w:tcPr>
           <w:p>
             <w:pPr>
-              <w:jc w:val="both"/>
+              <w:jc w:val="center"/>
               <w:cnfStyle w:val="000000000000" w:firstRow="0" w:lastRow="0" w:firstColumn="0" w:lastColumn="0" w:oddVBand="0" w:evenVBand="0" w:oddHBand="0" w:evenHBand="0" w:firstRowFirstColumn="0" w:firstRowLastColumn="0" w:lastRowFirstColumn="0" w:lastRowLastColumn="0"/>
               <w:rPr>
                 <w:rFonts w:ascii="Dax-Regular" w:hAnsi="Dax-Regular"/>
@@ -3568,6 +3972,14 @@
                 <w:lang w:val="es-419"/>
               </w:rPr>
             </w:pPr>
+            <w:r>
+              <w:rPr>
+                <w:rFonts w:ascii="Dax-Regular" w:hAnsi="Dax-Regular"/>
+                <w:noProof w:val="0"/>
+                <w:lang w:val="es-419"/>
+              </w:rPr>
+              <w:t>2437.5</w:t>
+            </w:r>
           </w:p>
         </w:tc>
         <w:tc>
@@ -3576,7 +3988,7 @@
           </w:tcPr>
           <w:p>
             <w:pPr>
-              <w:jc w:val="both"/>
+              <w:jc w:val="center"/>
               <w:cnfStyle w:val="000000000000" w:firstRow="0" w:lastRow="0" w:firstColumn="0" w:lastColumn="0" w:oddVBand="0" w:evenVBand="0" w:oddHBand="0" w:evenHBand="0" w:firstRowFirstColumn="0" w:firstRowLastColumn="0" w:lastRowFirstColumn="0" w:lastRowLastColumn="0"/>
               <w:rPr>
                 <w:rFonts w:ascii="Dax-Regular" w:hAnsi="Dax-Regular"/>
@@ -3584,6 +3996,14 @@
                 <w:lang w:val="es-419"/>
               </w:rPr>
             </w:pPr>
+            <w:r>
+              <w:rPr>
+                <w:rFonts w:ascii="Dax-Regular" w:hAnsi="Dax-Regular"/>
+                <w:noProof w:val="0"/>
+                <w:lang w:val="es-419"/>
+              </w:rPr>
+              <w:t>62.5</w:t>
+            </w:r>
           </w:p>
         </w:tc>
       </w:tr>
@@ -3622,7 +4042,7 @@
           </w:tcPr>
           <w:p>
             <w:pPr>
-              <w:jc w:val="both"/>
+              <w:jc w:val="center"/>
               <w:cnfStyle w:val="000000100000" w:firstRow="0" w:lastRow="0" w:firstColumn="0" w:lastColumn="0" w:oddVBand="0" w:evenVBand="0" w:oddHBand="1" w:evenHBand="0" w:firstRowFirstColumn="0" w:firstRowLastColumn="0" w:lastRowFirstColumn="0" w:lastRowLastColumn="0"/>
               <w:rPr>
                 <w:rFonts w:ascii="Dax-Regular" w:hAnsi="Dax-Regular"/>
@@ -3630,6 +4050,14 @@
                 <w:lang w:val="es-419"/>
               </w:rPr>
             </w:pPr>
+            <w:r>
+              <w:rPr>
+                <w:rFonts w:ascii="Dax-Regular" w:hAnsi="Dax-Regular"/>
+                <w:noProof w:val="0"/>
+                <w:lang w:val="es-419"/>
+              </w:rPr>
+              <w:t>8000</w:t>
+            </w:r>
           </w:p>
         </w:tc>
         <w:tc>
@@ -3638,7 +4066,7 @@
           </w:tcPr>
           <w:p>
             <w:pPr>
-              <w:jc w:val="both"/>
+              <w:jc w:val="center"/>
               <w:cnfStyle w:val="000000100000" w:firstRow="0" w:lastRow="0" w:firstColumn="0" w:lastColumn="0" w:oddVBand="0" w:evenVBand="0" w:oddHBand="1" w:evenHBand="0" w:firstRowFirstColumn="0" w:firstRowLastColumn="0" w:lastRowFirstColumn="0" w:lastRowLastColumn="0"/>
               <w:rPr>
                 <w:rFonts w:ascii="Dax-Regular" w:hAnsi="Dax-Regular"/>
@@ -3646,6 +4074,14 @@
                 <w:lang w:val="es-419"/>
               </w:rPr>
             </w:pPr>
+            <w:r>
+              <w:rPr>
+                <w:rFonts w:ascii="Dax-Regular" w:hAnsi="Dax-Regular"/>
+                <w:noProof w:val="0"/>
+                <w:lang w:val="es-419"/>
+              </w:rPr>
+              <w:t>9640.625</w:t>
+            </w:r>
           </w:p>
         </w:tc>
         <w:tc>
@@ -3654,7 +4090,7 @@
           </w:tcPr>
           <w:p>
             <w:pPr>
-              <w:jc w:val="both"/>
+              <w:jc w:val="center"/>
               <w:cnfStyle w:val="000000100000" w:firstRow="0" w:lastRow="0" w:firstColumn="0" w:lastColumn="0" w:oddVBand="0" w:evenVBand="0" w:oddHBand="1" w:evenHBand="0" w:firstRowFirstColumn="0" w:firstRowLastColumn="0" w:lastRowFirstColumn="0" w:lastRowLastColumn="0"/>
               <w:rPr>
                 <w:rFonts w:ascii="Dax-Regular" w:hAnsi="Dax-Regular"/>
@@ -3662,6 +4098,14 @@
                 <w:lang w:val="es-419"/>
               </w:rPr>
             </w:pPr>
+            <w:r>
+              <w:rPr>
+                <w:rFonts w:ascii="Dax-Regular" w:hAnsi="Dax-Regular"/>
+                <w:noProof w:val="0"/>
+                <w:lang w:val="es-419"/>
+              </w:rPr>
+              <w:t>140.625</w:t>
+            </w:r>
           </w:p>
         </w:tc>
       </w:tr>
@@ -3699,7 +4143,7 @@
           </w:tcPr>
           <w:p>
             <w:pPr>
-              <w:jc w:val="both"/>
+              <w:jc w:val="center"/>
               <w:cnfStyle w:val="000000000000" w:firstRow="0" w:lastRow="0" w:firstColumn="0" w:lastColumn="0" w:oddVBand="0" w:evenVBand="0" w:oddHBand="0" w:evenHBand="0" w:firstRowFirstColumn="0" w:firstRowLastColumn="0" w:lastRowFirstColumn="0" w:lastRowLastColumn="0"/>
               <w:rPr>
                 <w:rFonts w:ascii="Dax-Regular" w:hAnsi="Dax-Regular"/>
@@ -3707,6 +4151,22 @@
                 <w:lang w:val="es-419"/>
               </w:rPr>
             </w:pPr>
+            <w:r>
+              <w:rPr>
+                <w:rFonts w:ascii="Dax-Regular" w:hAnsi="Dax-Regular"/>
+                <w:noProof w:val="0"/>
+                <w:lang w:val="es-419"/>
+              </w:rPr>
+              <w:t>3</w:t>
+            </w:r>
+            <w:r>
+              <w:rPr>
+                <w:rFonts w:ascii="Dax-Regular" w:hAnsi="Dax-Regular"/>
+                <w:noProof w:val="0"/>
+                <w:lang w:val="es-419"/>
+              </w:rPr>
+              <w:t>3437.5</w:t>
+            </w:r>
           </w:p>
         </w:tc>
         <w:tc>
@@ -3715,7 +4175,7 @@
           </w:tcPr>
           <w:p>
             <w:pPr>
-              <w:jc w:val="both"/>
+              <w:jc w:val="center"/>
               <w:cnfStyle w:val="000000000000" w:firstRow="0" w:lastRow="0" w:firstColumn="0" w:lastColumn="0" w:oddVBand="0" w:evenVBand="0" w:oddHBand="0" w:evenHBand="0" w:firstRowFirstColumn="0" w:firstRowLastColumn="0" w:lastRowFirstColumn="0" w:lastRowLastColumn="0"/>
               <w:rPr>
                 <w:rFonts w:ascii="Dax-Regular" w:hAnsi="Dax-Regular"/>
@@ -3723,6 +4183,14 @@
                 <w:lang w:val="es-419"/>
               </w:rPr>
             </w:pPr>
+            <w:r>
+              <w:rPr>
+                <w:rFonts w:ascii="Dax-Regular" w:hAnsi="Dax-Regular"/>
+                <w:noProof w:val="0"/>
+                <w:lang w:val="es-419"/>
+              </w:rPr>
+              <w:t>39875</w:t>
+            </w:r>
           </w:p>
         </w:tc>
         <w:tc>
@@ -3731,7 +4199,7 @@
           </w:tcPr>
           <w:p>
             <w:pPr>
-              <w:jc w:val="both"/>
+              <w:jc w:val="center"/>
               <w:cnfStyle w:val="000000000000" w:firstRow="0" w:lastRow="0" w:firstColumn="0" w:lastColumn="0" w:oddVBand="0" w:evenVBand="0" w:oddHBand="0" w:evenHBand="0" w:firstRowFirstColumn="0" w:firstRowLastColumn="0" w:lastRowFirstColumn="0" w:lastRowLastColumn="0"/>
               <w:rPr>
                 <w:rFonts w:ascii="Dax-Regular" w:hAnsi="Dax-Regular"/>
@@ -3739,6 +4207,14 @@
                 <w:lang w:val="es-419"/>
               </w:rPr>
             </w:pPr>
+            <w:r>
+              <w:rPr>
+                <w:rFonts w:ascii="Dax-Regular" w:hAnsi="Dax-Regular"/>
+                <w:noProof w:val="0"/>
+                <w:lang w:val="es-419"/>
+              </w:rPr>
+              <w:t>343.75</w:t>
+            </w:r>
           </w:p>
         </w:tc>
       </w:tr>
@@ -3777,7 +4253,7 @@
           </w:tcPr>
           <w:p>
             <w:pPr>
-              <w:jc w:val="both"/>
+              <w:jc w:val="center"/>
               <w:cnfStyle w:val="000000100000" w:firstRow="0" w:lastRow="0" w:firstColumn="0" w:lastColumn="0" w:oddVBand="0" w:evenVBand="0" w:oddHBand="1" w:evenHBand="0" w:firstRowFirstColumn="0" w:firstRowLastColumn="0" w:lastRowFirstColumn="0" w:lastRowLastColumn="0"/>
               <w:rPr>
                 <w:rFonts w:ascii="Dax-Regular" w:hAnsi="Dax-Regular"/>
@@ -3785,6 +4261,14 @@
                 <w:lang w:val="es-419"/>
               </w:rPr>
             </w:pPr>
+            <w:r>
+              <w:rPr>
+                <w:rFonts w:ascii="Dax-Regular" w:hAnsi="Dax-Regular"/>
+                <w:noProof w:val="0"/>
+                <w:lang w:val="es-419"/>
+              </w:rPr>
+              <w:t>130531.25</w:t>
+            </w:r>
           </w:p>
         </w:tc>
         <w:tc>
@@ -3793,7 +4277,7 @@
           </w:tcPr>
           <w:p>
             <w:pPr>
-              <w:jc w:val="both"/>
+              <w:jc w:val="center"/>
               <w:cnfStyle w:val="000000100000" w:firstRow="0" w:lastRow="0" w:firstColumn="0" w:lastColumn="0" w:oddVBand="0" w:evenVBand="0" w:oddHBand="1" w:evenHBand="0" w:firstRowFirstColumn="0" w:firstRowLastColumn="0" w:lastRowFirstColumn="0" w:lastRowLastColumn="0"/>
               <w:rPr>
                 <w:rFonts w:ascii="Dax-Regular" w:hAnsi="Dax-Regular"/>
@@ -3801,6 +4285,14 @@
                 <w:lang w:val="es-419"/>
               </w:rPr>
             </w:pPr>
+            <w:r>
+              <w:rPr>
+                <w:rFonts w:ascii="Dax-Regular" w:hAnsi="Dax-Regular"/>
+                <w:noProof w:val="0"/>
+                <w:lang w:val="es-419"/>
+              </w:rPr>
+              <w:t>159953.125</w:t>
+            </w:r>
           </w:p>
         </w:tc>
         <w:tc>
@@ -3809,7 +4301,7 @@
           </w:tcPr>
           <w:p>
             <w:pPr>
-              <w:jc w:val="both"/>
+              <w:jc w:val="center"/>
               <w:cnfStyle w:val="000000100000" w:firstRow="0" w:lastRow="0" w:firstColumn="0" w:lastColumn="0" w:oddVBand="0" w:evenVBand="0" w:oddHBand="1" w:evenHBand="0" w:firstRowFirstColumn="0" w:firstRowLastColumn="0" w:lastRowFirstColumn="0" w:lastRowLastColumn="0"/>
               <w:rPr>
                 <w:rFonts w:ascii="Dax-Regular" w:hAnsi="Dax-Regular"/>
@@ -3817,6 +4309,14 @@
                 <w:lang w:val="es-419"/>
               </w:rPr>
             </w:pPr>
+            <w:r>
+              <w:rPr>
+                <w:rFonts w:ascii="Dax-Regular" w:hAnsi="Dax-Regular"/>
+                <w:noProof w:val="0"/>
+                <w:lang w:val="es-419"/>
+              </w:rPr>
+              <w:t>812.5</w:t>
+            </w:r>
           </w:p>
         </w:tc>
       </w:tr>
@@ -3854,7 +4354,7 @@
           </w:tcPr>
           <w:p>
             <w:pPr>
-              <w:jc w:val="both"/>
+              <w:jc w:val="center"/>
               <w:cnfStyle w:val="000000000000" w:firstRow="0" w:lastRow="0" w:firstColumn="0" w:lastColumn="0" w:oddVBand="0" w:evenVBand="0" w:oddHBand="0" w:evenHBand="0" w:firstRowFirstColumn="0" w:firstRowLastColumn="0" w:lastRowFirstColumn="0" w:lastRowLastColumn="0"/>
               <w:rPr>
                 <w:rFonts w:ascii="Dax-Regular" w:hAnsi="Dax-Regular"/>
@@ -3862,6 +4362,14 @@
                 <w:lang w:val="es-419"/>
               </w:rPr>
             </w:pPr>
+            <w:r>
+              <w:rPr>
+                <w:rFonts w:ascii="Dax-Regular" w:hAnsi="Dax-Regular"/>
+                <w:noProof w:val="0"/>
+                <w:lang w:val="es-419"/>
+              </w:rPr>
+              <w:t>552078.125</w:t>
+            </w:r>
           </w:p>
         </w:tc>
         <w:tc>
@@ -3870,7 +4378,7 @@
           </w:tcPr>
           <w:p>
             <w:pPr>
-              <w:jc w:val="both"/>
+              <w:jc w:val="center"/>
               <w:cnfStyle w:val="000000000000" w:firstRow="0" w:lastRow="0" w:firstColumn="0" w:lastColumn="0" w:oddVBand="0" w:evenVBand="0" w:oddHBand="0" w:evenHBand="0" w:firstRowFirstColumn="0" w:firstRowLastColumn="0" w:lastRowFirstColumn="0" w:lastRowLastColumn="0"/>
               <w:rPr>
                 <w:rFonts w:ascii="Dax-Regular" w:hAnsi="Dax-Regular"/>
@@ -3878,6 +4386,14 @@
                 <w:lang w:val="es-419"/>
               </w:rPr>
             </w:pPr>
+            <w:r>
+              <w:rPr>
+                <w:rFonts w:ascii="Dax-Regular" w:hAnsi="Dax-Regular"/>
+                <w:noProof w:val="0"/>
+                <w:lang w:val="es-419"/>
+              </w:rPr>
+              <w:t>688796.875</w:t>
+            </w:r>
           </w:p>
         </w:tc>
         <w:tc>
@@ -3886,7 +4402,7 @@
           </w:tcPr>
           <w:p>
             <w:pPr>
-              <w:jc w:val="both"/>
+              <w:jc w:val="center"/>
               <w:cnfStyle w:val="000000000000" w:firstRow="0" w:lastRow="0" w:firstColumn="0" w:lastColumn="0" w:oddVBand="0" w:evenVBand="0" w:oddHBand="0" w:evenHBand="0" w:firstRowFirstColumn="0" w:firstRowLastColumn="0" w:lastRowFirstColumn="0" w:lastRowLastColumn="0"/>
               <w:rPr>
                 <w:rFonts w:ascii="Dax-Regular" w:hAnsi="Dax-Regular"/>
@@ -3894,6 +4410,14 @@
                 <w:lang w:val="es-419"/>
               </w:rPr>
             </w:pPr>
+            <w:r>
+              <w:rPr>
+                <w:rFonts w:ascii="Dax-Regular" w:hAnsi="Dax-Regular"/>
+                <w:noProof w:val="0"/>
+                <w:lang w:val="es-419"/>
+              </w:rPr>
+              <w:t>1796.875</w:t>
+            </w:r>
           </w:p>
         </w:tc>
       </w:tr>
@@ -3932,7 +4456,7 @@
           </w:tcPr>
           <w:p>
             <w:pPr>
-              <w:jc w:val="both"/>
+              <w:jc w:val="center"/>
               <w:cnfStyle w:val="000000100000" w:firstRow="0" w:lastRow="0" w:firstColumn="0" w:lastColumn="0" w:oddVBand="0" w:evenVBand="0" w:oddHBand="1" w:evenHBand="0" w:firstRowFirstColumn="0" w:firstRowLastColumn="0" w:lastRowFirstColumn="0" w:lastRowLastColumn="0"/>
               <w:rPr>
                 <w:rFonts w:ascii="Dax-Regular" w:hAnsi="Dax-Regular"/>
@@ -3948,7 +4472,7 @@
           </w:tcPr>
           <w:p>
             <w:pPr>
-              <w:jc w:val="both"/>
+              <w:jc w:val="center"/>
               <w:cnfStyle w:val="000000100000" w:firstRow="0" w:lastRow="0" w:firstColumn="0" w:lastColumn="0" w:oddVBand="0" w:evenVBand="0" w:oddHBand="1" w:evenHBand="0" w:firstRowFirstColumn="0" w:firstRowLastColumn="0" w:lastRowFirstColumn="0" w:lastRowLastColumn="0"/>
               <w:rPr>
                 <w:rFonts w:ascii="Dax-Regular" w:hAnsi="Dax-Regular"/>
@@ -3964,7 +4488,7 @@
           </w:tcPr>
           <w:p>
             <w:pPr>
-              <w:jc w:val="both"/>
+              <w:jc w:val="center"/>
               <w:cnfStyle w:val="000000100000" w:firstRow="0" w:lastRow="0" w:firstColumn="0" w:lastColumn="0" w:oddVBand="0" w:evenVBand="0" w:oddHBand="1" w:evenHBand="0" w:firstRowFirstColumn="0" w:firstRowLastColumn="0" w:lastRowFirstColumn="0" w:lastRowLastColumn="0"/>
               <w:rPr>
                 <w:rFonts w:ascii="Dax-Regular" w:hAnsi="Dax-Regular"/>
@@ -3972,6 +4496,14 @@
                 <w:lang w:val="es-419"/>
               </w:rPr>
             </w:pPr>
+            <w:r>
+              <w:rPr>
+                <w:rFonts w:ascii="Dax-Regular" w:hAnsi="Dax-Regular"/>
+                <w:noProof w:val="0"/>
+                <w:lang w:val="es-419"/>
+              </w:rPr>
+              <w:t>4390.625</w:t>
+            </w:r>
           </w:p>
         </w:tc>
       </w:tr>
@@ -4009,7 +4541,7 @@
           </w:tcPr>
           <w:p>
             <w:pPr>
-              <w:jc w:val="both"/>
+              <w:jc w:val="center"/>
               <w:cnfStyle w:val="000000000000" w:firstRow="0" w:lastRow="0" w:firstColumn="0" w:lastColumn="0" w:oddVBand="0" w:evenVBand="0" w:oddHBand="0" w:evenHBand="0" w:firstRowFirstColumn="0" w:firstRowLastColumn="0" w:lastRowFirstColumn="0" w:lastRowLastColumn="0"/>
               <w:rPr>
                 <w:rFonts w:ascii="Dax-Regular" w:hAnsi="Dax-Regular"/>
@@ -4025,7 +4557,7 @@
           </w:tcPr>
           <w:p>
             <w:pPr>
-              <w:jc w:val="both"/>
+              <w:jc w:val="center"/>
               <w:cnfStyle w:val="000000000000" w:firstRow="0" w:lastRow="0" w:firstColumn="0" w:lastColumn="0" w:oddVBand="0" w:evenVBand="0" w:oddHBand="0" w:evenHBand="0" w:firstRowFirstColumn="0" w:firstRowLastColumn="0" w:lastRowFirstColumn="0" w:lastRowLastColumn="0"/>
               <w:rPr>
                 <w:rFonts w:ascii="Dax-Regular" w:hAnsi="Dax-Regular"/>
@@ -4041,7 +4573,7 @@
           </w:tcPr>
           <w:p>
             <w:pPr>
-              <w:jc w:val="both"/>
+              <w:jc w:val="center"/>
               <w:cnfStyle w:val="000000000000" w:firstRow="0" w:lastRow="0" w:firstColumn="0" w:lastColumn="0" w:oddVBand="0" w:evenVBand="0" w:oddHBand="0" w:evenHBand="0" w:firstRowFirstColumn="0" w:firstRowLastColumn="0" w:lastRowFirstColumn="0" w:lastRowLastColumn="0"/>
               <w:rPr>
                 <w:rFonts w:ascii="Dax-Regular" w:hAnsi="Dax-Regular"/>
@@ -4049,6 +4581,14 @@
                 <w:lang w:val="es-419"/>
               </w:rPr>
             </w:pPr>
+            <w:r>
+              <w:rPr>
+                <w:rFonts w:ascii="Dax-Regular" w:hAnsi="Dax-Regular"/>
+                <w:noProof w:val="0"/>
+                <w:lang w:val="es-419"/>
+              </w:rPr>
+              <w:t>10718.75</w:t>
+            </w:r>
           </w:p>
         </w:tc>
       </w:tr>
@@ -4087,7 +4627,7 @@
           </w:tcPr>
           <w:p>
             <w:pPr>
-              <w:jc w:val="both"/>
+              <w:jc w:val="center"/>
               <w:cnfStyle w:val="000000100000" w:firstRow="0" w:lastRow="0" w:firstColumn="0" w:lastColumn="0" w:oddVBand="0" w:evenVBand="0" w:oddHBand="1" w:evenHBand="0" w:firstRowFirstColumn="0" w:firstRowLastColumn="0" w:lastRowFirstColumn="0" w:lastRowLastColumn="0"/>
               <w:rPr>
                 <w:rFonts w:ascii="Dax-Regular" w:hAnsi="Dax-Regular"/>
@@ -4103,7 +4643,7 @@
           </w:tcPr>
           <w:p>
             <w:pPr>
-              <w:jc w:val="both"/>
+              <w:jc w:val="center"/>
               <w:cnfStyle w:val="000000100000" w:firstRow="0" w:lastRow="0" w:firstColumn="0" w:lastColumn="0" w:oddVBand="0" w:evenVBand="0" w:oddHBand="1" w:evenHBand="0" w:firstRowFirstColumn="0" w:firstRowLastColumn="0" w:lastRowFirstColumn="0" w:lastRowLastColumn="0"/>
               <w:rPr>
                 <w:rFonts w:ascii="Dax-Regular" w:hAnsi="Dax-Regular"/>
@@ -4119,7 +4659,7 @@
           </w:tcPr>
           <w:p>
             <w:pPr>
-              <w:jc w:val="both"/>
+              <w:jc w:val="center"/>
               <w:cnfStyle w:val="000000100000" w:firstRow="0" w:lastRow="0" w:firstColumn="0" w:lastColumn="0" w:oddVBand="0" w:evenVBand="0" w:oddHBand="1" w:evenHBand="0" w:firstRowFirstColumn="0" w:firstRowLastColumn="0" w:lastRowFirstColumn="0" w:lastRowLastColumn="0"/>
               <w:rPr>
                 <w:rFonts w:ascii="Dax-Regular" w:hAnsi="Dax-Regular"/>
@@ -4127,6 +4667,14 @@
                 <w:lang w:val="es-419"/>
               </w:rPr>
             </w:pPr>
+            <w:r>
+              <w:rPr>
+                <w:rFonts w:ascii="Dax-Regular" w:hAnsi="Dax-Regular"/>
+                <w:noProof w:val="0"/>
+                <w:lang w:val="es-419"/>
+              </w:rPr>
+              <w:t>26843.75</w:t>
+            </w:r>
           </w:p>
         </w:tc>
       </w:tr>
@@ -4165,7 +4713,7 @@
           </w:tcPr>
           <w:p>
             <w:pPr>
-              <w:jc w:val="both"/>
+              <w:jc w:val="center"/>
               <w:cnfStyle w:val="000000000000" w:firstRow="0" w:lastRow="0" w:firstColumn="0" w:lastColumn="0" w:oddVBand="0" w:evenVBand="0" w:oddHBand="0" w:evenHBand="0" w:firstRowFirstColumn="0" w:firstRowLastColumn="0" w:lastRowFirstColumn="0" w:lastRowLastColumn="0"/>
               <w:rPr>
                 <w:rFonts w:ascii="Dax-Regular" w:hAnsi="Dax-Regular"/>
@@ -4181,7 +4729,7 @@
           </w:tcPr>
           <w:p>
             <w:pPr>
-              <w:jc w:val="both"/>
+              <w:jc w:val="center"/>
               <w:cnfStyle w:val="000000000000" w:firstRow="0" w:lastRow="0" w:firstColumn="0" w:lastColumn="0" w:oddVBand="0" w:evenVBand="0" w:oddHBand="0" w:evenHBand="0" w:firstRowFirstColumn="0" w:firstRowLastColumn="0" w:lastRowFirstColumn="0" w:lastRowLastColumn="0"/>
               <w:rPr>
                 <w:rFonts w:ascii="Dax-Regular" w:hAnsi="Dax-Regular"/>
@@ -4198,7 +4746,7 @@
           <w:p>
             <w:pPr>
               <w:keepNext/>
-              <w:jc w:val="both"/>
+              <w:jc w:val="center"/>
               <w:cnfStyle w:val="000000000000" w:firstRow="0" w:lastRow="0" w:firstColumn="0" w:lastColumn="0" w:oddVBand="0" w:evenVBand="0" w:oddHBand="0" w:evenHBand="0" w:firstRowFirstColumn="0" w:firstRowLastColumn="0" w:lastRowFirstColumn="0" w:lastRowLastColumn="0"/>
               <w:rPr>
                 <w:rFonts w:ascii="Dax-Regular" w:hAnsi="Dax-Regular"/>
@@ -4212,7 +4760,7 @@
     </w:tbl>
     <w:p>
       <w:pPr>
-        <w:pStyle w:val="Descripcin"/>
+        <w:pStyle w:val="Caption"/>
         <w:jc w:val="center"/>
         <w:rPr>
           <w:lang w:val="es-419"/>
@@ -4263,7 +4811,7 @@
     </w:p>
     <w:tbl>
       <w:tblPr>
-        <w:tblStyle w:val="Tabladecuadrcula2"/>
+        <w:tblStyle w:val="GridTable2"/>
         <w:tblW w:w="5000" w:type="pct"/>
         <w:jc w:val="center"/>
         <w:tblLook w:val="04A0" w:firstRow="1" w:lastRow="0" w:firstColumn="1" w:lastColumn="0" w:noHBand="0" w:noVBand="1"/>
@@ -4339,13 +4887,41 @@
                 <w:lang w:val="es-419"/>
               </w:rPr>
             </w:pPr>
-            <w:r>
-              <w:rPr>
-                <w:rFonts w:ascii="Dax-Regular" w:hAnsi="Dax-Regular"/>
-                <w:noProof w:val="0"/>
-                <w:lang w:val="es-419"/>
-              </w:rPr>
-              <w:t>Insertion Sort (ms)</w:t>
+            <w:proofErr w:type="spellStart"/>
+            <w:r>
+              <w:rPr>
+                <w:rFonts w:ascii="Dax-Regular" w:hAnsi="Dax-Regular"/>
+                <w:noProof w:val="0"/>
+                <w:lang w:val="es-419"/>
+              </w:rPr>
+              <w:t>Insertion</w:t>
+            </w:r>
+            <w:proofErr w:type="spellEnd"/>
+            <w:r>
+              <w:rPr>
+                <w:rFonts w:ascii="Dax-Regular" w:hAnsi="Dax-Regular"/>
+                <w:noProof w:val="0"/>
+                <w:lang w:val="es-419"/>
+              </w:rPr>
+              <w:t xml:space="preserve"> </w:t>
+            </w:r>
+            <w:proofErr w:type="spellStart"/>
+            <w:r>
+              <w:rPr>
+                <w:rFonts w:ascii="Dax-Regular" w:hAnsi="Dax-Regular"/>
+                <w:noProof w:val="0"/>
+                <w:lang w:val="es-419"/>
+              </w:rPr>
+              <w:t>Sort</w:t>
+            </w:r>
+            <w:proofErr w:type="spellEnd"/>
+            <w:r>
+              <w:rPr>
+                <w:rFonts w:ascii="Dax-Regular" w:hAnsi="Dax-Regular"/>
+                <w:noProof w:val="0"/>
+                <w:lang w:val="es-419"/>
+              </w:rPr>
+              <w:t xml:space="preserve"> (ms)</w:t>
             </w:r>
           </w:p>
         </w:tc>
@@ -4366,13 +4942,41 @@
                 <w:lang w:val="es-419"/>
               </w:rPr>
             </w:pPr>
-            <w:r>
-              <w:rPr>
-                <w:rFonts w:ascii="Dax-Regular" w:hAnsi="Dax-Regular"/>
-                <w:noProof w:val="0"/>
-                <w:lang w:val="es-419"/>
-              </w:rPr>
-              <w:t>Selection Sort (ms)</w:t>
+            <w:proofErr w:type="spellStart"/>
+            <w:r>
+              <w:rPr>
+                <w:rFonts w:ascii="Dax-Regular" w:hAnsi="Dax-Regular"/>
+                <w:noProof w:val="0"/>
+                <w:lang w:val="es-419"/>
+              </w:rPr>
+              <w:t>Selection</w:t>
+            </w:r>
+            <w:proofErr w:type="spellEnd"/>
+            <w:r>
+              <w:rPr>
+                <w:rFonts w:ascii="Dax-Regular" w:hAnsi="Dax-Regular"/>
+                <w:noProof w:val="0"/>
+                <w:lang w:val="es-419"/>
+              </w:rPr>
+              <w:t xml:space="preserve"> </w:t>
+            </w:r>
+            <w:proofErr w:type="spellStart"/>
+            <w:r>
+              <w:rPr>
+                <w:rFonts w:ascii="Dax-Regular" w:hAnsi="Dax-Regular"/>
+                <w:noProof w:val="0"/>
+                <w:lang w:val="es-419"/>
+              </w:rPr>
+              <w:t>Sort</w:t>
+            </w:r>
+            <w:proofErr w:type="spellEnd"/>
+            <w:r>
+              <w:rPr>
+                <w:rFonts w:ascii="Dax-Regular" w:hAnsi="Dax-Regular"/>
+                <w:noProof w:val="0"/>
+                <w:lang w:val="es-419"/>
+              </w:rPr>
+              <w:t xml:space="preserve"> (ms)</w:t>
             </w:r>
           </w:p>
         </w:tc>
@@ -4399,7 +5003,25 @@
                 <w:noProof w:val="0"/>
                 <w:lang w:val="es-419"/>
               </w:rPr>
-              <w:t>Shell Sort (ms)</w:t>
+              <w:t xml:space="preserve">Shell </w:t>
+            </w:r>
+            <w:proofErr w:type="spellStart"/>
+            <w:r>
+              <w:rPr>
+                <w:rFonts w:ascii="Dax-Regular" w:hAnsi="Dax-Regular"/>
+                <w:noProof w:val="0"/>
+                <w:lang w:val="es-419"/>
+              </w:rPr>
+              <w:t>Sort</w:t>
+            </w:r>
+            <w:proofErr w:type="spellEnd"/>
+            <w:r>
+              <w:rPr>
+                <w:rFonts w:ascii="Dax-Regular" w:hAnsi="Dax-Regular"/>
+                <w:noProof w:val="0"/>
+                <w:lang w:val="es-419"/>
+              </w:rPr>
+              <w:t xml:space="preserve"> (ms)</w:t>
             </w:r>
           </w:p>
         </w:tc>
@@ -4447,6 +5069,14 @@
                 <w:lang w:val="es-419"/>
               </w:rPr>
             </w:pPr>
+            <w:r>
+              <w:rPr>
+                <w:rFonts w:ascii="Dax-Regular" w:hAnsi="Dax-Regular"/>
+                <w:noProof w:val="0"/>
+                <w:lang w:val="es-419"/>
+              </w:rPr>
+              <w:t>31531.25</w:t>
+            </w:r>
           </w:p>
         </w:tc>
         <w:tc>
@@ -4463,6 +5093,14 @@
                 <w:lang w:val="es-419"/>
               </w:rPr>
             </w:pPr>
+            <w:r>
+              <w:rPr>
+                <w:rFonts w:ascii="Dax-Regular" w:hAnsi="Dax-Regular"/>
+                <w:noProof w:val="0"/>
+                <w:lang w:val="es-419"/>
+              </w:rPr>
+              <w:t>27687.5</w:t>
+            </w:r>
           </w:p>
         </w:tc>
         <w:tc>
@@ -4471,7 +5109,7 @@
           </w:tcPr>
           <w:p>
             <w:pPr>
-              <w:jc w:val="both"/>
+              <w:jc w:val="center"/>
               <w:cnfStyle w:val="000000100000" w:firstRow="0" w:lastRow="0" w:firstColumn="0" w:lastColumn="0" w:oddVBand="0" w:evenVBand="0" w:oddHBand="1" w:evenHBand="0" w:firstRowFirstColumn="0" w:firstRowLastColumn="0" w:lastRowFirstColumn="0" w:lastRowLastColumn="0"/>
               <w:rPr>
                 <w:rFonts w:ascii="Dax-Regular" w:hAnsi="Dax-Regular"/>
@@ -4479,6 +5117,14 @@
                 <w:lang w:val="es-419"/>
               </w:rPr>
             </w:pPr>
+            <w:r>
+              <w:rPr>
+                <w:rFonts w:ascii="Dax-Regular" w:hAnsi="Dax-Regular"/>
+                <w:noProof w:val="0"/>
+                <w:lang w:val="es-419"/>
+              </w:rPr>
+              <w:t>1656.25</w:t>
+            </w:r>
           </w:p>
         </w:tc>
       </w:tr>
@@ -4524,6 +5170,14 @@
                 <w:lang w:val="es-419"/>
               </w:rPr>
             </w:pPr>
+            <w:r>
+              <w:rPr>
+                <w:rFonts w:ascii="Dax-Regular" w:hAnsi="Dax-Regular"/>
+                <w:noProof w:val="0"/>
+                <w:lang w:val="es-419"/>
+              </w:rPr>
+              <w:t>257203.125</w:t>
+            </w:r>
           </w:p>
         </w:tc>
         <w:tc>
@@ -4540,6 +5194,14 @@
                 <w:lang w:val="es-419"/>
               </w:rPr>
             </w:pPr>
+            <w:r>
+              <w:rPr>
+                <w:rFonts w:ascii="Dax-Regular" w:hAnsi="Dax-Regular"/>
+                <w:noProof w:val="0"/>
+                <w:lang w:val="es-419"/>
+              </w:rPr>
+              <w:t>225812.5</w:t>
+            </w:r>
           </w:p>
         </w:tc>
         <w:tc>
@@ -4556,6 +5218,14 @@
                 <w:lang w:val="es-419"/>
               </w:rPr>
             </w:pPr>
+            <w:r>
+              <w:rPr>
+                <w:rFonts w:ascii="Dax-Regular" w:hAnsi="Dax-Regular"/>
+                <w:noProof w:val="0"/>
+                <w:lang w:val="es-419"/>
+              </w:rPr>
+              <w:t>6765.625</w:t>
+            </w:r>
           </w:p>
         </w:tc>
       </w:tr>
@@ -4634,6 +5304,14 @@
                 <w:lang w:val="es-419"/>
               </w:rPr>
             </w:pPr>
+            <w:r>
+              <w:rPr>
+                <w:rFonts w:ascii="Dax-Regular" w:hAnsi="Dax-Regular"/>
+                <w:noProof w:val="0"/>
+                <w:lang w:val="es-419"/>
+              </w:rPr>
+              <w:t>34218.75</w:t>
+            </w:r>
           </w:p>
         </w:tc>
       </w:tr>
@@ -4711,6 +5389,14 @@
                 <w:lang w:val="es-419"/>
               </w:rPr>
             </w:pPr>
+            <w:r>
+              <w:rPr>
+                <w:rFonts w:ascii="Dax-Regular" w:hAnsi="Dax-Regular"/>
+                <w:noProof w:val="0"/>
+                <w:lang w:val="es-419"/>
+              </w:rPr>
+              <w:t>171390.625</w:t>
+            </w:r>
           </w:p>
         </w:tc>
       </w:tr>
@@ -4789,6 +5475,14 @@
                 <w:lang w:val="es-419"/>
               </w:rPr>
             </w:pPr>
+            <w:r>
+              <w:rPr>
+                <w:rFonts w:ascii="Dax-Regular" w:hAnsi="Dax-Regular"/>
+                <w:noProof w:val="0"/>
+                <w:lang w:val="es-419"/>
+              </w:rPr>
+              <w:t>791140.625</w:t>
+            </w:r>
           </w:p>
         </w:tc>
       </w:tr>
@@ -5184,7 +5878,7 @@
     </w:tbl>
     <w:p>
       <w:pPr>
-        <w:pStyle w:val="Descripcin"/>
+        <w:pStyle w:val="Caption"/>
         <w:ind w:left="360"/>
         <w:rPr>
           <w:lang w:val="es-419"/>
@@ -5235,7 +5929,7 @@
     </w:p>
     <w:tbl>
       <w:tblPr>
-        <w:tblStyle w:val="Tablaconcuadrcula2-nfasis3"/>
+        <w:tblStyle w:val="GridTable2-Accent3"/>
         <w:tblW w:w="8790" w:type="dxa"/>
         <w:jc w:val="center"/>
         <w:tblLook w:val="04A0" w:firstRow="1" w:lastRow="0" w:firstColumn="1" w:lastColumn="0" w:noHBand="0" w:noVBand="1"/>
@@ -5345,14 +6039,34 @@
                 <w:lang w:val="es-419"/>
               </w:rPr>
             </w:pPr>
-            <w:r>
-              <w:rPr>
-                <w:rFonts w:ascii="Dax-Regular" w:hAnsi="Dax-Regular"/>
-                <w:noProof w:val="0"/>
-                <w:lang w:val="es-419"/>
-              </w:rPr>
-              <w:t>Insertion sort</w:t>
-            </w:r>
+            <w:proofErr w:type="spellStart"/>
+            <w:r>
+              <w:rPr>
+                <w:rFonts w:ascii="Dax-Regular" w:hAnsi="Dax-Regular"/>
+                <w:noProof w:val="0"/>
+                <w:lang w:val="es-419"/>
+              </w:rPr>
+              <w:t>Insertion</w:t>
+            </w:r>
+            <w:proofErr w:type="spellEnd"/>
+            <w:r>
+              <w:rPr>
+                <w:rFonts w:ascii="Dax-Regular" w:hAnsi="Dax-Regular"/>
+                <w:noProof w:val="0"/>
+                <w:lang w:val="es-419"/>
+              </w:rPr>
+              <w:t xml:space="preserve"> </w:t>
+            </w:r>
+            <w:proofErr w:type="spellStart"/>
+            <w:r>
+              <w:rPr>
+                <w:rFonts w:ascii="Dax-Regular" w:hAnsi="Dax-Regular"/>
+                <w:noProof w:val="0"/>
+                <w:lang w:val="es-419"/>
+              </w:rPr>
+              <w:t>sort</w:t>
+            </w:r>
+            <w:proofErr w:type="spellEnd"/>
           </w:p>
         </w:tc>
         <w:tc>
@@ -5409,14 +6123,34 @@
                 <w:lang w:val="es-419"/>
               </w:rPr>
             </w:pPr>
-            <w:r>
-              <w:rPr>
-                <w:rFonts w:ascii="Dax-Regular" w:hAnsi="Dax-Regular"/>
-                <w:noProof w:val="0"/>
-                <w:lang w:val="es-419"/>
-              </w:rPr>
-              <w:t>Selection sort</w:t>
-            </w:r>
+            <w:proofErr w:type="spellStart"/>
+            <w:r>
+              <w:rPr>
+                <w:rFonts w:ascii="Dax-Regular" w:hAnsi="Dax-Regular"/>
+                <w:noProof w:val="0"/>
+                <w:lang w:val="es-419"/>
+              </w:rPr>
+              <w:t>Selection</w:t>
+            </w:r>
+            <w:proofErr w:type="spellEnd"/>
+            <w:r>
+              <w:rPr>
+                <w:rFonts w:ascii="Dax-Regular" w:hAnsi="Dax-Regular"/>
+                <w:noProof w:val="0"/>
+                <w:lang w:val="es-419"/>
+              </w:rPr>
+              <w:t xml:space="preserve"> </w:t>
+            </w:r>
+            <w:proofErr w:type="spellStart"/>
+            <w:r>
+              <w:rPr>
+                <w:rFonts w:ascii="Dax-Regular" w:hAnsi="Dax-Regular"/>
+                <w:noProof w:val="0"/>
+                <w:lang w:val="es-419"/>
+              </w:rPr>
+              <w:t>sort</w:t>
+            </w:r>
+            <w:proofErr w:type="spellEnd"/>
             <w:r>
               <w:rPr>
                 <w:noProof w:val="0"/>
@@ -5484,8 +6218,18 @@
                 <w:noProof w:val="0"/>
                 <w:lang w:val="es-419"/>
               </w:rPr>
-              <w:t>Shell sort</w:t>
-            </w:r>
+              <w:t xml:space="preserve">Shell </w:t>
+            </w:r>
+            <w:proofErr w:type="spellStart"/>
+            <w:r>
+              <w:rPr>
+                <w:rFonts w:ascii="Dax-Regular" w:hAnsi="Dax-Regular"/>
+                <w:noProof w:val="0"/>
+                <w:lang w:val="es-419"/>
+              </w:rPr>
+              <w:t>sort</w:t>
+            </w:r>
+            <w:proofErr w:type="spellEnd"/>
           </w:p>
         </w:tc>
         <w:tc>
@@ -5525,7 +6269,7 @@
     </w:tbl>
     <w:p>
       <w:pPr>
-        <w:pStyle w:val="Descripcin"/>
+        <w:pStyle w:val="Caption"/>
         <w:jc w:val="center"/>
         <w:rPr>
           <w:rFonts w:ascii="Dax-Regular" w:hAnsi="Dax-Regular"/>
@@ -5577,7 +6321,7 @@
     </w:p>
     <w:p>
       <w:pPr>
-        <w:pStyle w:val="Ttulo2"/>
+        <w:pStyle w:val="Heading2"/>
         <w:rPr>
           <w:b/>
           <w:bCs/>
@@ -5598,7 +6342,7 @@
     </w:p>
     <w:p>
       <w:pPr>
-        <w:pStyle w:val="Prrafodelista"/>
+        <w:pStyle w:val="ListParagraph"/>
         <w:numPr>
           <w:ilvl w:val="0"/>
           <w:numId w:val="5"/>
@@ -5629,7 +6373,7 @@
     </w:p>
     <w:p>
       <w:pPr>
-        <w:pStyle w:val="Prrafodelista"/>
+        <w:pStyle w:val="ListParagraph"/>
         <w:numPr>
           <w:ilvl w:val="1"/>
           <w:numId w:val="5"/>
@@ -5651,7 +6395,7 @@
     </w:p>
     <w:p>
       <w:pPr>
-        <w:pStyle w:val="Prrafodelista"/>
+        <w:pStyle w:val="ListParagraph"/>
         <w:numPr>
           <w:ilvl w:val="1"/>
           <w:numId w:val="5"/>
@@ -5673,7 +6417,7 @@
     </w:p>
     <w:p>
       <w:pPr>
-        <w:pStyle w:val="Prrafodelista"/>
+        <w:pStyle w:val="ListParagraph"/>
         <w:numPr>
           <w:ilvl w:val="1"/>
           <w:numId w:val="5"/>
@@ -5690,12 +6434,44 @@
           <w:rFonts w:ascii="Dax-Regular" w:hAnsi="Dax-Regular"/>
           <w:lang w:val="es-419"/>
         </w:rPr>
-        <w:t>Comparación de rendimiento para Insertion Sort.</w:t>
+        <w:t xml:space="preserve">Comparación de rendimiento para </w:t>
+      </w:r>
+      <w:proofErr w:type="spellStart"/>
+      <w:r>
+        <w:rPr>
+          <w:rFonts w:ascii="Dax-Regular" w:hAnsi="Dax-Regular"/>
+          <w:lang w:val="es-419"/>
+        </w:rPr>
+        <w:t>Insertion</w:t>
+      </w:r>
+      <w:proofErr w:type="spellEnd"/>
+      <w:r>
+        <w:rPr>
+          <w:rFonts w:ascii="Dax-Regular" w:hAnsi="Dax-Regular"/>
+          <w:lang w:val="es-419"/>
+        </w:rPr>
+        <w:t xml:space="preserve"> </w:t>
+      </w:r>
+      <w:proofErr w:type="spellStart"/>
+      <w:r>
+        <w:rPr>
+          <w:rFonts w:ascii="Dax-Regular" w:hAnsi="Dax-Regular"/>
+          <w:lang w:val="es-419"/>
+        </w:rPr>
+        <w:t>Sort</w:t>
+      </w:r>
+      <w:proofErr w:type="spellEnd"/>
+      <w:r>
+        <w:rPr>
+          <w:rFonts w:ascii="Dax-Regular" w:hAnsi="Dax-Regular"/>
+          <w:lang w:val="es-419"/>
+        </w:rPr>
+        <w:t>.</w:t>
       </w:r>
     </w:p>
     <w:p>
       <w:pPr>
-        <w:pStyle w:val="Prrafodelista"/>
+        <w:pStyle w:val="ListParagraph"/>
         <w:numPr>
           <w:ilvl w:val="1"/>
           <w:numId w:val="5"/>
@@ -5712,12 +6488,44 @@
           <w:rFonts w:ascii="Dax-Regular" w:hAnsi="Dax-Regular"/>
           <w:lang w:val="es-419"/>
         </w:rPr>
-        <w:t>Comparación de rendimiento para Selection Sort.</w:t>
+        <w:t xml:space="preserve">Comparación de rendimiento para </w:t>
+      </w:r>
+      <w:proofErr w:type="spellStart"/>
+      <w:r>
+        <w:rPr>
+          <w:rFonts w:ascii="Dax-Regular" w:hAnsi="Dax-Regular"/>
+          <w:lang w:val="es-419"/>
+        </w:rPr>
+        <w:t>Selection</w:t>
+      </w:r>
+      <w:proofErr w:type="spellEnd"/>
+      <w:r>
+        <w:rPr>
+          <w:rFonts w:ascii="Dax-Regular" w:hAnsi="Dax-Regular"/>
+          <w:lang w:val="es-419"/>
+        </w:rPr>
+        <w:t xml:space="preserve"> </w:t>
+      </w:r>
+      <w:proofErr w:type="spellStart"/>
+      <w:r>
+        <w:rPr>
+          <w:rFonts w:ascii="Dax-Regular" w:hAnsi="Dax-Regular"/>
+          <w:lang w:val="es-419"/>
+        </w:rPr>
+        <w:t>Sort</w:t>
+      </w:r>
+      <w:proofErr w:type="spellEnd"/>
+      <w:r>
+        <w:rPr>
+          <w:rFonts w:ascii="Dax-Regular" w:hAnsi="Dax-Regular"/>
+          <w:lang w:val="es-419"/>
+        </w:rPr>
+        <w:t>.</w:t>
       </w:r>
     </w:p>
     <w:p>
       <w:pPr>
-        <w:pStyle w:val="Prrafodelista"/>
+        <w:pStyle w:val="ListParagraph"/>
         <w:numPr>
           <w:ilvl w:val="1"/>
           <w:numId w:val="5"/>
@@ -5734,12 +6542,28 @@
           <w:rFonts w:ascii="Dax-Regular" w:hAnsi="Dax-Regular"/>
           <w:lang w:val="es-419"/>
         </w:rPr>
-        <w:t>Comparación de rendimiento para Shell Sort.</w:t>
+        <w:t xml:space="preserve">Comparación de rendimiento para Shell </w:t>
+      </w:r>
+      <w:proofErr w:type="spellStart"/>
+      <w:r>
+        <w:rPr>
+          <w:rFonts w:ascii="Dax-Regular" w:hAnsi="Dax-Regular"/>
+          <w:lang w:val="es-419"/>
+        </w:rPr>
+        <w:t>Sort</w:t>
+      </w:r>
+      <w:proofErr w:type="spellEnd"/>
+      <w:r>
+        <w:rPr>
+          <w:rFonts w:ascii="Dax-Regular" w:hAnsi="Dax-Regular"/>
+          <w:lang w:val="es-419"/>
+        </w:rPr>
+        <w:t>.</w:t>
       </w:r>
     </w:p>
     <w:p>
       <w:pPr>
-        <w:pStyle w:val="Ttulo1"/>
+        <w:pStyle w:val="Heading1"/>
         <w:rPr>
           <w:b/>
           <w:bCs/>
@@ -5759,7 +6583,7 @@
     </w:p>
     <w:p>
       <w:pPr>
-        <w:pStyle w:val="Prrafodelista"/>
+        <w:pStyle w:val="ListParagraph"/>
         <w:numPr>
           <w:ilvl w:val="0"/>
           <w:numId w:val="6"/>
@@ -5780,7 +6604,7 @@
     </w:p>
     <w:p>
       <w:pPr>
-        <w:pStyle w:val="Prrafodelista"/>
+        <w:pStyle w:val="ListParagraph"/>
         <w:numPr>
           <w:ilvl w:val="0"/>
           <w:numId w:val="6"/>
@@ -5801,7 +6625,7 @@
     </w:p>
     <w:p>
       <w:pPr>
-        <w:pStyle w:val="Prrafodelista"/>
+        <w:pStyle w:val="ListParagraph"/>
         <w:numPr>
           <w:ilvl w:val="0"/>
           <w:numId w:val="6"/>
@@ -5822,7 +6646,7 @@
     </w:p>
     <w:p>
       <w:pPr>
-        <w:pStyle w:val="Prrafodelista"/>
+        <w:pStyle w:val="ListParagraph"/>
         <w:numPr>
           <w:ilvl w:val="0"/>
           <w:numId w:val="6"/>
@@ -6885,11 +7709,11 @@
       <w:noProof/>
     </w:rPr>
   </w:style>
-  <w:style w:type="paragraph" w:styleId="Ttulo1">
+  <w:style w:type="paragraph" w:styleId="Heading1">
     <w:name w:val="heading 1"/>
     <w:basedOn w:val="Normal"/>
     <w:next w:val="Normal"/>
-    <w:link w:val="Ttulo1Car"/>
+    <w:link w:val="Heading1Char"/>
     <w:uiPriority w:val="9"/>
     <w:qFormat/>
     <w:rsid w:val="001826C9"/>
@@ -6906,11 +7730,11 @@
       <w:szCs w:val="32"/>
     </w:rPr>
   </w:style>
-  <w:style w:type="paragraph" w:styleId="Ttulo2">
+  <w:style w:type="paragraph" w:styleId="Heading2">
     <w:name w:val="heading 2"/>
     <w:basedOn w:val="Normal"/>
     <w:next w:val="Normal"/>
-    <w:link w:val="Ttulo2Car"/>
+    <w:link w:val="Heading2Char"/>
     <w:uiPriority w:val="9"/>
     <w:unhideWhenUsed/>
     <w:qFormat/>
@@ -6928,13 +7752,13 @@
       <w:szCs w:val="26"/>
     </w:rPr>
   </w:style>
-  <w:style w:type="character" w:default="1" w:styleId="Fuentedeprrafopredeter">
+  <w:style w:type="character" w:default="1" w:styleId="DefaultParagraphFont">
     <w:name w:val="Default Paragraph Font"/>
     <w:uiPriority w:val="1"/>
     <w:semiHidden/>
     <w:unhideWhenUsed/>
   </w:style>
-  <w:style w:type="table" w:default="1" w:styleId="Tablanormal">
+  <w:style w:type="table" w:default="1" w:styleId="TableNormal">
     <w:name w:val="Normal Table"/>
     <w:uiPriority w:val="99"/>
     <w:semiHidden/>
@@ -6949,17 +7773,17 @@
       </w:tblCellMar>
     </w:tblPr>
   </w:style>
-  <w:style w:type="numbering" w:default="1" w:styleId="Sinlista">
+  <w:style w:type="numbering" w:default="1" w:styleId="NoList">
     <w:name w:val="No List"/>
     <w:uiPriority w:val="99"/>
     <w:semiHidden/>
     <w:unhideWhenUsed/>
   </w:style>
-  <w:style w:type="paragraph" w:styleId="Ttulo">
+  <w:style w:type="paragraph" w:styleId="Title">
     <w:name w:val="Title"/>
     <w:basedOn w:val="Normal"/>
     <w:next w:val="Normal"/>
-    <w:link w:val="TtuloCar"/>
+    <w:link w:val="TitleChar"/>
     <w:uiPriority w:val="10"/>
     <w:qFormat/>
     <w:rsid w:val="00BA3B38"/>
@@ -6975,10 +7799,10 @@
       <w:szCs w:val="56"/>
     </w:rPr>
   </w:style>
-  <w:style w:type="character" w:customStyle="1" w:styleId="TtuloCar">
-    <w:name w:val="Título Car"/>
-    <w:basedOn w:val="Fuentedeprrafopredeter"/>
-    <w:link w:val="Ttulo"/>
+  <w:style w:type="character" w:customStyle="1" w:styleId="TitleChar">
+    <w:name w:val="Title Char"/>
+    <w:basedOn w:val="DefaultParagraphFont"/>
+    <w:link w:val="Title"/>
     <w:uiPriority w:val="10"/>
     <w:rsid w:val="00BA3B38"/>
     <w:rPr>
@@ -6990,7 +7814,7 @@
       <w:szCs w:val="56"/>
     </w:rPr>
   </w:style>
-  <w:style w:type="paragraph" w:styleId="Prrafodelista">
+  <w:style w:type="paragraph" w:styleId="ListParagraph">
     <w:name w:val="List Paragraph"/>
     <w:basedOn w:val="Normal"/>
     <w:uiPriority w:val="34"/>
@@ -7004,7 +7828,7 @@
       <w:noProof w:val="0"/>
     </w:rPr>
   </w:style>
-  <w:style w:type="paragraph" w:styleId="Descripcin">
+  <w:style w:type="paragraph" w:styleId="Caption">
     <w:name w:val="caption"/>
     <w:basedOn w:val="Normal"/>
     <w:next w:val="Normal"/>
@@ -7024,9 +7848,9 @@
       <w:szCs w:val="18"/>
     </w:rPr>
   </w:style>
-  <w:style w:type="table" w:styleId="Tabladecuadrcula2">
+  <w:style w:type="table" w:styleId="GridTable2">
     <w:name w:val="Grid Table 2"/>
-    <w:basedOn w:val="Tablanormal"/>
+    <w:basedOn w:val="TableNormal"/>
     <w:uiPriority w:val="47"/>
     <w:rsid w:val="005C50D1"/>
     <w:pPr>
@@ -7099,9 +7923,9 @@
       </w:tcPr>
     </w:tblStylePr>
   </w:style>
-  <w:style w:type="table" w:styleId="Tablaconcuadrcula2-nfasis3">
+  <w:style w:type="table" w:styleId="GridTable2-Accent3">
     <w:name w:val="Grid Table 2 Accent 3"/>
-    <w:basedOn w:val="Tablanormal"/>
+    <w:basedOn w:val="TableNormal"/>
     <w:uiPriority w:val="47"/>
     <w:rsid w:val="00392066"/>
     <w:pPr>
@@ -7174,10 +7998,10 @@
       </w:tcPr>
     </w:tblStylePr>
   </w:style>
-  <w:style w:type="character" w:customStyle="1" w:styleId="Ttulo1Car">
-    <w:name w:val="Título 1 Car"/>
-    <w:basedOn w:val="Fuentedeprrafopredeter"/>
-    <w:link w:val="Ttulo1"/>
+  <w:style w:type="character" w:customStyle="1" w:styleId="Heading1Char">
+    <w:name w:val="Heading 1 Char"/>
+    <w:basedOn w:val="DefaultParagraphFont"/>
+    <w:link w:val="Heading1"/>
     <w:uiPriority w:val="9"/>
     <w:rsid w:val="001826C9"/>
     <w:rPr>
@@ -7188,10 +8012,10 @@
       <w:szCs w:val="32"/>
     </w:rPr>
   </w:style>
-  <w:style w:type="character" w:customStyle="1" w:styleId="Ttulo2Car">
-    <w:name w:val="Título 2 Car"/>
-    <w:basedOn w:val="Fuentedeprrafopredeter"/>
-    <w:link w:val="Ttulo2"/>
+  <w:style w:type="character" w:customStyle="1" w:styleId="Heading2Char">
+    <w:name w:val="Heading 2 Char"/>
+    <w:basedOn w:val="DefaultParagraphFont"/>
+    <w:link w:val="Heading2"/>
     <w:uiPriority w:val="9"/>
     <w:rsid w:val="001826C9"/>
     <w:rPr>
@@ -7501,9 +8325,12 @@
 </file>
 
 <file path=customXml/item1.xml><?xml version="1.0" encoding="utf-8"?>
-<p:properties xmlns:p="http://schemas.microsoft.com/office/2006/metadata/properties" xmlns:xsi="http://www.w3.org/2001/XMLSchema-instance" xmlns:pc="http://schemas.microsoft.com/office/infopath/2007/PartnerControls">
-  <documentManagement/>
-</p:properties>
+<?mso-contentType ?>
+<FormTemplates xmlns="http://schemas.microsoft.com/sharepoint/v3/contenttype/forms">
+  <Display>DocumentLibraryForm</Display>
+  <Edit>DocumentLibraryForm</Edit>
+  <New>DocumentLibraryForm</New>
+</FormTemplates>
 </file>
 
 <file path=customXml/item2.xml><?xml version="1.0" encoding="utf-8"?>
@@ -7718,19 +8545,15 @@
 </file>
 
 <file path=customXml/item3.xml><?xml version="1.0" encoding="utf-8"?>
-<?mso-contentType ?>
-<FormTemplates xmlns="http://schemas.microsoft.com/sharepoint/v3/contenttype/forms">
-  <Display>DocumentLibraryForm</Display>
-  <Edit>DocumentLibraryForm</Edit>
-  <New>DocumentLibraryForm</New>
-</FormTemplates>
+<p:properties xmlns:p="http://schemas.microsoft.com/office/2006/metadata/properties" xmlns:xsi="http://www.w3.org/2001/XMLSchema-instance" xmlns:pc="http://schemas.microsoft.com/office/infopath/2007/PartnerControls">
+  <documentManagement/>
+</p:properties>
 </file>
 
 <file path=customXml/itemProps1.xml><?xml version="1.0" encoding="utf-8"?>
-<ds:datastoreItem xmlns:ds="http://schemas.openxmlformats.org/officeDocument/2006/customXml" ds:itemID="{D8D55360-DA4E-4EE6-A532-0D8BE99E30A4}">
+<ds:datastoreItem xmlns:ds="http://schemas.openxmlformats.org/officeDocument/2006/customXml" ds:itemID="{7DBE8262-9C92-4A1B-85FF-A533173B85D6}">
   <ds:schemaRefs>
-    <ds:schemaRef ds:uri="http://schemas.microsoft.com/office/2006/metadata/properties"/>
-    <ds:schemaRef ds:uri="http://schemas.microsoft.com/office/infopath/2007/PartnerControls"/>
+    <ds:schemaRef ds:uri="http://schemas.microsoft.com/sharepoint/v3/contenttype/forms"/>
   </ds:schemaRefs>
 </ds:datastoreItem>
 </file>
@@ -7755,9 +8578,10 @@
 </file>
 
 <file path=customXml/itemProps3.xml><?xml version="1.0" encoding="utf-8"?>
-<ds:datastoreItem xmlns:ds="http://schemas.openxmlformats.org/officeDocument/2006/customXml" ds:itemID="{7DBE8262-9C92-4A1B-85FF-A533173B85D6}">
+<ds:datastoreItem xmlns:ds="http://schemas.openxmlformats.org/officeDocument/2006/customXml" ds:itemID="{D8D55360-DA4E-4EE6-A532-0D8BE99E30A4}">
   <ds:schemaRefs>
-    <ds:schemaRef ds:uri="http://schemas.microsoft.com/sharepoint/v3/contenttype/forms"/>
+    <ds:schemaRef ds:uri="http://schemas.microsoft.com/office/2006/metadata/properties"/>
+    <ds:schemaRef ds:uri="http://schemas.microsoft.com/office/infopath/2007/PartnerControls"/>
   </ds:schemaRefs>
 </ds:datastoreItem>
 </file>
</xml_diff>

<commit_message>
CAMBIOS DE JUAN MARTIN HECHOS AHORA LAS GRAFICAS
</commit_message>
<xml_diff>
--- a/Docs/Observaciones-Lab 4.docx
+++ b/Docs/Observaciones-Lab 4.docx
@@ -4,7 +4,7 @@
   <w:body>
     <w:p>
       <w:pPr>
-        <w:pStyle w:val="Title"/>
+        <w:pStyle w:val="Ttulo"/>
         <w:jc w:val="center"/>
         <w:rPr>
           <w:noProof w:val="0"/>
@@ -93,7 +93,7 @@
     </w:p>
     <w:tbl>
       <w:tblPr>
-        <w:tblStyle w:val="GridTable2"/>
+        <w:tblStyle w:val="Tabladecuadrcula2"/>
         <w:tblW w:w="4392" w:type="pct"/>
         <w:jc w:val="center"/>
         <w:tblLook w:val="04A0" w:firstRow="1" w:lastRow="0" w:firstColumn="1" w:lastColumn="0" w:noHBand="0" w:noVBand="1"/>
@@ -230,7 +230,23 @@
                 <w:rFonts w:ascii="Dax-Regular" w:hAnsi="Dax-Regular"/>
                 <w:noProof w:val="0"/>
               </w:rPr>
-              <w:t>Intel(R)Core(TM) i7-8750H CPU @ 2.20GHz   2.20 GHz</w:t>
+              <w:t>Intel(R)</w:t>
+            </w:r>
+            <w:proofErr w:type="gramStart"/>
+            <w:r>
+              <w:rPr>
+                <w:rFonts w:ascii="Dax-Regular" w:hAnsi="Dax-Regular"/>
+                <w:noProof w:val="0"/>
+              </w:rPr>
+              <w:t>Core(</w:t>
+            </w:r>
+            <w:proofErr w:type="gramEnd"/>
+            <w:r>
+              <w:rPr>
+                <w:rFonts w:ascii="Dax-Regular" w:hAnsi="Dax-Regular"/>
+                <w:noProof w:val="0"/>
+              </w:rPr>
+              <w:t>TM) i7-8750H CPU @ 2.20GHz   2.20 GHz</w:t>
             </w:r>
           </w:p>
         </w:tc>
@@ -252,7 +268,23 @@
                 <w:rFonts w:ascii="Dax-Regular" w:hAnsi="Dax-Regular"/>
                 <w:noProof w:val="0"/>
               </w:rPr>
-              <w:t>Intel(R)Core(TM)</w:t>
+              <w:t>Intel(R)</w:t>
+            </w:r>
+            <w:proofErr w:type="gramStart"/>
+            <w:r>
+              <w:rPr>
+                <w:rFonts w:ascii="Dax-Regular" w:hAnsi="Dax-Regular"/>
+                <w:noProof w:val="0"/>
+              </w:rPr>
+              <w:t>Core(</w:t>
+            </w:r>
+            <w:proofErr w:type="gramEnd"/>
+            <w:r>
+              <w:rPr>
+                <w:rFonts w:ascii="Dax-Regular" w:hAnsi="Dax-Regular"/>
+                <w:noProof w:val="0"/>
+              </w:rPr>
+              <w:t>TM)</w:t>
             </w:r>
             <w:r>
               <w:rPr>
@@ -524,7 +556,7 @@
     </w:tbl>
     <w:p>
       <w:pPr>
-        <w:pStyle w:val="Caption"/>
+        <w:pStyle w:val="Descripcin"/>
         <w:jc w:val="center"/>
         <w:rPr>
           <w:lang w:val="es-419"/>
@@ -577,7 +609,7 @@
     </w:p>
     <w:p>
       <w:pPr>
-        <w:pStyle w:val="Heading1"/>
+        <w:pStyle w:val="Ttulo1"/>
         <w:rPr>
           <w:b/>
           <w:bCs/>
@@ -597,7 +629,7 @@
     </w:p>
     <w:p>
       <w:pPr>
-        <w:pStyle w:val="Heading2"/>
+        <w:pStyle w:val="Ttulo2"/>
         <w:rPr>
           <w:b/>
           <w:bCs/>
@@ -617,7 +649,7 @@
     </w:p>
     <w:tbl>
       <w:tblPr>
-        <w:tblStyle w:val="GridTable2"/>
+        <w:tblStyle w:val="Tabladecuadrcula2"/>
         <w:tblW w:w="5000" w:type="pct"/>
         <w:jc w:val="center"/>
         <w:tblLook w:val="04A0" w:firstRow="1" w:lastRow="0" w:firstColumn="1" w:lastColumn="0" w:noHBand="0" w:noVBand="1"/>
@@ -1780,7 +1812,7 @@
     </w:tbl>
     <w:p>
       <w:pPr>
-        <w:pStyle w:val="Caption"/>
+        <w:pStyle w:val="Descripcin"/>
         <w:jc w:val="center"/>
         <w:rPr>
           <w:lang w:val="es-419"/>
@@ -1833,7 +1865,7 @@
     </w:p>
     <w:tbl>
       <w:tblPr>
-        <w:tblStyle w:val="GridTable2"/>
+        <w:tblStyle w:val="Tabladecuadrcula2"/>
         <w:tblW w:w="5000" w:type="pct"/>
         <w:jc w:val="center"/>
         <w:tblLook w:val="04A0" w:firstRow="1" w:lastRow="0" w:firstColumn="1" w:lastColumn="0" w:noHBand="0" w:noVBand="1"/>
@@ -2083,7 +2115,7 @@
           </w:tcPr>
           <w:p>
             <w:pPr>
-              <w:jc w:val="both"/>
+              <w:jc w:val="center"/>
               <w:cnfStyle w:val="000000100000" w:firstRow="0" w:lastRow="0" w:firstColumn="0" w:lastColumn="0" w:oddVBand="0" w:evenVBand="0" w:oddHBand="1" w:evenHBand="0" w:firstRowFirstColumn="0" w:firstRowLastColumn="0" w:lastRowFirstColumn="0" w:lastRowLastColumn="0"/>
               <w:rPr>
                 <w:rFonts w:ascii="Dax-Regular" w:hAnsi="Dax-Regular"/>
@@ -2091,6 +2123,14 @@
                 <w:lang w:val="es-419"/>
               </w:rPr>
             </w:pPr>
+            <w:r>
+              <w:rPr>
+                <w:rFonts w:ascii="Dax-Regular" w:hAnsi="Dax-Regular"/>
+                <w:noProof w:val="0"/>
+                <w:lang w:val="es-419"/>
+              </w:rPr>
+              <w:t>38234,375</w:t>
+            </w:r>
           </w:p>
         </w:tc>
         <w:tc>
@@ -2099,7 +2139,7 @@
           </w:tcPr>
           <w:p>
             <w:pPr>
-              <w:jc w:val="both"/>
+              <w:jc w:val="center"/>
               <w:cnfStyle w:val="000000100000" w:firstRow="0" w:lastRow="0" w:firstColumn="0" w:lastColumn="0" w:oddVBand="0" w:evenVBand="0" w:oddHBand="1" w:evenHBand="0" w:firstRowFirstColumn="0" w:firstRowLastColumn="0" w:lastRowFirstColumn="0" w:lastRowLastColumn="0"/>
               <w:rPr>
                 <w:rFonts w:ascii="Dax-Regular" w:hAnsi="Dax-Regular"/>
@@ -2107,6 +2147,14 @@
                 <w:lang w:val="es-419"/>
               </w:rPr>
             </w:pPr>
+            <w:r>
+              <w:rPr>
+                <w:rFonts w:ascii="Dax-Regular" w:hAnsi="Dax-Regular"/>
+                <w:noProof w:val="0"/>
+                <w:lang w:val="es-419"/>
+              </w:rPr>
+              <w:t>37546,865</w:t>
+            </w:r>
           </w:p>
         </w:tc>
         <w:tc>
@@ -2115,7 +2163,7 @@
           </w:tcPr>
           <w:p>
             <w:pPr>
-              <w:jc w:val="both"/>
+              <w:jc w:val="center"/>
               <w:cnfStyle w:val="000000100000" w:firstRow="0" w:lastRow="0" w:firstColumn="0" w:lastColumn="0" w:oddVBand="0" w:evenVBand="0" w:oddHBand="1" w:evenHBand="0" w:firstRowFirstColumn="0" w:firstRowLastColumn="0" w:lastRowFirstColumn="0" w:lastRowLastColumn="0"/>
               <w:rPr>
                 <w:rFonts w:ascii="Dax-Regular" w:hAnsi="Dax-Regular"/>
@@ -2123,6 +2171,14 @@
                 <w:lang w:val="es-419"/>
               </w:rPr>
             </w:pPr>
+            <w:r>
+              <w:rPr>
+                <w:rFonts w:ascii="Dax-Regular" w:hAnsi="Dax-Regular"/>
+                <w:noProof w:val="0"/>
+                <w:lang w:val="es-419"/>
+              </w:rPr>
+              <w:t>2171,875</w:t>
+            </w:r>
           </w:p>
         </w:tc>
       </w:tr>
@@ -2160,7 +2216,7 @@
           </w:tcPr>
           <w:p>
             <w:pPr>
-              <w:jc w:val="both"/>
+              <w:jc w:val="center"/>
               <w:cnfStyle w:val="000000000000" w:firstRow="0" w:lastRow="0" w:firstColumn="0" w:lastColumn="0" w:oddVBand="0" w:evenVBand="0" w:oddHBand="0" w:evenHBand="0" w:firstRowFirstColumn="0" w:firstRowLastColumn="0" w:lastRowFirstColumn="0" w:lastRowLastColumn="0"/>
               <w:rPr>
                 <w:rFonts w:ascii="Dax-Regular" w:hAnsi="Dax-Regular"/>
@@ -2168,6 +2224,14 @@
                 <w:lang w:val="es-419"/>
               </w:rPr>
             </w:pPr>
+            <w:r>
+              <w:rPr>
+                <w:rFonts w:ascii="Dax-Regular" w:hAnsi="Dax-Regular"/>
+                <w:noProof w:val="0"/>
+                <w:lang w:val="es-419"/>
+              </w:rPr>
+              <w:t>326781,25</w:t>
+            </w:r>
           </w:p>
         </w:tc>
         <w:tc>
@@ -2176,7 +2240,7 @@
           </w:tcPr>
           <w:p>
             <w:pPr>
-              <w:jc w:val="both"/>
+              <w:jc w:val="center"/>
               <w:cnfStyle w:val="000000000000" w:firstRow="0" w:lastRow="0" w:firstColumn="0" w:lastColumn="0" w:oddVBand="0" w:evenVBand="0" w:oddHBand="0" w:evenHBand="0" w:firstRowFirstColumn="0" w:firstRowLastColumn="0" w:lastRowFirstColumn="0" w:lastRowLastColumn="0"/>
               <w:rPr>
                 <w:rFonts w:ascii="Dax-Regular" w:hAnsi="Dax-Regular"/>
@@ -2184,6 +2248,14 @@
                 <w:lang w:val="es-419"/>
               </w:rPr>
             </w:pPr>
+            <w:r>
+              <w:rPr>
+                <w:rFonts w:ascii="Dax-Regular" w:hAnsi="Dax-Regular"/>
+                <w:noProof w:val="0"/>
+                <w:lang w:val="es-419"/>
+              </w:rPr>
+              <w:t>274531</w:t>
+            </w:r>
           </w:p>
         </w:tc>
         <w:tc>
@@ -2192,7 +2264,7 @@
           </w:tcPr>
           <w:p>
             <w:pPr>
-              <w:jc w:val="both"/>
+              <w:jc w:val="center"/>
               <w:cnfStyle w:val="000000000000" w:firstRow="0" w:lastRow="0" w:firstColumn="0" w:lastColumn="0" w:oddVBand="0" w:evenVBand="0" w:oddHBand="0" w:evenHBand="0" w:firstRowFirstColumn="0" w:firstRowLastColumn="0" w:lastRowFirstColumn="0" w:lastRowLastColumn="0"/>
               <w:rPr>
                 <w:rFonts w:ascii="Dax-Regular" w:hAnsi="Dax-Regular"/>
@@ -2200,6 +2272,14 @@
                 <w:lang w:val="es-419"/>
               </w:rPr>
             </w:pPr>
+            <w:r>
+              <w:rPr>
+                <w:rFonts w:ascii="Dax-Regular" w:hAnsi="Dax-Regular"/>
+                <w:noProof w:val="0"/>
+                <w:lang w:val="es-419"/>
+              </w:rPr>
+              <w:t>8906,25</w:t>
+            </w:r>
           </w:p>
         </w:tc>
       </w:tr>
@@ -2238,7 +2318,7 @@
           </w:tcPr>
           <w:p>
             <w:pPr>
-              <w:jc w:val="both"/>
+              <w:jc w:val="center"/>
               <w:cnfStyle w:val="000000100000" w:firstRow="0" w:lastRow="0" w:firstColumn="0" w:lastColumn="0" w:oddVBand="0" w:evenVBand="0" w:oddHBand="1" w:evenHBand="0" w:firstRowFirstColumn="0" w:firstRowLastColumn="0" w:lastRowFirstColumn="0" w:lastRowLastColumn="0"/>
               <w:rPr>
                 <w:rFonts w:ascii="Dax-Regular" w:hAnsi="Dax-Regular"/>
@@ -2246,6 +2326,14 @@
                 <w:lang w:val="es-419"/>
               </w:rPr>
             </w:pPr>
+            <w:r>
+              <w:rPr>
+                <w:rFonts w:ascii="Dax-Regular" w:hAnsi="Dax-Regular"/>
+                <w:noProof w:val="0"/>
+                <w:lang w:val="es-419"/>
+              </w:rPr>
+              <w:t>2668125</w:t>
+            </w:r>
           </w:p>
         </w:tc>
         <w:tc>
@@ -2254,7 +2342,7 @@
           </w:tcPr>
           <w:p>
             <w:pPr>
-              <w:jc w:val="both"/>
+              <w:jc w:val="center"/>
               <w:cnfStyle w:val="000000100000" w:firstRow="0" w:lastRow="0" w:firstColumn="0" w:lastColumn="0" w:oddVBand="0" w:evenVBand="0" w:oddHBand="1" w:evenHBand="0" w:firstRowFirstColumn="0" w:firstRowLastColumn="0" w:lastRowFirstColumn="0" w:lastRowLastColumn="0"/>
               <w:rPr>
                 <w:rFonts w:ascii="Dax-Regular" w:hAnsi="Dax-Regular"/>
@@ -2262,6 +2350,14 @@
                 <w:lang w:val="es-419"/>
               </w:rPr>
             </w:pPr>
+            <w:r>
+              <w:rPr>
+                <w:rFonts w:ascii="Dax-Regular" w:hAnsi="Dax-Regular"/>
+                <w:noProof w:val="0"/>
+                <w:lang w:val="es-419"/>
+              </w:rPr>
+              <w:t>2288343</w:t>
+            </w:r>
           </w:p>
         </w:tc>
         <w:tc>
@@ -2270,7 +2366,7 @@
           </w:tcPr>
           <w:p>
             <w:pPr>
-              <w:jc w:val="both"/>
+              <w:jc w:val="center"/>
               <w:cnfStyle w:val="000000100000" w:firstRow="0" w:lastRow="0" w:firstColumn="0" w:lastColumn="0" w:oddVBand="0" w:evenVBand="0" w:oddHBand="1" w:evenHBand="0" w:firstRowFirstColumn="0" w:firstRowLastColumn="0" w:lastRowFirstColumn="0" w:lastRowLastColumn="0"/>
               <w:rPr>
                 <w:rFonts w:ascii="Dax-Regular" w:hAnsi="Dax-Regular"/>
@@ -2278,6 +2374,14 @@
                 <w:lang w:val="es-419"/>
               </w:rPr>
             </w:pPr>
+            <w:r>
+              <w:rPr>
+                <w:rFonts w:ascii="Dax-Regular" w:hAnsi="Dax-Regular"/>
+                <w:noProof w:val="0"/>
+                <w:lang w:val="es-419"/>
+              </w:rPr>
+              <w:t>39078,125</w:t>
+            </w:r>
           </w:p>
         </w:tc>
       </w:tr>
@@ -2315,7 +2419,7 @@
           </w:tcPr>
           <w:p>
             <w:pPr>
-              <w:jc w:val="both"/>
+              <w:jc w:val="center"/>
               <w:cnfStyle w:val="000000000000" w:firstRow="0" w:lastRow="0" w:firstColumn="0" w:lastColumn="0" w:oddVBand="0" w:evenVBand="0" w:oddHBand="0" w:evenHBand="0" w:firstRowFirstColumn="0" w:firstRowLastColumn="0" w:lastRowFirstColumn="0" w:lastRowLastColumn="0"/>
               <w:rPr>
                 <w:rFonts w:ascii="Dax-Regular" w:hAnsi="Dax-Regular"/>
@@ -2331,7 +2435,7 @@
           </w:tcPr>
           <w:p>
             <w:pPr>
-              <w:jc w:val="both"/>
+              <w:jc w:val="center"/>
               <w:cnfStyle w:val="000000000000" w:firstRow="0" w:lastRow="0" w:firstColumn="0" w:lastColumn="0" w:oddVBand="0" w:evenVBand="0" w:oddHBand="0" w:evenHBand="0" w:firstRowFirstColumn="0" w:firstRowLastColumn="0" w:lastRowFirstColumn="0" w:lastRowLastColumn="0"/>
               <w:rPr>
                 <w:rFonts w:ascii="Dax-Regular" w:hAnsi="Dax-Regular"/>
@@ -2347,7 +2451,7 @@
           </w:tcPr>
           <w:p>
             <w:pPr>
-              <w:jc w:val="both"/>
+              <w:jc w:val="center"/>
               <w:cnfStyle w:val="000000000000" w:firstRow="0" w:lastRow="0" w:firstColumn="0" w:lastColumn="0" w:oddVBand="0" w:evenVBand="0" w:oddHBand="0" w:evenHBand="0" w:firstRowFirstColumn="0" w:firstRowLastColumn="0" w:lastRowFirstColumn="0" w:lastRowLastColumn="0"/>
               <w:rPr>
                 <w:rFonts w:ascii="Dax-Regular" w:hAnsi="Dax-Regular"/>
@@ -2355,6 +2459,14 @@
                 <w:lang w:val="es-419"/>
               </w:rPr>
             </w:pPr>
+            <w:r>
+              <w:rPr>
+                <w:rFonts w:ascii="Dax-Regular" w:hAnsi="Dax-Regular"/>
+                <w:noProof w:val="0"/>
+                <w:lang w:val="es-419"/>
+              </w:rPr>
+              <w:t>204359,375</w:t>
+            </w:r>
           </w:p>
         </w:tc>
       </w:tr>
@@ -2393,7 +2505,7 @@
           </w:tcPr>
           <w:p>
             <w:pPr>
-              <w:jc w:val="both"/>
+              <w:jc w:val="center"/>
               <w:cnfStyle w:val="000000100000" w:firstRow="0" w:lastRow="0" w:firstColumn="0" w:lastColumn="0" w:oddVBand="0" w:evenVBand="0" w:oddHBand="1" w:evenHBand="0" w:firstRowFirstColumn="0" w:firstRowLastColumn="0" w:lastRowFirstColumn="0" w:lastRowLastColumn="0"/>
               <w:rPr>
                 <w:rFonts w:ascii="Dax-Regular" w:hAnsi="Dax-Regular"/>
@@ -2409,7 +2521,7 @@
           </w:tcPr>
           <w:p>
             <w:pPr>
-              <w:jc w:val="both"/>
+              <w:jc w:val="center"/>
               <w:cnfStyle w:val="000000100000" w:firstRow="0" w:lastRow="0" w:firstColumn="0" w:lastColumn="0" w:oddVBand="0" w:evenVBand="0" w:oddHBand="1" w:evenHBand="0" w:firstRowFirstColumn="0" w:firstRowLastColumn="0" w:lastRowFirstColumn="0" w:lastRowLastColumn="0"/>
               <w:rPr>
                 <w:rFonts w:ascii="Dax-Regular" w:hAnsi="Dax-Regular"/>
@@ -2425,7 +2537,7 @@
           </w:tcPr>
           <w:p>
             <w:pPr>
-              <w:jc w:val="both"/>
+              <w:jc w:val="center"/>
               <w:cnfStyle w:val="000000100000" w:firstRow="0" w:lastRow="0" w:firstColumn="0" w:lastColumn="0" w:oddVBand="0" w:evenVBand="0" w:oddHBand="1" w:evenHBand="0" w:firstRowFirstColumn="0" w:firstRowLastColumn="0" w:lastRowFirstColumn="0" w:lastRowLastColumn="0"/>
               <w:rPr>
                 <w:rFonts w:ascii="Dax-Regular" w:hAnsi="Dax-Regular"/>
@@ -2433,6 +2545,14 @@
                 <w:lang w:val="es-419"/>
               </w:rPr>
             </w:pPr>
+            <w:r>
+              <w:rPr>
+                <w:rFonts w:ascii="Dax-Regular" w:hAnsi="Dax-Regular"/>
+                <w:noProof w:val="0"/>
+                <w:lang w:val="es-419"/>
+              </w:rPr>
+              <w:t>1002468,75</w:t>
+            </w:r>
           </w:p>
         </w:tc>
       </w:tr>
@@ -2470,7 +2590,7 @@
           </w:tcPr>
           <w:p>
             <w:pPr>
-              <w:jc w:val="both"/>
+              <w:jc w:val="center"/>
               <w:cnfStyle w:val="000000000000" w:firstRow="0" w:lastRow="0" w:firstColumn="0" w:lastColumn="0" w:oddVBand="0" w:evenVBand="0" w:oddHBand="0" w:evenHBand="0" w:firstRowFirstColumn="0" w:firstRowLastColumn="0" w:lastRowFirstColumn="0" w:lastRowLastColumn="0"/>
               <w:rPr>
                 <w:rFonts w:ascii="Dax-Regular" w:hAnsi="Dax-Regular"/>
@@ -2486,7 +2606,7 @@
           </w:tcPr>
           <w:p>
             <w:pPr>
-              <w:jc w:val="both"/>
+              <w:jc w:val="center"/>
               <w:cnfStyle w:val="000000000000" w:firstRow="0" w:lastRow="0" w:firstColumn="0" w:lastColumn="0" w:oddVBand="0" w:evenVBand="0" w:oddHBand="0" w:evenHBand="0" w:firstRowFirstColumn="0" w:firstRowLastColumn="0" w:lastRowFirstColumn="0" w:lastRowLastColumn="0"/>
               <w:rPr>
                 <w:rFonts w:ascii="Dax-Regular" w:hAnsi="Dax-Regular"/>
@@ -2502,7 +2622,7 @@
           </w:tcPr>
           <w:p>
             <w:pPr>
-              <w:jc w:val="both"/>
+              <w:jc w:val="center"/>
               <w:cnfStyle w:val="000000000000" w:firstRow="0" w:lastRow="0" w:firstColumn="0" w:lastColumn="0" w:oddVBand="0" w:evenVBand="0" w:oddHBand="0" w:evenHBand="0" w:firstRowFirstColumn="0" w:firstRowLastColumn="0" w:lastRowFirstColumn="0" w:lastRowLastColumn="0"/>
               <w:rPr>
                 <w:rFonts w:ascii="Dax-Regular" w:hAnsi="Dax-Regular"/>
@@ -2548,7 +2668,7 @@
           </w:tcPr>
           <w:p>
             <w:pPr>
-              <w:jc w:val="both"/>
+              <w:jc w:val="center"/>
               <w:cnfStyle w:val="000000100000" w:firstRow="0" w:lastRow="0" w:firstColumn="0" w:lastColumn="0" w:oddVBand="0" w:evenVBand="0" w:oddHBand="1" w:evenHBand="0" w:firstRowFirstColumn="0" w:firstRowLastColumn="0" w:lastRowFirstColumn="0" w:lastRowLastColumn="0"/>
               <w:rPr>
                 <w:rFonts w:ascii="Dax-Regular" w:hAnsi="Dax-Regular"/>
@@ -2564,7 +2684,7 @@
           </w:tcPr>
           <w:p>
             <w:pPr>
-              <w:jc w:val="both"/>
+              <w:jc w:val="center"/>
               <w:cnfStyle w:val="000000100000" w:firstRow="0" w:lastRow="0" w:firstColumn="0" w:lastColumn="0" w:oddVBand="0" w:evenVBand="0" w:oddHBand="1" w:evenHBand="0" w:firstRowFirstColumn="0" w:firstRowLastColumn="0" w:lastRowFirstColumn="0" w:lastRowLastColumn="0"/>
               <w:rPr>
                 <w:rFonts w:ascii="Dax-Regular" w:hAnsi="Dax-Regular"/>
@@ -2580,7 +2700,7 @@
           </w:tcPr>
           <w:p>
             <w:pPr>
-              <w:jc w:val="both"/>
+              <w:jc w:val="center"/>
               <w:cnfStyle w:val="000000100000" w:firstRow="0" w:lastRow="0" w:firstColumn="0" w:lastColumn="0" w:oddVBand="0" w:evenVBand="0" w:oddHBand="1" w:evenHBand="0" w:firstRowFirstColumn="0" w:firstRowLastColumn="0" w:lastRowFirstColumn="0" w:lastRowLastColumn="0"/>
               <w:rPr>
                 <w:rFonts w:ascii="Dax-Regular" w:hAnsi="Dax-Regular"/>
@@ -2625,7 +2745,7 @@
           </w:tcPr>
           <w:p>
             <w:pPr>
-              <w:jc w:val="both"/>
+              <w:jc w:val="center"/>
               <w:cnfStyle w:val="000000000000" w:firstRow="0" w:lastRow="0" w:firstColumn="0" w:lastColumn="0" w:oddVBand="0" w:evenVBand="0" w:oddHBand="0" w:evenHBand="0" w:firstRowFirstColumn="0" w:firstRowLastColumn="0" w:lastRowFirstColumn="0" w:lastRowLastColumn="0"/>
               <w:rPr>
                 <w:rFonts w:ascii="Dax-Regular" w:hAnsi="Dax-Regular"/>
@@ -2641,7 +2761,7 @@
           </w:tcPr>
           <w:p>
             <w:pPr>
-              <w:jc w:val="both"/>
+              <w:jc w:val="center"/>
               <w:cnfStyle w:val="000000000000" w:firstRow="0" w:lastRow="0" w:firstColumn="0" w:lastColumn="0" w:oddVBand="0" w:evenVBand="0" w:oddHBand="0" w:evenHBand="0" w:firstRowFirstColumn="0" w:firstRowLastColumn="0" w:lastRowFirstColumn="0" w:lastRowLastColumn="0"/>
               <w:rPr>
                 <w:rFonts w:ascii="Dax-Regular" w:hAnsi="Dax-Regular"/>
@@ -2657,7 +2777,7 @@
           </w:tcPr>
           <w:p>
             <w:pPr>
-              <w:jc w:val="both"/>
+              <w:jc w:val="center"/>
               <w:cnfStyle w:val="000000000000" w:firstRow="0" w:lastRow="0" w:firstColumn="0" w:lastColumn="0" w:oddVBand="0" w:evenVBand="0" w:oddHBand="0" w:evenHBand="0" w:firstRowFirstColumn="0" w:firstRowLastColumn="0" w:lastRowFirstColumn="0" w:lastRowLastColumn="0"/>
               <w:rPr>
                 <w:rFonts w:ascii="Dax-Regular" w:hAnsi="Dax-Regular"/>
@@ -2703,7 +2823,7 @@
           </w:tcPr>
           <w:p>
             <w:pPr>
-              <w:jc w:val="both"/>
+              <w:jc w:val="center"/>
               <w:cnfStyle w:val="000000100000" w:firstRow="0" w:lastRow="0" w:firstColumn="0" w:lastColumn="0" w:oddVBand="0" w:evenVBand="0" w:oddHBand="1" w:evenHBand="0" w:firstRowFirstColumn="0" w:firstRowLastColumn="0" w:lastRowFirstColumn="0" w:lastRowLastColumn="0"/>
               <w:rPr>
                 <w:rFonts w:ascii="Dax-Regular" w:hAnsi="Dax-Regular"/>
@@ -2719,7 +2839,7 @@
           </w:tcPr>
           <w:p>
             <w:pPr>
-              <w:jc w:val="both"/>
+              <w:jc w:val="center"/>
               <w:cnfStyle w:val="000000100000" w:firstRow="0" w:lastRow="0" w:firstColumn="0" w:lastColumn="0" w:oddVBand="0" w:evenVBand="0" w:oddHBand="1" w:evenHBand="0" w:firstRowFirstColumn="0" w:firstRowLastColumn="0" w:lastRowFirstColumn="0" w:lastRowLastColumn="0"/>
               <w:rPr>
                 <w:rFonts w:ascii="Dax-Regular" w:hAnsi="Dax-Regular"/>
@@ -2735,7 +2855,7 @@
           </w:tcPr>
           <w:p>
             <w:pPr>
-              <w:jc w:val="both"/>
+              <w:jc w:val="center"/>
               <w:cnfStyle w:val="000000100000" w:firstRow="0" w:lastRow="0" w:firstColumn="0" w:lastColumn="0" w:oddVBand="0" w:evenVBand="0" w:oddHBand="1" w:evenHBand="0" w:firstRowFirstColumn="0" w:firstRowLastColumn="0" w:lastRowFirstColumn="0" w:lastRowLastColumn="0"/>
               <w:rPr>
                 <w:rFonts w:ascii="Dax-Regular" w:hAnsi="Dax-Regular"/>
@@ -2781,7 +2901,7 @@
           </w:tcPr>
           <w:p>
             <w:pPr>
-              <w:jc w:val="both"/>
+              <w:jc w:val="center"/>
               <w:cnfStyle w:val="000000000000" w:firstRow="0" w:lastRow="0" w:firstColumn="0" w:lastColumn="0" w:oddVBand="0" w:evenVBand="0" w:oddHBand="0" w:evenHBand="0" w:firstRowFirstColumn="0" w:firstRowLastColumn="0" w:lastRowFirstColumn="0" w:lastRowLastColumn="0"/>
               <w:rPr>
                 <w:rFonts w:ascii="Dax-Regular" w:hAnsi="Dax-Regular"/>
@@ -2797,7 +2917,7 @@
           </w:tcPr>
           <w:p>
             <w:pPr>
-              <w:jc w:val="both"/>
+              <w:jc w:val="center"/>
               <w:cnfStyle w:val="000000000000" w:firstRow="0" w:lastRow="0" w:firstColumn="0" w:lastColumn="0" w:oddVBand="0" w:evenVBand="0" w:oddHBand="0" w:evenHBand="0" w:firstRowFirstColumn="0" w:firstRowLastColumn="0" w:lastRowFirstColumn="0" w:lastRowLastColumn="0"/>
               <w:rPr>
                 <w:rFonts w:ascii="Dax-Regular" w:hAnsi="Dax-Regular"/>
@@ -2814,7 +2934,7 @@
           <w:p>
             <w:pPr>
               <w:keepNext/>
-              <w:jc w:val="both"/>
+              <w:jc w:val="center"/>
               <w:cnfStyle w:val="000000000000" w:firstRow="0" w:lastRow="0" w:firstColumn="0" w:lastColumn="0" w:oddVBand="0" w:evenVBand="0" w:oddHBand="0" w:evenHBand="0" w:firstRowFirstColumn="0" w:firstRowLastColumn="0" w:lastRowFirstColumn="0" w:lastRowLastColumn="0"/>
               <w:rPr>
                 <w:rFonts w:ascii="Dax-Regular" w:hAnsi="Dax-Regular"/>
@@ -2828,7 +2948,7 @@
     </w:tbl>
     <w:p>
       <w:pPr>
-        <w:pStyle w:val="Caption"/>
+        <w:pStyle w:val="Descripcin"/>
         <w:ind w:left="360"/>
         <w:rPr>
           <w:lang w:val="es-419"/>
@@ -2881,7 +3001,7 @@
     </w:p>
     <w:tbl>
       <w:tblPr>
-        <w:tblStyle w:val="GridTable2-Accent3"/>
+        <w:tblStyle w:val="Tablaconcuadrcula2-nfasis3"/>
         <w:tblW w:w="8790" w:type="dxa"/>
         <w:jc w:val="center"/>
         <w:tblLook w:val="04A0" w:firstRow="1" w:lastRow="0" w:firstColumn="1" w:lastColumn="0" w:noHBand="0" w:noVBand="1"/>
@@ -3221,7 +3341,7 @@
     </w:tbl>
     <w:p>
       <w:pPr>
-        <w:pStyle w:val="Caption"/>
+        <w:pStyle w:val="Descripcin"/>
         <w:jc w:val="center"/>
         <w:rPr>
           <w:lang w:val="es-419"/>
@@ -3283,7 +3403,7 @@
     </w:p>
     <w:p>
       <w:pPr>
-        <w:pStyle w:val="Heading2"/>
+        <w:pStyle w:val="Ttulo2"/>
         <w:rPr>
           <w:b/>
           <w:bCs/>
@@ -3303,7 +3423,7 @@
     </w:p>
     <w:p>
       <w:pPr>
-        <w:pStyle w:val="ListParagraph"/>
+        <w:pStyle w:val="Prrafodelista"/>
         <w:numPr>
           <w:ilvl w:val="0"/>
           <w:numId w:val="5"/>
@@ -3359,7 +3479,7 @@
     </w:p>
     <w:p>
       <w:pPr>
-        <w:pStyle w:val="ListParagraph"/>
+        <w:pStyle w:val="Prrafodelista"/>
         <w:numPr>
           <w:ilvl w:val="1"/>
           <w:numId w:val="5"/>
@@ -3381,7 +3501,7 @@
     </w:p>
     <w:p>
       <w:pPr>
-        <w:pStyle w:val="ListParagraph"/>
+        <w:pStyle w:val="Prrafodelista"/>
         <w:numPr>
           <w:ilvl w:val="1"/>
           <w:numId w:val="5"/>
@@ -3403,7 +3523,7 @@
     </w:p>
     <w:p>
       <w:pPr>
-        <w:pStyle w:val="ListParagraph"/>
+        <w:pStyle w:val="Prrafodelista"/>
         <w:numPr>
           <w:ilvl w:val="1"/>
           <w:numId w:val="5"/>
@@ -3457,7 +3577,7 @@
     </w:p>
     <w:p>
       <w:pPr>
-        <w:pStyle w:val="ListParagraph"/>
+        <w:pStyle w:val="Prrafodelista"/>
         <w:numPr>
           <w:ilvl w:val="1"/>
           <w:numId w:val="5"/>
@@ -3511,7 +3631,7 @@
     </w:p>
     <w:p>
       <w:pPr>
-        <w:pStyle w:val="ListParagraph"/>
+        <w:pStyle w:val="Prrafodelista"/>
         <w:numPr>
           <w:ilvl w:val="1"/>
           <w:numId w:val="5"/>
@@ -3549,7 +3669,7 @@
     </w:p>
     <w:p>
       <w:pPr>
-        <w:pStyle w:val="Heading1"/>
+        <w:pStyle w:val="Ttulo1"/>
         <w:rPr>
           <w:b/>
           <w:bCs/>
@@ -3569,7 +3689,7 @@
     </w:p>
     <w:p>
       <w:pPr>
-        <w:pStyle w:val="Heading2"/>
+        <w:pStyle w:val="Ttulo2"/>
         <w:rPr>
           <w:b/>
           <w:bCs/>
@@ -3589,7 +3709,7 @@
     </w:p>
     <w:tbl>
       <w:tblPr>
-        <w:tblStyle w:val="GridTable2"/>
+        <w:tblStyle w:val="Tabladecuadrcula2"/>
         <w:tblW w:w="5000" w:type="pct"/>
         <w:jc w:val="center"/>
         <w:tblLook w:val="04A0" w:firstRow="1" w:lastRow="0" w:firstColumn="1" w:lastColumn="0" w:noHBand="0" w:noVBand="1"/>
@@ -4760,7 +4880,7 @@
     </w:tbl>
     <w:p>
       <w:pPr>
-        <w:pStyle w:val="Caption"/>
+        <w:pStyle w:val="Descripcin"/>
         <w:jc w:val="center"/>
         <w:rPr>
           <w:lang w:val="es-419"/>
@@ -4811,7 +4931,7 @@
     </w:p>
     <w:tbl>
       <w:tblPr>
-        <w:tblStyle w:val="GridTable2"/>
+        <w:tblStyle w:val="Tabladecuadrcula2"/>
         <w:tblW w:w="5000" w:type="pct"/>
         <w:jc w:val="center"/>
         <w:tblLook w:val="04A0" w:firstRow="1" w:lastRow="0" w:firstColumn="1" w:lastColumn="0" w:noHBand="0" w:noVBand="1"/>
@@ -5061,7 +5181,7 @@
           </w:tcPr>
           <w:p>
             <w:pPr>
-              <w:jc w:val="both"/>
+              <w:jc w:val="center"/>
               <w:cnfStyle w:val="000000100000" w:firstRow="0" w:lastRow="0" w:firstColumn="0" w:lastColumn="0" w:oddVBand="0" w:evenVBand="0" w:oddHBand="1" w:evenHBand="0" w:firstRowFirstColumn="0" w:firstRowLastColumn="0" w:lastRowFirstColumn="0" w:lastRowLastColumn="0"/>
               <w:rPr>
                 <w:rFonts w:ascii="Dax-Regular" w:hAnsi="Dax-Regular"/>
@@ -5085,7 +5205,7 @@
           </w:tcPr>
           <w:p>
             <w:pPr>
-              <w:jc w:val="both"/>
+              <w:jc w:val="center"/>
               <w:cnfStyle w:val="000000100000" w:firstRow="0" w:lastRow="0" w:firstColumn="0" w:lastColumn="0" w:oddVBand="0" w:evenVBand="0" w:oddHBand="1" w:evenHBand="0" w:firstRowFirstColumn="0" w:firstRowLastColumn="0" w:lastRowFirstColumn="0" w:lastRowLastColumn="0"/>
               <w:rPr>
                 <w:rFonts w:ascii="Dax-Regular" w:hAnsi="Dax-Regular"/>
@@ -5162,7 +5282,7 @@
           </w:tcPr>
           <w:p>
             <w:pPr>
-              <w:jc w:val="both"/>
+              <w:jc w:val="center"/>
               <w:cnfStyle w:val="000000000000" w:firstRow="0" w:lastRow="0" w:firstColumn="0" w:lastColumn="0" w:oddVBand="0" w:evenVBand="0" w:oddHBand="0" w:evenHBand="0" w:firstRowFirstColumn="0" w:firstRowLastColumn="0" w:lastRowFirstColumn="0" w:lastRowLastColumn="0"/>
               <w:rPr>
                 <w:rFonts w:ascii="Dax-Regular" w:hAnsi="Dax-Regular"/>
@@ -5186,7 +5306,7 @@
           </w:tcPr>
           <w:p>
             <w:pPr>
-              <w:jc w:val="both"/>
+              <w:jc w:val="center"/>
               <w:cnfStyle w:val="000000000000" w:firstRow="0" w:lastRow="0" w:firstColumn="0" w:lastColumn="0" w:oddVBand="0" w:evenVBand="0" w:oddHBand="0" w:evenHBand="0" w:firstRowFirstColumn="0" w:firstRowLastColumn="0" w:lastRowFirstColumn="0" w:lastRowLastColumn="0"/>
               <w:rPr>
                 <w:rFonts w:ascii="Dax-Regular" w:hAnsi="Dax-Regular"/>
@@ -5210,7 +5330,7 @@
           </w:tcPr>
           <w:p>
             <w:pPr>
-              <w:jc w:val="both"/>
+              <w:jc w:val="center"/>
               <w:cnfStyle w:val="000000000000" w:firstRow="0" w:lastRow="0" w:firstColumn="0" w:lastColumn="0" w:oddVBand="0" w:evenVBand="0" w:oddHBand="0" w:evenHBand="0" w:firstRowFirstColumn="0" w:firstRowLastColumn="0" w:lastRowFirstColumn="0" w:lastRowLastColumn="0"/>
               <w:rPr>
                 <w:rFonts w:ascii="Dax-Regular" w:hAnsi="Dax-Regular"/>
@@ -5264,7 +5384,7 @@
           </w:tcPr>
           <w:p>
             <w:pPr>
-              <w:jc w:val="both"/>
+              <w:jc w:val="center"/>
               <w:cnfStyle w:val="000000100000" w:firstRow="0" w:lastRow="0" w:firstColumn="0" w:lastColumn="0" w:oddVBand="0" w:evenVBand="0" w:oddHBand="1" w:evenHBand="0" w:firstRowFirstColumn="0" w:firstRowLastColumn="0" w:lastRowFirstColumn="0" w:lastRowLastColumn="0"/>
               <w:rPr>
                 <w:rFonts w:ascii="Dax-Regular" w:hAnsi="Dax-Regular"/>
@@ -5280,7 +5400,7 @@
           </w:tcPr>
           <w:p>
             <w:pPr>
-              <w:jc w:val="both"/>
+              <w:jc w:val="center"/>
               <w:cnfStyle w:val="000000100000" w:firstRow="0" w:lastRow="0" w:firstColumn="0" w:lastColumn="0" w:oddVBand="0" w:evenVBand="0" w:oddHBand="1" w:evenHBand="0" w:firstRowFirstColumn="0" w:firstRowLastColumn="0" w:lastRowFirstColumn="0" w:lastRowLastColumn="0"/>
               <w:rPr>
                 <w:rFonts w:ascii="Dax-Regular" w:hAnsi="Dax-Regular"/>
@@ -5296,7 +5416,7 @@
           </w:tcPr>
           <w:p>
             <w:pPr>
-              <w:jc w:val="both"/>
+              <w:jc w:val="center"/>
               <w:cnfStyle w:val="000000100000" w:firstRow="0" w:lastRow="0" w:firstColumn="0" w:lastColumn="0" w:oddVBand="0" w:evenVBand="0" w:oddHBand="1" w:evenHBand="0" w:firstRowFirstColumn="0" w:firstRowLastColumn="0" w:lastRowFirstColumn="0" w:lastRowLastColumn="0"/>
               <w:rPr>
                 <w:rFonts w:ascii="Dax-Regular" w:hAnsi="Dax-Regular"/>
@@ -5349,7 +5469,7 @@
           </w:tcPr>
           <w:p>
             <w:pPr>
-              <w:jc w:val="both"/>
+              <w:jc w:val="center"/>
               <w:cnfStyle w:val="000000000000" w:firstRow="0" w:lastRow="0" w:firstColumn="0" w:lastColumn="0" w:oddVBand="0" w:evenVBand="0" w:oddHBand="0" w:evenHBand="0" w:firstRowFirstColumn="0" w:firstRowLastColumn="0" w:lastRowFirstColumn="0" w:lastRowLastColumn="0"/>
               <w:rPr>
                 <w:rFonts w:ascii="Dax-Regular" w:hAnsi="Dax-Regular"/>
@@ -5365,7 +5485,7 @@
           </w:tcPr>
           <w:p>
             <w:pPr>
-              <w:jc w:val="both"/>
+              <w:jc w:val="center"/>
               <w:cnfStyle w:val="000000000000" w:firstRow="0" w:lastRow="0" w:firstColumn="0" w:lastColumn="0" w:oddVBand="0" w:evenVBand="0" w:oddHBand="0" w:evenHBand="0" w:firstRowFirstColumn="0" w:firstRowLastColumn="0" w:lastRowFirstColumn="0" w:lastRowLastColumn="0"/>
               <w:rPr>
                 <w:rFonts w:ascii="Dax-Regular" w:hAnsi="Dax-Regular"/>
@@ -5381,7 +5501,7 @@
           </w:tcPr>
           <w:p>
             <w:pPr>
-              <w:jc w:val="both"/>
+              <w:jc w:val="center"/>
               <w:cnfStyle w:val="000000000000" w:firstRow="0" w:lastRow="0" w:firstColumn="0" w:lastColumn="0" w:oddVBand="0" w:evenVBand="0" w:oddHBand="0" w:evenHBand="0" w:firstRowFirstColumn="0" w:firstRowLastColumn="0" w:lastRowFirstColumn="0" w:lastRowLastColumn="0"/>
               <w:rPr>
                 <w:rFonts w:ascii="Dax-Regular" w:hAnsi="Dax-Regular"/>
@@ -5435,7 +5555,7 @@
           </w:tcPr>
           <w:p>
             <w:pPr>
-              <w:jc w:val="both"/>
+              <w:jc w:val="center"/>
               <w:cnfStyle w:val="000000100000" w:firstRow="0" w:lastRow="0" w:firstColumn="0" w:lastColumn="0" w:oddVBand="0" w:evenVBand="0" w:oddHBand="1" w:evenHBand="0" w:firstRowFirstColumn="0" w:firstRowLastColumn="0" w:lastRowFirstColumn="0" w:lastRowLastColumn="0"/>
               <w:rPr>
                 <w:rFonts w:ascii="Dax-Regular" w:hAnsi="Dax-Regular"/>
@@ -5451,7 +5571,7 @@
           </w:tcPr>
           <w:p>
             <w:pPr>
-              <w:jc w:val="both"/>
+              <w:jc w:val="center"/>
               <w:cnfStyle w:val="000000100000" w:firstRow="0" w:lastRow="0" w:firstColumn="0" w:lastColumn="0" w:oddVBand="0" w:evenVBand="0" w:oddHBand="1" w:evenHBand="0" w:firstRowFirstColumn="0" w:firstRowLastColumn="0" w:lastRowFirstColumn="0" w:lastRowLastColumn="0"/>
               <w:rPr>
                 <w:rFonts w:ascii="Dax-Regular" w:hAnsi="Dax-Regular"/>
@@ -5467,7 +5587,7 @@
           </w:tcPr>
           <w:p>
             <w:pPr>
-              <w:jc w:val="both"/>
+              <w:jc w:val="center"/>
               <w:cnfStyle w:val="000000100000" w:firstRow="0" w:lastRow="0" w:firstColumn="0" w:lastColumn="0" w:oddVBand="0" w:evenVBand="0" w:oddHBand="1" w:evenHBand="0" w:firstRowFirstColumn="0" w:firstRowLastColumn="0" w:lastRowFirstColumn="0" w:lastRowLastColumn="0"/>
               <w:rPr>
                 <w:rFonts w:ascii="Dax-Regular" w:hAnsi="Dax-Regular"/>
@@ -5520,7 +5640,7 @@
           </w:tcPr>
           <w:p>
             <w:pPr>
-              <w:jc w:val="both"/>
+              <w:jc w:val="center"/>
               <w:cnfStyle w:val="000000000000" w:firstRow="0" w:lastRow="0" w:firstColumn="0" w:lastColumn="0" w:oddVBand="0" w:evenVBand="0" w:oddHBand="0" w:evenHBand="0" w:firstRowFirstColumn="0" w:firstRowLastColumn="0" w:lastRowFirstColumn="0" w:lastRowLastColumn="0"/>
               <w:rPr>
                 <w:rFonts w:ascii="Dax-Regular" w:hAnsi="Dax-Regular"/>
@@ -5536,7 +5656,7 @@
           </w:tcPr>
           <w:p>
             <w:pPr>
-              <w:jc w:val="both"/>
+              <w:jc w:val="center"/>
               <w:cnfStyle w:val="000000000000" w:firstRow="0" w:lastRow="0" w:firstColumn="0" w:lastColumn="0" w:oddVBand="0" w:evenVBand="0" w:oddHBand="0" w:evenHBand="0" w:firstRowFirstColumn="0" w:firstRowLastColumn="0" w:lastRowFirstColumn="0" w:lastRowLastColumn="0"/>
               <w:rPr>
                 <w:rFonts w:ascii="Dax-Regular" w:hAnsi="Dax-Regular"/>
@@ -5552,7 +5672,7 @@
           </w:tcPr>
           <w:p>
             <w:pPr>
-              <w:jc w:val="both"/>
+              <w:jc w:val="center"/>
               <w:cnfStyle w:val="000000000000" w:firstRow="0" w:lastRow="0" w:firstColumn="0" w:lastColumn="0" w:oddVBand="0" w:evenVBand="0" w:oddHBand="0" w:evenHBand="0" w:firstRowFirstColumn="0" w:firstRowLastColumn="0" w:lastRowFirstColumn="0" w:lastRowLastColumn="0"/>
               <w:rPr>
                 <w:rFonts w:ascii="Dax-Regular" w:hAnsi="Dax-Regular"/>
@@ -5598,7 +5718,7 @@
           </w:tcPr>
           <w:p>
             <w:pPr>
-              <w:jc w:val="both"/>
+              <w:jc w:val="center"/>
               <w:cnfStyle w:val="000000100000" w:firstRow="0" w:lastRow="0" w:firstColumn="0" w:lastColumn="0" w:oddVBand="0" w:evenVBand="0" w:oddHBand="1" w:evenHBand="0" w:firstRowFirstColumn="0" w:firstRowLastColumn="0" w:lastRowFirstColumn="0" w:lastRowLastColumn="0"/>
               <w:rPr>
                 <w:rFonts w:ascii="Dax-Regular" w:hAnsi="Dax-Regular"/>
@@ -5614,7 +5734,7 @@
           </w:tcPr>
           <w:p>
             <w:pPr>
-              <w:jc w:val="both"/>
+              <w:jc w:val="center"/>
               <w:cnfStyle w:val="000000100000" w:firstRow="0" w:lastRow="0" w:firstColumn="0" w:lastColumn="0" w:oddVBand="0" w:evenVBand="0" w:oddHBand="1" w:evenHBand="0" w:firstRowFirstColumn="0" w:firstRowLastColumn="0" w:lastRowFirstColumn="0" w:lastRowLastColumn="0"/>
               <w:rPr>
                 <w:rFonts w:ascii="Dax-Regular" w:hAnsi="Dax-Regular"/>
@@ -5630,7 +5750,7 @@
           </w:tcPr>
           <w:p>
             <w:pPr>
-              <w:jc w:val="both"/>
+              <w:jc w:val="center"/>
               <w:cnfStyle w:val="000000100000" w:firstRow="0" w:lastRow="0" w:firstColumn="0" w:lastColumn="0" w:oddVBand="0" w:evenVBand="0" w:oddHBand="1" w:evenHBand="0" w:firstRowFirstColumn="0" w:firstRowLastColumn="0" w:lastRowFirstColumn="0" w:lastRowLastColumn="0"/>
               <w:rPr>
                 <w:rFonts w:ascii="Dax-Regular" w:hAnsi="Dax-Regular"/>
@@ -5675,7 +5795,7 @@
           </w:tcPr>
           <w:p>
             <w:pPr>
-              <w:jc w:val="both"/>
+              <w:jc w:val="center"/>
               <w:cnfStyle w:val="000000000000" w:firstRow="0" w:lastRow="0" w:firstColumn="0" w:lastColumn="0" w:oddVBand="0" w:evenVBand="0" w:oddHBand="0" w:evenHBand="0" w:firstRowFirstColumn="0" w:firstRowLastColumn="0" w:lastRowFirstColumn="0" w:lastRowLastColumn="0"/>
               <w:rPr>
                 <w:rFonts w:ascii="Dax-Regular" w:hAnsi="Dax-Regular"/>
@@ -5691,7 +5811,7 @@
           </w:tcPr>
           <w:p>
             <w:pPr>
-              <w:jc w:val="both"/>
+              <w:jc w:val="center"/>
               <w:cnfStyle w:val="000000000000" w:firstRow="0" w:lastRow="0" w:firstColumn="0" w:lastColumn="0" w:oddVBand="0" w:evenVBand="0" w:oddHBand="0" w:evenHBand="0" w:firstRowFirstColumn="0" w:firstRowLastColumn="0" w:lastRowFirstColumn="0" w:lastRowLastColumn="0"/>
               <w:rPr>
                 <w:rFonts w:ascii="Dax-Regular" w:hAnsi="Dax-Regular"/>
@@ -5707,7 +5827,7 @@
           </w:tcPr>
           <w:p>
             <w:pPr>
-              <w:jc w:val="both"/>
+              <w:jc w:val="center"/>
               <w:cnfStyle w:val="000000000000" w:firstRow="0" w:lastRow="0" w:firstColumn="0" w:lastColumn="0" w:oddVBand="0" w:evenVBand="0" w:oddHBand="0" w:evenHBand="0" w:firstRowFirstColumn="0" w:firstRowLastColumn="0" w:lastRowFirstColumn="0" w:lastRowLastColumn="0"/>
               <w:rPr>
                 <w:rFonts w:ascii="Dax-Regular" w:hAnsi="Dax-Regular"/>
@@ -5753,7 +5873,7 @@
           </w:tcPr>
           <w:p>
             <w:pPr>
-              <w:jc w:val="both"/>
+              <w:jc w:val="center"/>
               <w:cnfStyle w:val="000000100000" w:firstRow="0" w:lastRow="0" w:firstColumn="0" w:lastColumn="0" w:oddVBand="0" w:evenVBand="0" w:oddHBand="1" w:evenHBand="0" w:firstRowFirstColumn="0" w:firstRowLastColumn="0" w:lastRowFirstColumn="0" w:lastRowLastColumn="0"/>
               <w:rPr>
                 <w:rFonts w:ascii="Dax-Regular" w:hAnsi="Dax-Regular"/>
@@ -5769,7 +5889,7 @@
           </w:tcPr>
           <w:p>
             <w:pPr>
-              <w:jc w:val="both"/>
+              <w:jc w:val="center"/>
               <w:cnfStyle w:val="000000100000" w:firstRow="0" w:lastRow="0" w:firstColumn="0" w:lastColumn="0" w:oddVBand="0" w:evenVBand="0" w:oddHBand="1" w:evenHBand="0" w:firstRowFirstColumn="0" w:firstRowLastColumn="0" w:lastRowFirstColumn="0" w:lastRowLastColumn="0"/>
               <w:rPr>
                 <w:rFonts w:ascii="Dax-Regular" w:hAnsi="Dax-Regular"/>
@@ -5785,7 +5905,7 @@
           </w:tcPr>
           <w:p>
             <w:pPr>
-              <w:jc w:val="both"/>
+              <w:jc w:val="center"/>
               <w:cnfStyle w:val="000000100000" w:firstRow="0" w:lastRow="0" w:firstColumn="0" w:lastColumn="0" w:oddVBand="0" w:evenVBand="0" w:oddHBand="1" w:evenHBand="0" w:firstRowFirstColumn="0" w:firstRowLastColumn="0" w:lastRowFirstColumn="0" w:lastRowLastColumn="0"/>
               <w:rPr>
                 <w:rFonts w:ascii="Dax-Regular" w:hAnsi="Dax-Regular"/>
@@ -5831,7 +5951,7 @@
           </w:tcPr>
           <w:p>
             <w:pPr>
-              <w:jc w:val="both"/>
+              <w:jc w:val="center"/>
               <w:cnfStyle w:val="000000000000" w:firstRow="0" w:lastRow="0" w:firstColumn="0" w:lastColumn="0" w:oddVBand="0" w:evenVBand="0" w:oddHBand="0" w:evenHBand="0" w:firstRowFirstColumn="0" w:firstRowLastColumn="0" w:lastRowFirstColumn="0" w:lastRowLastColumn="0"/>
               <w:rPr>
                 <w:rFonts w:ascii="Dax-Regular" w:hAnsi="Dax-Regular"/>
@@ -5847,7 +5967,7 @@
           </w:tcPr>
           <w:p>
             <w:pPr>
-              <w:jc w:val="both"/>
+              <w:jc w:val="center"/>
               <w:cnfStyle w:val="000000000000" w:firstRow="0" w:lastRow="0" w:firstColumn="0" w:lastColumn="0" w:oddVBand="0" w:evenVBand="0" w:oddHBand="0" w:evenHBand="0" w:firstRowFirstColumn="0" w:firstRowLastColumn="0" w:lastRowFirstColumn="0" w:lastRowLastColumn="0"/>
               <w:rPr>
                 <w:rFonts w:ascii="Dax-Regular" w:hAnsi="Dax-Regular"/>
@@ -5864,7 +5984,7 @@
           <w:p>
             <w:pPr>
               <w:keepNext/>
-              <w:jc w:val="both"/>
+              <w:jc w:val="center"/>
               <w:cnfStyle w:val="000000000000" w:firstRow="0" w:lastRow="0" w:firstColumn="0" w:lastColumn="0" w:oddVBand="0" w:evenVBand="0" w:oddHBand="0" w:evenHBand="0" w:firstRowFirstColumn="0" w:firstRowLastColumn="0" w:lastRowFirstColumn="0" w:lastRowLastColumn="0"/>
               <w:rPr>
                 <w:rFonts w:ascii="Dax-Regular" w:hAnsi="Dax-Regular"/>
@@ -5878,7 +5998,7 @@
     </w:tbl>
     <w:p>
       <w:pPr>
-        <w:pStyle w:val="Caption"/>
+        <w:pStyle w:val="Descripcin"/>
         <w:ind w:left="360"/>
         <w:rPr>
           <w:lang w:val="es-419"/>
@@ -5929,7 +6049,7 @@
     </w:p>
     <w:tbl>
       <w:tblPr>
-        <w:tblStyle w:val="GridTable2-Accent3"/>
+        <w:tblStyle w:val="Tablaconcuadrcula2-nfasis3"/>
         <w:tblW w:w="8790" w:type="dxa"/>
         <w:jc w:val="center"/>
         <w:tblLook w:val="04A0" w:firstRow="1" w:lastRow="0" w:firstColumn="1" w:lastColumn="0" w:noHBand="0" w:noVBand="1"/>
@@ -6269,7 +6389,7 @@
     </w:tbl>
     <w:p>
       <w:pPr>
-        <w:pStyle w:val="Caption"/>
+        <w:pStyle w:val="Descripcin"/>
         <w:jc w:val="center"/>
         <w:rPr>
           <w:rFonts w:ascii="Dax-Regular" w:hAnsi="Dax-Regular"/>
@@ -6321,7 +6441,7 @@
     </w:p>
     <w:p>
       <w:pPr>
-        <w:pStyle w:val="Heading2"/>
+        <w:pStyle w:val="Ttulo2"/>
         <w:rPr>
           <w:b/>
           <w:bCs/>
@@ -6342,7 +6462,7 @@
     </w:p>
     <w:p>
       <w:pPr>
-        <w:pStyle w:val="ListParagraph"/>
+        <w:pStyle w:val="Prrafodelista"/>
         <w:numPr>
           <w:ilvl w:val="0"/>
           <w:numId w:val="5"/>
@@ -6373,7 +6493,7 @@
     </w:p>
     <w:p>
       <w:pPr>
-        <w:pStyle w:val="ListParagraph"/>
+        <w:pStyle w:val="Prrafodelista"/>
         <w:numPr>
           <w:ilvl w:val="1"/>
           <w:numId w:val="5"/>
@@ -6395,7 +6515,7 @@
     </w:p>
     <w:p>
       <w:pPr>
-        <w:pStyle w:val="ListParagraph"/>
+        <w:pStyle w:val="Prrafodelista"/>
         <w:numPr>
           <w:ilvl w:val="1"/>
           <w:numId w:val="5"/>
@@ -6417,7 +6537,7 @@
     </w:p>
     <w:p>
       <w:pPr>
-        <w:pStyle w:val="ListParagraph"/>
+        <w:pStyle w:val="Prrafodelista"/>
         <w:numPr>
           <w:ilvl w:val="1"/>
           <w:numId w:val="5"/>
@@ -6471,7 +6591,7 @@
     </w:p>
     <w:p>
       <w:pPr>
-        <w:pStyle w:val="ListParagraph"/>
+        <w:pStyle w:val="Prrafodelista"/>
         <w:numPr>
           <w:ilvl w:val="1"/>
           <w:numId w:val="5"/>
@@ -6525,7 +6645,7 @@
     </w:p>
     <w:p>
       <w:pPr>
-        <w:pStyle w:val="ListParagraph"/>
+        <w:pStyle w:val="Prrafodelista"/>
         <w:numPr>
           <w:ilvl w:val="1"/>
           <w:numId w:val="5"/>
@@ -6563,7 +6683,7 @@
     </w:p>
     <w:p>
       <w:pPr>
-        <w:pStyle w:val="Heading1"/>
+        <w:pStyle w:val="Ttulo1"/>
         <w:rPr>
           <w:b/>
           <w:bCs/>
@@ -6583,7 +6703,7 @@
     </w:p>
     <w:p>
       <w:pPr>
-        <w:pStyle w:val="ListParagraph"/>
+        <w:pStyle w:val="Prrafodelista"/>
         <w:numPr>
           <w:ilvl w:val="0"/>
           <w:numId w:val="6"/>
@@ -6604,7 +6724,7 @@
     </w:p>
     <w:p>
       <w:pPr>
-        <w:pStyle w:val="ListParagraph"/>
+        <w:pStyle w:val="Prrafodelista"/>
         <w:numPr>
           <w:ilvl w:val="0"/>
           <w:numId w:val="6"/>
@@ -6625,7 +6745,7 @@
     </w:p>
     <w:p>
       <w:pPr>
-        <w:pStyle w:val="ListParagraph"/>
+        <w:pStyle w:val="Prrafodelista"/>
         <w:numPr>
           <w:ilvl w:val="0"/>
           <w:numId w:val="6"/>
@@ -6646,7 +6766,7 @@
     </w:p>
     <w:p>
       <w:pPr>
-        <w:pStyle w:val="ListParagraph"/>
+        <w:pStyle w:val="Prrafodelista"/>
         <w:numPr>
           <w:ilvl w:val="0"/>
           <w:numId w:val="6"/>
@@ -6674,11 +6794,109 @@
     </w:p>
     <w:p>
       <w:pPr>
-        <w:rPr>
-          <w:noProof w:val="0"/>
-          <w:lang w:val="es-419"/>
-        </w:rPr>
-      </w:pPr>
+        <w:pStyle w:val="Prrafodelista"/>
+        <w:numPr>
+          <w:ilvl w:val="0"/>
+          <w:numId w:val="8"/>
+        </w:numPr>
+        <w:rPr>
+          <w:b/>
+          <w:bCs/>
+          <w:lang w:val="es-419"/>
+        </w:rPr>
+      </w:pPr>
+      <w:r>
+        <w:rPr>
+          <w:b/>
+          <w:bCs/>
+          <w:lang w:val="es-419"/>
+        </w:rPr>
+        <w:t>Si, va de acuerdo con la teoría</w:t>
+      </w:r>
+    </w:p>
+    <w:p>
+      <w:pPr>
+        <w:pStyle w:val="Prrafodelista"/>
+        <w:numPr>
+          <w:ilvl w:val="0"/>
+          <w:numId w:val="8"/>
+        </w:numPr>
+        <w:rPr>
+          <w:b/>
+          <w:bCs/>
+          <w:lang w:val="es-419"/>
+        </w:rPr>
+      </w:pPr>
+      <w:r>
+        <w:rPr>
+          <w:b/>
+          <w:bCs/>
+          <w:lang w:val="es-419"/>
+        </w:rPr>
+        <w:t>Si, en la maquina 1 al ser un procesador un poco más antiguo… tuvo un mayor tiempo de ejecución que la maquina 2</w:t>
+      </w:r>
+    </w:p>
+    <w:p>
+      <w:pPr>
+        <w:pStyle w:val="Prrafodelista"/>
+        <w:numPr>
+          <w:ilvl w:val="0"/>
+          <w:numId w:val="8"/>
+        </w:numPr>
+        <w:rPr>
+          <w:b/>
+          <w:bCs/>
+          <w:lang w:val="es-419"/>
+        </w:rPr>
+      </w:pPr>
+      <w:r>
+        <w:rPr>
+          <w:b/>
+          <w:bCs/>
+          <w:lang w:val="es-419"/>
+        </w:rPr>
+        <w:t xml:space="preserve">A pesar de tener la misma cantidad de núcleos y la misma capacidad de memoria </w:t>
+      </w:r>
+      <w:proofErr w:type="spellStart"/>
+      <w:r>
+        <w:rPr>
+          <w:b/>
+          <w:bCs/>
+          <w:lang w:val="es-419"/>
+        </w:rPr>
+        <w:t>ram</w:t>
+      </w:r>
+      <w:proofErr w:type="spellEnd"/>
+      <w:r>
+        <w:rPr>
+          <w:b/>
+          <w:bCs/>
+          <w:lang w:val="es-419"/>
+        </w:rPr>
+        <w:t xml:space="preserve"> a la misma velocidad, la velocidad de los procesadores es diferente además de la arquitectura de este que permite una mayor velocidad a la hora de procesar datos.</w:t>
+      </w:r>
+    </w:p>
+    <w:p>
+      <w:pPr>
+        <w:pStyle w:val="Prrafodelista"/>
+        <w:numPr>
+          <w:ilvl w:val="0"/>
+          <w:numId w:val="8"/>
+        </w:numPr>
+        <w:rPr>
+          <w:b/>
+          <w:bCs/>
+          <w:lang w:val="es-419"/>
+        </w:rPr>
+      </w:pPr>
+      <w:r>
+        <w:rPr>
+          <w:b/>
+          <w:bCs/>
+          <w:lang w:val="es-419"/>
+        </w:rPr>
+        <w:t>Es mejor utilizar un ARRAY_LIST, debido a que en todas las pruebas obtuvo un menor tiempo de respuesta que en la LINKED_LIST</w:t>
+      </w:r>
     </w:p>
     <w:p>
       <w:pPr>
@@ -6814,6 +7032,92 @@
     </w:lvl>
   </w:abstractNum>
   <w:abstractNum w:abstractNumId="1" w15:restartNumberingAfterBreak="0">
+    <w:nsid w:val="1679540F"/>
+    <w:multiLevelType w:val="hybridMultilevel"/>
+    <w:tmpl w:val="FDFEA990"/>
+    <w:lvl w:ilvl="0" w:tplc="240A0011">
+      <w:start w:val="1"/>
+      <w:numFmt w:val="decimal"/>
+      <w:lvlText w:val="%1)"/>
+      <w:lvlJc w:val="left"/>
+      <w:pPr>
+        <w:ind w:left="720" w:hanging="360"/>
+      </w:pPr>
+    </w:lvl>
+    <w:lvl w:ilvl="1" w:tplc="240A0019" w:tentative="1">
+      <w:start w:val="1"/>
+      <w:numFmt w:val="lowerLetter"/>
+      <w:lvlText w:val="%2."/>
+      <w:lvlJc w:val="left"/>
+      <w:pPr>
+        <w:ind w:left="1440" w:hanging="360"/>
+      </w:pPr>
+    </w:lvl>
+    <w:lvl w:ilvl="2" w:tplc="240A001B" w:tentative="1">
+      <w:start w:val="1"/>
+      <w:numFmt w:val="lowerRoman"/>
+      <w:lvlText w:val="%3."/>
+      <w:lvlJc w:val="right"/>
+      <w:pPr>
+        <w:ind w:left="2160" w:hanging="180"/>
+      </w:pPr>
+    </w:lvl>
+    <w:lvl w:ilvl="3" w:tplc="240A000F" w:tentative="1">
+      <w:start w:val="1"/>
+      <w:numFmt w:val="decimal"/>
+      <w:lvlText w:val="%4."/>
+      <w:lvlJc w:val="left"/>
+      <w:pPr>
+        <w:ind w:left="2880" w:hanging="360"/>
+      </w:pPr>
+    </w:lvl>
+    <w:lvl w:ilvl="4" w:tplc="240A0019" w:tentative="1">
+      <w:start w:val="1"/>
+      <w:numFmt w:val="lowerLetter"/>
+      <w:lvlText w:val="%5."/>
+      <w:lvlJc w:val="left"/>
+      <w:pPr>
+        <w:ind w:left="3600" w:hanging="360"/>
+      </w:pPr>
+    </w:lvl>
+    <w:lvl w:ilvl="5" w:tplc="240A001B" w:tentative="1">
+      <w:start w:val="1"/>
+      <w:numFmt w:val="lowerRoman"/>
+      <w:lvlText w:val="%6."/>
+      <w:lvlJc w:val="right"/>
+      <w:pPr>
+        <w:ind w:left="4320" w:hanging="180"/>
+      </w:pPr>
+    </w:lvl>
+    <w:lvl w:ilvl="6" w:tplc="240A000F" w:tentative="1">
+      <w:start w:val="1"/>
+      <w:numFmt w:val="decimal"/>
+      <w:lvlText w:val="%7."/>
+      <w:lvlJc w:val="left"/>
+      <w:pPr>
+        <w:ind w:left="5040" w:hanging="360"/>
+      </w:pPr>
+    </w:lvl>
+    <w:lvl w:ilvl="7" w:tplc="240A0019" w:tentative="1">
+      <w:start w:val="1"/>
+      <w:numFmt w:val="lowerLetter"/>
+      <w:lvlText w:val="%8."/>
+      <w:lvlJc w:val="left"/>
+      <w:pPr>
+        <w:ind w:left="5760" w:hanging="360"/>
+      </w:pPr>
+    </w:lvl>
+    <w:lvl w:ilvl="8" w:tplc="240A001B" w:tentative="1">
+      <w:start w:val="1"/>
+      <w:numFmt w:val="lowerRoman"/>
+      <w:lvlText w:val="%9."/>
+      <w:lvlJc w:val="right"/>
+      <w:pPr>
+        <w:ind w:left="6480" w:hanging="180"/>
+      </w:pPr>
+    </w:lvl>
+  </w:abstractNum>
+  <w:abstractNum w:abstractNumId="2" w15:restartNumberingAfterBreak="0">
     <w:nsid w:val="29D34659"/>
     <w:multiLevelType w:val="hybridMultilevel"/>
     <w:tmpl w:val="4240E0E6"/>
@@ -6902,7 +7206,7 @@
       </w:pPr>
     </w:lvl>
   </w:abstractNum>
-  <w:abstractNum w:abstractNumId="2" w15:restartNumberingAfterBreak="0">
+  <w:abstractNum w:abstractNumId="3" w15:restartNumberingAfterBreak="0">
     <w:nsid w:val="37FB6924"/>
     <w:multiLevelType w:val="hybridMultilevel"/>
     <w:tmpl w:val="94EA709A"/>
@@ -6994,7 +7298,7 @@
       </w:pPr>
     </w:lvl>
   </w:abstractNum>
-  <w:abstractNum w:abstractNumId="3" w15:restartNumberingAfterBreak="0">
+  <w:abstractNum w:abstractNumId="4" w15:restartNumberingAfterBreak="0">
     <w:nsid w:val="446D4DDB"/>
     <w:multiLevelType w:val="multilevel"/>
     <w:tmpl w:val="0409001D"/>
@@ -7107,7 +7411,7 @@
       </w:rPr>
     </w:lvl>
   </w:abstractNum>
-  <w:abstractNum w:abstractNumId="4" w15:restartNumberingAfterBreak="0">
+  <w:abstractNum w:abstractNumId="5" w15:restartNumberingAfterBreak="0">
     <w:nsid w:val="48077949"/>
     <w:multiLevelType w:val="hybridMultilevel"/>
     <w:tmpl w:val="230E49A2"/>
@@ -7196,7 +7500,7 @@
       </w:pPr>
     </w:lvl>
   </w:abstractNum>
-  <w:abstractNum w:abstractNumId="5" w15:restartNumberingAfterBreak="0">
+  <w:abstractNum w:abstractNumId="6" w15:restartNumberingAfterBreak="0">
     <w:nsid w:val="5B290FCB"/>
     <w:multiLevelType w:val="hybridMultilevel"/>
     <w:tmpl w:val="230E49A2"/>
@@ -7285,23 +7589,115 @@
       </w:pPr>
     </w:lvl>
   </w:abstractNum>
+  <w:abstractNum w:abstractNumId="7" w15:restartNumberingAfterBreak="0">
+    <w:nsid w:val="7AFE3DD7"/>
+    <w:multiLevelType w:val="hybridMultilevel"/>
+    <w:tmpl w:val="22547D40"/>
+    <w:lvl w:ilvl="0" w:tplc="240A000F">
+      <w:start w:val="1"/>
+      <w:numFmt w:val="decimal"/>
+      <w:lvlText w:val="%1."/>
+      <w:lvlJc w:val="left"/>
+      <w:pPr>
+        <w:ind w:left="720" w:hanging="360"/>
+      </w:pPr>
+    </w:lvl>
+    <w:lvl w:ilvl="1" w:tplc="240A0019" w:tentative="1">
+      <w:start w:val="1"/>
+      <w:numFmt w:val="lowerLetter"/>
+      <w:lvlText w:val="%2."/>
+      <w:lvlJc w:val="left"/>
+      <w:pPr>
+        <w:ind w:left="1440" w:hanging="360"/>
+      </w:pPr>
+    </w:lvl>
+    <w:lvl w:ilvl="2" w:tplc="240A001B" w:tentative="1">
+      <w:start w:val="1"/>
+      <w:numFmt w:val="lowerRoman"/>
+      <w:lvlText w:val="%3."/>
+      <w:lvlJc w:val="right"/>
+      <w:pPr>
+        <w:ind w:left="2160" w:hanging="180"/>
+      </w:pPr>
+    </w:lvl>
+    <w:lvl w:ilvl="3" w:tplc="240A000F" w:tentative="1">
+      <w:start w:val="1"/>
+      <w:numFmt w:val="decimal"/>
+      <w:lvlText w:val="%4."/>
+      <w:lvlJc w:val="left"/>
+      <w:pPr>
+        <w:ind w:left="2880" w:hanging="360"/>
+      </w:pPr>
+    </w:lvl>
+    <w:lvl w:ilvl="4" w:tplc="240A0019" w:tentative="1">
+      <w:start w:val="1"/>
+      <w:numFmt w:val="lowerLetter"/>
+      <w:lvlText w:val="%5."/>
+      <w:lvlJc w:val="left"/>
+      <w:pPr>
+        <w:ind w:left="3600" w:hanging="360"/>
+      </w:pPr>
+    </w:lvl>
+    <w:lvl w:ilvl="5" w:tplc="240A001B" w:tentative="1">
+      <w:start w:val="1"/>
+      <w:numFmt w:val="lowerRoman"/>
+      <w:lvlText w:val="%6."/>
+      <w:lvlJc w:val="right"/>
+      <w:pPr>
+        <w:ind w:left="4320" w:hanging="180"/>
+      </w:pPr>
+    </w:lvl>
+    <w:lvl w:ilvl="6" w:tplc="240A000F" w:tentative="1">
+      <w:start w:val="1"/>
+      <w:numFmt w:val="decimal"/>
+      <w:lvlText w:val="%7."/>
+      <w:lvlJc w:val="left"/>
+      <w:pPr>
+        <w:ind w:left="5040" w:hanging="360"/>
+      </w:pPr>
+    </w:lvl>
+    <w:lvl w:ilvl="7" w:tplc="240A0019" w:tentative="1">
+      <w:start w:val="1"/>
+      <w:numFmt w:val="lowerLetter"/>
+      <w:lvlText w:val="%8."/>
+      <w:lvlJc w:val="left"/>
+      <w:pPr>
+        <w:ind w:left="5760" w:hanging="360"/>
+      </w:pPr>
+    </w:lvl>
+    <w:lvl w:ilvl="8" w:tplc="240A001B" w:tentative="1">
+      <w:start w:val="1"/>
+      <w:numFmt w:val="lowerRoman"/>
+      <w:lvlText w:val="%9."/>
+      <w:lvlJc w:val="right"/>
+      <w:pPr>
+        <w:ind w:left="6480" w:hanging="180"/>
+      </w:pPr>
+    </w:lvl>
+  </w:abstractNum>
   <w:num w:numId="1">
-    <w:abstractNumId w:val="3"/>
+    <w:abstractNumId w:val="4"/>
   </w:num>
   <w:num w:numId="2">
-    <w:abstractNumId w:val="4"/>
+    <w:abstractNumId w:val="5"/>
   </w:num>
   <w:num w:numId="3">
-    <w:abstractNumId w:val="5"/>
+    <w:abstractNumId w:val="6"/>
   </w:num>
   <w:num w:numId="4">
-    <w:abstractNumId w:val="1"/>
+    <w:abstractNumId w:val="2"/>
   </w:num>
   <w:num w:numId="5">
     <w:abstractNumId w:val="0"/>
   </w:num>
   <w:num w:numId="6">
-    <w:abstractNumId w:val="2"/>
+    <w:abstractNumId w:val="3"/>
+  </w:num>
+  <w:num w:numId="7">
+    <w:abstractNumId w:val="7"/>
+  </w:num>
+  <w:num w:numId="8">
+    <w:abstractNumId w:val="1"/>
   </w:num>
 </w:numbering>
 </file>
@@ -7709,11 +8105,11 @@
       <w:noProof/>
     </w:rPr>
   </w:style>
-  <w:style w:type="paragraph" w:styleId="Heading1">
+  <w:style w:type="paragraph" w:styleId="Ttulo1">
     <w:name w:val="heading 1"/>
     <w:basedOn w:val="Normal"/>
     <w:next w:val="Normal"/>
-    <w:link w:val="Heading1Char"/>
+    <w:link w:val="Ttulo1Car"/>
     <w:uiPriority w:val="9"/>
     <w:qFormat/>
     <w:rsid w:val="001826C9"/>
@@ -7730,11 +8126,11 @@
       <w:szCs w:val="32"/>
     </w:rPr>
   </w:style>
-  <w:style w:type="paragraph" w:styleId="Heading2">
+  <w:style w:type="paragraph" w:styleId="Ttulo2">
     <w:name w:val="heading 2"/>
     <w:basedOn w:val="Normal"/>
     <w:next w:val="Normal"/>
-    <w:link w:val="Heading2Char"/>
+    <w:link w:val="Ttulo2Car"/>
     <w:uiPriority w:val="9"/>
     <w:unhideWhenUsed/>
     <w:qFormat/>
@@ -7752,13 +8148,13 @@
       <w:szCs w:val="26"/>
     </w:rPr>
   </w:style>
-  <w:style w:type="character" w:default="1" w:styleId="DefaultParagraphFont">
+  <w:style w:type="character" w:default="1" w:styleId="Fuentedeprrafopredeter">
     <w:name w:val="Default Paragraph Font"/>
     <w:uiPriority w:val="1"/>
     <w:semiHidden/>
     <w:unhideWhenUsed/>
   </w:style>
-  <w:style w:type="table" w:default="1" w:styleId="TableNormal">
+  <w:style w:type="table" w:default="1" w:styleId="Tablanormal">
     <w:name w:val="Normal Table"/>
     <w:uiPriority w:val="99"/>
     <w:semiHidden/>
@@ -7773,17 +8169,17 @@
       </w:tblCellMar>
     </w:tblPr>
   </w:style>
-  <w:style w:type="numbering" w:default="1" w:styleId="NoList">
+  <w:style w:type="numbering" w:default="1" w:styleId="Sinlista">
     <w:name w:val="No List"/>
     <w:uiPriority w:val="99"/>
     <w:semiHidden/>
     <w:unhideWhenUsed/>
   </w:style>
-  <w:style w:type="paragraph" w:styleId="Title">
+  <w:style w:type="paragraph" w:styleId="Ttulo">
     <w:name w:val="Title"/>
     <w:basedOn w:val="Normal"/>
     <w:next w:val="Normal"/>
-    <w:link w:val="TitleChar"/>
+    <w:link w:val="TtuloCar"/>
     <w:uiPriority w:val="10"/>
     <w:qFormat/>
     <w:rsid w:val="00BA3B38"/>
@@ -7799,10 +8195,10 @@
       <w:szCs w:val="56"/>
     </w:rPr>
   </w:style>
-  <w:style w:type="character" w:customStyle="1" w:styleId="TitleChar">
-    <w:name w:val="Title Char"/>
-    <w:basedOn w:val="DefaultParagraphFont"/>
-    <w:link w:val="Title"/>
+  <w:style w:type="character" w:customStyle="1" w:styleId="TtuloCar">
+    <w:name w:val="Título Car"/>
+    <w:basedOn w:val="Fuentedeprrafopredeter"/>
+    <w:link w:val="Ttulo"/>
     <w:uiPriority w:val="10"/>
     <w:rsid w:val="00BA3B38"/>
     <w:rPr>
@@ -7814,7 +8210,7 @@
       <w:szCs w:val="56"/>
     </w:rPr>
   </w:style>
-  <w:style w:type="paragraph" w:styleId="ListParagraph">
+  <w:style w:type="paragraph" w:styleId="Prrafodelista">
     <w:name w:val="List Paragraph"/>
     <w:basedOn w:val="Normal"/>
     <w:uiPriority w:val="34"/>
@@ -7828,7 +8224,7 @@
       <w:noProof w:val="0"/>
     </w:rPr>
   </w:style>
-  <w:style w:type="paragraph" w:styleId="Caption">
+  <w:style w:type="paragraph" w:styleId="Descripcin">
     <w:name w:val="caption"/>
     <w:basedOn w:val="Normal"/>
     <w:next w:val="Normal"/>
@@ -7848,9 +8244,9 @@
       <w:szCs w:val="18"/>
     </w:rPr>
   </w:style>
-  <w:style w:type="table" w:styleId="GridTable2">
+  <w:style w:type="table" w:styleId="Tabladecuadrcula2">
     <w:name w:val="Grid Table 2"/>
-    <w:basedOn w:val="TableNormal"/>
+    <w:basedOn w:val="Tablanormal"/>
     <w:uiPriority w:val="47"/>
     <w:rsid w:val="005C50D1"/>
     <w:pPr>
@@ -7923,9 +8319,9 @@
       </w:tcPr>
     </w:tblStylePr>
   </w:style>
-  <w:style w:type="table" w:styleId="GridTable2-Accent3">
+  <w:style w:type="table" w:styleId="Tablaconcuadrcula2-nfasis3">
     <w:name w:val="Grid Table 2 Accent 3"/>
-    <w:basedOn w:val="TableNormal"/>
+    <w:basedOn w:val="Tablanormal"/>
     <w:uiPriority w:val="47"/>
     <w:rsid w:val="00392066"/>
     <w:pPr>
@@ -7998,10 +8394,10 @@
       </w:tcPr>
     </w:tblStylePr>
   </w:style>
-  <w:style w:type="character" w:customStyle="1" w:styleId="Heading1Char">
-    <w:name w:val="Heading 1 Char"/>
-    <w:basedOn w:val="DefaultParagraphFont"/>
-    <w:link w:val="Heading1"/>
+  <w:style w:type="character" w:customStyle="1" w:styleId="Ttulo1Car">
+    <w:name w:val="Título 1 Car"/>
+    <w:basedOn w:val="Fuentedeprrafopredeter"/>
+    <w:link w:val="Ttulo1"/>
     <w:uiPriority w:val="9"/>
     <w:rsid w:val="001826C9"/>
     <w:rPr>
@@ -8012,10 +8408,10 @@
       <w:szCs w:val="32"/>
     </w:rPr>
   </w:style>
-  <w:style w:type="character" w:customStyle="1" w:styleId="Heading2Char">
-    <w:name w:val="Heading 2 Char"/>
-    <w:basedOn w:val="DefaultParagraphFont"/>
-    <w:link w:val="Heading2"/>
+  <w:style w:type="character" w:customStyle="1" w:styleId="Ttulo2Car">
+    <w:name w:val="Título 2 Car"/>
+    <w:basedOn w:val="Fuentedeprrafopredeter"/>
+    <w:link w:val="Ttulo2"/>
     <w:uiPriority w:val="9"/>
     <w:rsid w:val="001826C9"/>
     <w:rPr>
@@ -8325,12 +8721,9 @@
 </file>
 
 <file path=customXml/item1.xml><?xml version="1.0" encoding="utf-8"?>
-<?mso-contentType ?>
-<FormTemplates xmlns="http://schemas.microsoft.com/sharepoint/v3/contenttype/forms">
-  <Display>DocumentLibraryForm</Display>
-  <Edit>DocumentLibraryForm</Edit>
-  <New>DocumentLibraryForm</New>
-</FormTemplates>
+<p:properties xmlns:p="http://schemas.microsoft.com/office/2006/metadata/properties" xmlns:xsi="http://www.w3.org/2001/XMLSchema-instance" xmlns:pc="http://schemas.microsoft.com/office/infopath/2007/PartnerControls">
+  <documentManagement/>
+</p:properties>
 </file>
 
 <file path=customXml/item2.xml><?xml version="1.0" encoding="utf-8"?>
@@ -8545,15 +8938,19 @@
 </file>
 
 <file path=customXml/item3.xml><?xml version="1.0" encoding="utf-8"?>
-<p:properties xmlns:p="http://schemas.microsoft.com/office/2006/metadata/properties" xmlns:xsi="http://www.w3.org/2001/XMLSchema-instance" xmlns:pc="http://schemas.microsoft.com/office/infopath/2007/PartnerControls">
-  <documentManagement/>
-</p:properties>
+<?mso-contentType ?>
+<FormTemplates xmlns="http://schemas.microsoft.com/sharepoint/v3/contenttype/forms">
+  <Display>DocumentLibraryForm</Display>
+  <Edit>DocumentLibraryForm</Edit>
+  <New>DocumentLibraryForm</New>
+</FormTemplates>
 </file>
 
 <file path=customXml/itemProps1.xml><?xml version="1.0" encoding="utf-8"?>
-<ds:datastoreItem xmlns:ds="http://schemas.openxmlformats.org/officeDocument/2006/customXml" ds:itemID="{7DBE8262-9C92-4A1B-85FF-A533173B85D6}">
+<ds:datastoreItem xmlns:ds="http://schemas.openxmlformats.org/officeDocument/2006/customXml" ds:itemID="{D8D55360-DA4E-4EE6-A532-0D8BE99E30A4}">
   <ds:schemaRefs>
-    <ds:schemaRef ds:uri="http://schemas.microsoft.com/sharepoint/v3/contenttype/forms"/>
+    <ds:schemaRef ds:uri="http://schemas.microsoft.com/office/2006/metadata/properties"/>
+    <ds:schemaRef ds:uri="http://schemas.microsoft.com/office/infopath/2007/PartnerControls"/>
   </ds:schemaRefs>
 </ds:datastoreItem>
 </file>
@@ -8578,10 +8975,9 @@
 </file>
 
 <file path=customXml/itemProps3.xml><?xml version="1.0" encoding="utf-8"?>
-<ds:datastoreItem xmlns:ds="http://schemas.openxmlformats.org/officeDocument/2006/customXml" ds:itemID="{D8D55360-DA4E-4EE6-A532-0D8BE99E30A4}">
+<ds:datastoreItem xmlns:ds="http://schemas.openxmlformats.org/officeDocument/2006/customXml" ds:itemID="{7DBE8262-9C92-4A1B-85FF-A533173B85D6}">
   <ds:schemaRefs>
-    <ds:schemaRef ds:uri="http://schemas.microsoft.com/office/2006/metadata/properties"/>
-    <ds:schemaRef ds:uri="http://schemas.microsoft.com/office/infopath/2007/PartnerControls"/>
+    <ds:schemaRef ds:uri="http://schemas.microsoft.com/sharepoint/v3/contenttype/forms"/>
   </ds:schemaRefs>
 </ds:datastoreItem>
 </file>
</xml_diff>